<commit_message>
JC Word Document is downloading.
</commit_message>
<xml_diff>
--- a/frontend/src/templates/JobcardTemplate.docx
+++ b/frontend/src/templates/JobcardTemplate.docx
@@ -40,25 +40,41 @@
             <w:r>
               <w:rPr>
                 <w:rFonts w:cstheme="minorHAnsi"/>
-              </w:rPr>
-              <w:t xml:space="preserve">The items are received on: _ _ _/_ _ _ / </w:t>
-            </w:r>
-            <w:proofErr w:type="gramStart"/>
-            <w:r>
-              <w:rPr>
-                <w:rFonts w:cstheme="minorHAnsi"/>
-                <w:sz w:val="24"/>
-              </w:rPr>
-              <w:t>202</w:t>
-            </w:r>
-            <w:r>
-              <w:rPr>
-                <w:rFonts w:cstheme="minorHAnsi"/>
-                <w:sz w:val="24"/>
-              </w:rPr>
-              <w:t>4</w:t>
-            </w:r>
-            <w:proofErr w:type="gramEnd"/>
+                <w:b/>
+                <w:bCs/>
+                <w:sz w:val="21"/>
+                <w:szCs w:val="21"/>
+              </w:rPr>
+              <w:t>The items are received on:</w:t>
+            </w:r>
+            <w:r>
+              <w:rPr>
+                <w:rFonts w:cstheme="minorHAnsi"/>
+              </w:rPr>
+              <w:t xml:space="preserve"> </w:t>
+            </w:r>
+            <w:r>
+              <w:rPr>
+                <w:rFonts w:cstheme="minorHAnsi"/>
+              </w:rPr>
+              <w:t>{</w:t>
+            </w:r>
+            <w:proofErr w:type="spellStart"/>
+            <w:r>
+              <w:rPr>
+                <w:rFonts w:cstheme="minorHAnsi"/>
+                <w:sz w:val="21"/>
+                <w:szCs w:val="21"/>
+              </w:rPr>
+              <w:t>itemsRecievedDate</w:t>
+            </w:r>
+            <w:proofErr w:type="spellEnd"/>
+            <w:r>
+              <w:rPr>
+                <w:rFonts w:cstheme="minorHAnsi"/>
+              </w:rPr>
+              <w:t>}</w:t>
+            </w:r>
           </w:p>
           <w:p>
             <w:pPr>
@@ -76,25 +92,45 @@
             <w:r>
               <w:rPr>
                 <w:rFonts w:cstheme="minorHAnsi"/>
-              </w:rPr>
-              <w:t xml:space="preserve">Date of Start: _ _ _/_ _ _ / </w:t>
-            </w:r>
-            <w:proofErr w:type="gramStart"/>
-            <w:r>
-              <w:rPr>
-                <w:rFonts w:cstheme="minorHAnsi"/>
-                <w:sz w:val="24"/>
-              </w:rPr>
-              <w:t>202</w:t>
-            </w:r>
-            <w:r>
-              <w:rPr>
-                <w:rFonts w:cstheme="minorHAnsi"/>
-                <w:sz w:val="24"/>
-              </w:rPr>
-              <w:t>4</w:t>
-            </w:r>
-            <w:proofErr w:type="gramEnd"/>
+                <w:b/>
+                <w:bCs/>
+                <w:sz w:val="21"/>
+                <w:szCs w:val="21"/>
+              </w:rPr>
+              <w:t>Date of Start:</w:t>
+            </w:r>
+            <w:r>
+              <w:rPr>
+                <w:rFonts w:cstheme="minorHAnsi"/>
+              </w:rPr>
+              <w:t xml:space="preserve"> </w:t>
+            </w:r>
+            <w:r>
+              <w:rPr>
+                <w:rFonts w:cstheme="minorHAnsi"/>
+                <w:sz w:val="21"/>
+                <w:szCs w:val="21"/>
+              </w:rPr>
+              <w:t>{</w:t>
+            </w:r>
+            <w:proofErr w:type="spellStart"/>
+            <w:r>
+              <w:rPr>
+                <w:rFonts w:cstheme="minorHAnsi"/>
+                <w:sz w:val="21"/>
+                <w:szCs w:val="21"/>
+              </w:rPr>
+              <w:t>jcOpenDate</w:t>
+            </w:r>
+            <w:proofErr w:type="spellEnd"/>
+            <w:r>
+              <w:rPr>
+                <w:rFonts w:cstheme="minorHAnsi"/>
+                <w:sz w:val="21"/>
+                <w:szCs w:val="21"/>
+              </w:rPr>
+              <w:t>}</w:t>
+            </w:r>
           </w:p>
           <w:p>
             <w:pPr>
@@ -112,22 +148,44 @@
             <w:r>
               <w:rPr>
                 <w:rFonts w:cstheme="minorHAnsi"/>
-              </w:rPr>
-              <w:t xml:space="preserve">Date of completion: _ _ _/_ _ _ / </w:t>
-            </w:r>
-            <w:r>
-              <w:rPr>
-                <w:rFonts w:cstheme="minorHAnsi"/>
-                <w:sz w:val="24"/>
-              </w:rPr>
-              <w:t>202</w:t>
-            </w:r>
-            <w:r>
-              <w:rPr>
-                <w:rFonts w:cstheme="minorHAnsi"/>
-                <w:sz w:val="24"/>
-              </w:rPr>
-              <w:t>4</w:t>
+                <w:b/>
+                <w:bCs/>
+                <w:sz w:val="21"/>
+                <w:szCs w:val="21"/>
+              </w:rPr>
+              <w:t>Date of completion:</w:t>
+            </w:r>
+            <w:r>
+              <w:rPr>
+                <w:rFonts w:cstheme="minorHAnsi"/>
+              </w:rPr>
+              <w:t xml:space="preserve"> </w:t>
+            </w:r>
+            <w:r>
+              <w:rPr>
+                <w:rFonts w:cstheme="minorHAnsi"/>
+                <w:sz w:val="21"/>
+                <w:szCs w:val="21"/>
+              </w:rPr>
+              <w:t>{</w:t>
+            </w:r>
+            <w:proofErr w:type="spellStart"/>
+            <w:r>
+              <w:rPr>
+                <w:rFonts w:cstheme="minorHAnsi"/>
+                <w:sz w:val="21"/>
+                <w:szCs w:val="21"/>
+              </w:rPr>
+              <w:t>jcCloseDate</w:t>
+            </w:r>
+            <w:proofErr w:type="spellEnd"/>
+            <w:r>
+              <w:rPr>
+                <w:rFonts w:cstheme="minorHAnsi"/>
+                <w:sz w:val="21"/>
+                <w:szCs w:val="21"/>
+              </w:rPr>
+              <w:t>}</w:t>
             </w:r>
           </w:p>
         </w:tc>
@@ -202,7 +260,25 @@
                 <w:sz w:val="26"/>
                 <w:szCs w:val="26"/>
               </w:rPr>
-              <w:t>________________________________________________</w:t>
+              <w:t>{</w:t>
+            </w:r>
+            <w:proofErr w:type="spellStart"/>
+            <w:r>
+              <w:rPr>
+                <w:rFonts w:cstheme="minorHAnsi"/>
+                <w:sz w:val="26"/>
+                <w:szCs w:val="26"/>
+              </w:rPr>
+              <w:t>companyName</w:t>
+            </w:r>
+            <w:proofErr w:type="spellEnd"/>
+            <w:r>
+              <w:rPr>
+                <w:rFonts w:cstheme="minorHAnsi"/>
+                <w:sz w:val="26"/>
+                <w:szCs w:val="26"/>
+              </w:rPr>
+              <w:t>}</w:t>
             </w:r>
           </w:p>
           <w:p>
@@ -248,8 +324,10 @@
             <w:r>
               <w:rPr>
                 <w:rFonts w:cstheme="minorHAnsi"/>
-              </w:rPr>
-              <w:t>TYPE OF REQUEST: Testing of Component</w:t>
+                <w:sz w:val="21"/>
+                <w:szCs w:val="21"/>
+              </w:rPr>
+              <w:t>TYPE OF</w:t>
             </w:r>
             <w:r>
               <w:rPr>
@@ -260,8 +338,59 @@
             <w:r>
               <w:rPr>
                 <w:rFonts w:cstheme="minorHAnsi"/>
-              </w:rPr>
-              <w:t>/</w:t>
+                <w:sz w:val="21"/>
+                <w:szCs w:val="21"/>
+              </w:rPr>
+              <w:t>REQUEST</w:t>
+            </w:r>
+            <w:r>
+              <w:rPr>
+                <w:rFonts w:cstheme="minorHAnsi"/>
+              </w:rPr>
+              <w:t xml:space="preserve">: </w:t>
+            </w:r>
+            <w:r>
+              <w:rPr>
+                <w:rFonts w:cstheme="minorHAnsi"/>
+                <w:sz w:val="21"/>
+                <w:szCs w:val="21"/>
+              </w:rPr>
+              <w:t>{</w:t>
+            </w:r>
+            <w:proofErr w:type="spellStart"/>
+            <w:r>
+              <w:rPr>
+                <w:rFonts w:cstheme="minorHAnsi"/>
+                <w:sz w:val="21"/>
+                <w:szCs w:val="21"/>
+              </w:rPr>
+              <w:t>typeOfRequest</w:t>
+            </w:r>
+            <w:proofErr w:type="spellEnd"/>
+            <w:r>
+              <w:rPr>
+                <w:rFonts w:cstheme="minorHAnsi"/>
+                <w:sz w:val="21"/>
+                <w:szCs w:val="21"/>
+              </w:rPr>
+              <w:t>}</w:t>
+            </w:r>
+          </w:p>
+          <w:p>
+            <w:pPr>
+              <w:spacing w:after="0" w:line="360" w:lineRule="auto"/>
+              <w:ind w:left="0" w:firstLine="0"/>
+              <w:rPr>
+                <w:rFonts w:cstheme="minorHAnsi"/>
+              </w:rPr>
+            </w:pPr>
+            <w:r>
+              <w:rPr>
+                <w:rFonts w:cstheme="minorHAnsi"/>
+                <w:sz w:val="21"/>
+                <w:szCs w:val="21"/>
+              </w:rPr>
+              <w:t>CATEGORY:</w:t>
             </w:r>
             <w:r>
               <w:rPr>
@@ -272,66 +401,35 @@
             <w:r>
               <w:rPr>
                 <w:rFonts w:cstheme="minorHAnsi"/>
-              </w:rPr>
-              <w:t>Equipment</w:t>
-            </w:r>
-            <w:r>
-              <w:rPr>
-                <w:rFonts w:cstheme="minorHAnsi"/>
-              </w:rPr>
-              <w:t xml:space="preserve"> </w:t>
-            </w:r>
-            <w:r>
-              <w:rPr>
-                <w:rFonts w:cstheme="minorHAnsi"/>
-              </w:rPr>
-              <w:t>/</w:t>
-            </w:r>
-            <w:r>
-              <w:rPr>
-                <w:rFonts w:cstheme="minorHAnsi"/>
-              </w:rPr>
-              <w:t xml:space="preserve"> </w:t>
-            </w:r>
-            <w:r>
-              <w:rPr>
-                <w:rFonts w:cstheme="minorHAnsi"/>
-              </w:rPr>
-              <w:t>System</w:t>
-            </w:r>
-          </w:p>
-          <w:p>
-            <w:pPr>
-              <w:spacing w:after="0" w:line="360" w:lineRule="auto"/>
-              <w:ind w:left="0" w:firstLine="0"/>
-              <w:rPr>
-                <w:rFonts w:cstheme="minorHAnsi"/>
-              </w:rPr>
-            </w:pPr>
-            <w:r>
-              <w:rPr>
-                <w:rFonts w:cstheme="minorHAnsi"/>
-              </w:rPr>
-              <w:t>CATEGORY: Environmental</w:t>
-            </w:r>
-            <w:r>
-              <w:rPr>
-                <w:rFonts w:cstheme="minorHAnsi"/>
-              </w:rPr>
-              <w:t xml:space="preserve"> </w:t>
-            </w:r>
-            <w:r>
-              <w:rPr>
-                <w:rFonts w:cstheme="minorHAnsi"/>
-              </w:rPr>
-              <w:t>/ Screening / Others Specify -</w:t>
+                <w:sz w:val="21"/>
+                <w:szCs w:val="21"/>
+              </w:rPr>
+              <w:t>{</w:t>
+            </w:r>
+            <w:proofErr w:type="spellStart"/>
+            <w:r>
+              <w:rPr>
+                <w:rFonts w:cstheme="minorHAnsi"/>
+                <w:sz w:val="21"/>
+                <w:szCs w:val="21"/>
+              </w:rPr>
+              <w:t>testCategory</w:t>
+            </w:r>
+            <w:proofErr w:type="spellEnd"/>
+            <w:r>
+              <w:rPr>
+                <w:rFonts w:cstheme="minorHAnsi"/>
+                <w:sz w:val="21"/>
+                <w:szCs w:val="21"/>
+              </w:rPr>
+              <w:t>}</w:t>
             </w:r>
           </w:p>
         </w:tc>
       </w:tr>
       <w:tr>
         <w:trPr>
-          <w:trHeight w:val="3502"/>
+          <w:trHeight w:val="3218"/>
         </w:trPr>
         <w:tc>
           <w:tcPr>
@@ -350,12 +448,12 @@
               <w:tblLook w:val="04A0" w:firstRow="1" w:lastRow="0" w:firstColumn="1" w:lastColumn="0" w:noHBand="0" w:noVBand="1"/>
             </w:tblPr>
             <w:tblGrid>
-              <w:gridCol w:w="675"/>
-              <w:gridCol w:w="4165"/>
+              <w:gridCol w:w="939"/>
+              <w:gridCol w:w="3901"/>
               <w:gridCol w:w="532"/>
               <w:gridCol w:w="1241"/>
-              <w:gridCol w:w="1409"/>
-              <w:gridCol w:w="2560"/>
+              <w:gridCol w:w="1526"/>
+              <w:gridCol w:w="2443"/>
             </w:tblGrid>
             <w:tr>
               <w:trPr>
@@ -363,7 +461,7 @@
               </w:trPr>
               <w:tc>
                 <w:tcPr>
-                  <w:tcW w:w="675" w:type="dxa"/>
+                  <w:tcW w:w="939" w:type="dxa"/>
                   <w:vAlign w:val="center"/>
                 </w:tcPr>
                 <w:p>
@@ -374,34 +472,24 @@
                     <w:rPr>
                       <w:rFonts w:cstheme="minorHAnsi"/>
                       <w:b/>
+                      <w:sz w:val="21"/>
+                      <w:szCs w:val="21"/>
                     </w:rPr>
                   </w:pPr>
                   <w:r>
                     <w:rPr>
                       <w:rFonts w:cstheme="minorHAnsi"/>
                       <w:b/>
+                      <w:sz w:val="21"/>
+                      <w:szCs w:val="21"/>
                     </w:rPr>
-                    <w:t>S</w:t>
-                  </w:r>
-                  <w:r>
-                    <w:rPr>
-                      <w:rFonts w:cstheme="minorHAnsi"/>
-                      <w:b/>
-                    </w:rPr>
-                    <w:t>L</w:t>
-                  </w:r>
-                  <w:r>
-                    <w:rPr>
-                      <w:rFonts w:cstheme="minorHAnsi"/>
-                      <w:b/>
-                    </w:rPr>
-                    <w:t>. No.</w:t>
+                    <w:t>SL. No</w:t>
                   </w:r>
                 </w:p>
               </w:tc>
               <w:tc>
                 <w:tcPr>
-                  <w:tcW w:w="4165" w:type="dxa"/>
+                  <w:tcW w:w="3901" w:type="dxa"/>
                   <w:vAlign w:val="center"/>
                 </w:tcPr>
                 <w:p>
@@ -412,35 +500,18 @@
                     <w:rPr>
                       <w:rFonts w:cstheme="minorHAnsi"/>
                       <w:b/>
+                      <w:sz w:val="21"/>
+                      <w:szCs w:val="21"/>
                     </w:rPr>
                   </w:pPr>
                   <w:r>
                     <w:rPr>
                       <w:rFonts w:cstheme="minorHAnsi"/>
                       <w:b/>
+                      <w:sz w:val="21"/>
+                      <w:szCs w:val="21"/>
                     </w:rPr>
-                    <w:t>EUT</w:t>
-                  </w:r>
-                  <w:r>
-                    <w:rPr>
-                      <w:rFonts w:cstheme="minorHAnsi"/>
-                      <w:b/>
-                    </w:rPr>
-                    <w:t>/DUT</w:t>
-                  </w:r>
-                  <w:r>
-                    <w:rPr>
-                      <w:rFonts w:cstheme="minorHAnsi"/>
-                      <w:b/>
-                    </w:rPr>
-                    <w:t xml:space="preserve"> Details</w:t>
-                  </w:r>
-                  <w:r>
-                    <w:rPr>
-                      <w:rFonts w:cstheme="minorHAnsi"/>
-                      <w:b/>
-                    </w:rPr>
-                    <w:t xml:space="preserve"> (Nomenclature/Description)</w:t>
+                    <w:t>EUT/DUT Details (Nomenclature/Description)</w:t>
                   </w:r>
                 </w:p>
               </w:tc>
@@ -457,12 +528,16 @@
                     <w:rPr>
                       <w:rFonts w:cstheme="minorHAnsi"/>
                       <w:b/>
+                      <w:sz w:val="21"/>
+                      <w:szCs w:val="21"/>
                     </w:rPr>
                   </w:pPr>
                   <w:r>
                     <w:rPr>
                       <w:rFonts w:cstheme="minorHAnsi"/>
                       <w:b/>
+                      <w:sz w:val="21"/>
+                      <w:szCs w:val="21"/>
                     </w:rPr>
                     <w:t>Qty</w:t>
                   </w:r>
@@ -481,12 +556,16 @@
                     <w:rPr>
                       <w:rFonts w:cstheme="minorHAnsi"/>
                       <w:b/>
+                      <w:sz w:val="21"/>
+                      <w:szCs w:val="21"/>
                     </w:rPr>
                   </w:pPr>
                   <w:r>
                     <w:rPr>
                       <w:rFonts w:cstheme="minorHAnsi"/>
                       <w:b/>
+                      <w:sz w:val="21"/>
+                      <w:szCs w:val="21"/>
                     </w:rPr>
                     <w:t>Part No.</w:t>
                   </w:r>
@@ -494,7 +573,7 @@
               </w:tc>
               <w:tc>
                 <w:tcPr>
-                  <w:tcW w:w="1409" w:type="dxa"/>
+                  <w:tcW w:w="1526" w:type="dxa"/>
                   <w:vAlign w:val="center"/>
                 </w:tcPr>
                 <w:p>
@@ -505,12 +584,16 @@
                     <w:rPr>
                       <w:rFonts w:cstheme="minorHAnsi"/>
                       <w:b/>
+                      <w:sz w:val="21"/>
+                      <w:szCs w:val="21"/>
                     </w:rPr>
                   </w:pPr>
                   <w:r>
                     <w:rPr>
                       <w:rFonts w:cstheme="minorHAnsi"/>
                       <w:b/>
+                      <w:sz w:val="21"/>
+                      <w:szCs w:val="21"/>
                     </w:rPr>
                     <w:t>Model No.</w:t>
                   </w:r>
@@ -518,7 +601,7 @@
               </w:tc>
               <w:tc>
                 <w:tcPr>
-                  <w:tcW w:w="2560" w:type="dxa"/>
+                  <w:tcW w:w="2443" w:type="dxa"/>
                   <w:vAlign w:val="center"/>
                 </w:tcPr>
                 <w:p>
@@ -529,12 +612,16 @@
                     <w:rPr>
                       <w:rFonts w:cstheme="minorHAnsi"/>
                       <w:b/>
+                      <w:sz w:val="21"/>
+                      <w:szCs w:val="21"/>
                     </w:rPr>
                   </w:pPr>
                   <w:r>
                     <w:rPr>
                       <w:rFonts w:cstheme="minorHAnsi"/>
                       <w:b/>
+                      <w:sz w:val="21"/>
+                      <w:szCs w:val="21"/>
                     </w:rPr>
                     <w:t>Serial No.</w:t>
                   </w:r>
@@ -547,7 +634,7 @@
               </w:trPr>
               <w:tc>
                 <w:tcPr>
-                  <w:tcW w:w="675" w:type="dxa"/>
+                  <w:tcW w:w="939" w:type="dxa"/>
                 </w:tcPr>
                 <w:p>
                   <w:pPr>
@@ -555,27 +642,112 @@
                     <w:jc w:val="center"/>
                     <w:rPr>
                       <w:rFonts w:cstheme="minorHAnsi"/>
+                      <w:color w:val="000000"/>
+                      <w:sz w:val="21"/>
+                      <w:szCs w:val="21"/>
+                      <w:shd w:val="clear" w:color="auto" w:fill="FFFFFF"/>
                     </w:rPr>
                   </w:pPr>
                   <w:r>
                     <w:rPr>
                       <w:rFonts w:cstheme="minorHAnsi"/>
+                      <w:color w:val="000000"/>
+                      <w:sz w:val="21"/>
+                      <w:szCs w:val="21"/>
+                      <w:shd w:val="clear" w:color="auto" w:fill="FFFFFF"/>
                     </w:rPr>
-                    <w:t>1.</w:t>
+                    <w:t>{#eutDetails}</w:t>
+                  </w:r>
+                  <w:r>
+                    <w:rPr>
+                      <w:rFonts w:cstheme="minorHAnsi"/>
+                      <w:color w:val="000000"/>
+                      <w:sz w:val="21"/>
+                      <w:szCs w:val="21"/>
+                      <w:shd w:val="clear" w:color="auto" w:fill="FFFFFF"/>
+                    </w:rPr>
+                    <w:t xml:space="preserve"> </w:t>
+                  </w:r>
+                  <w:r>
+                    <w:rPr>
+                      <w:rFonts w:cstheme="minorHAnsi"/>
+                      <w:color w:val="000000"/>
+                      <w:sz w:val="21"/>
+                      <w:szCs w:val="21"/>
+                      <w:shd w:val="clear" w:color="auto" w:fill="FFFFFF"/>
+                    </w:rPr>
+                    <w:t>{</w:t>
+                  </w:r>
+                  <w:r>
+                    <w:rPr>
+                      <w:rFonts w:cstheme="minorHAnsi"/>
+                      <w:color w:val="000000"/>
+                      <w:sz w:val="21"/>
+                      <w:szCs w:val="21"/>
+                      <w:shd w:val="clear" w:color="auto" w:fill="FFFFFF"/>
+                    </w:rPr>
+                    <w:t>id</w:t>
+                  </w:r>
+                  <w:r>
+                    <w:rPr>
+                      <w:rFonts w:cstheme="minorHAnsi"/>
+                      <w:color w:val="000000"/>
+                      <w:sz w:val="21"/>
+                      <w:szCs w:val="21"/>
+                      <w:shd w:val="clear" w:color="auto" w:fill="FFFFFF"/>
+                    </w:rPr>
+                    <w:t>}</w:t>
                   </w:r>
                 </w:p>
               </w:tc>
               <w:tc>
                 <w:tcPr>
-                  <w:tcW w:w="4165" w:type="dxa"/>
+                  <w:tcW w:w="3901" w:type="dxa"/>
                 </w:tcPr>
                 <w:p>
                   <w:pPr>
                     <w:ind w:left="0" w:firstLine="0"/>
+                    <w:jc w:val="center"/>
                     <w:rPr>
                       <w:rFonts w:cstheme="minorHAnsi"/>
+                      <w:sz w:val="21"/>
+                      <w:szCs w:val="21"/>
                     </w:rPr>
                   </w:pPr>
+                  <w:r>
+                    <w:rPr>
+                      <w:rFonts w:cstheme="minorHAnsi"/>
+                      <w:sz w:val="21"/>
+                      <w:szCs w:val="21"/>
+                    </w:rPr>
+                    <w:t>{nomenclature}</w:t>
+                  </w:r>
+                  <w:r>
+                    <w:rPr>
+                      <w:rFonts w:cstheme="minorHAnsi"/>
+                      <w:sz w:val="21"/>
+                      <w:szCs w:val="21"/>
+                    </w:rPr>
+                    <w:t xml:space="preserve"> – {</w:t>
+                  </w:r>
+                  <w:proofErr w:type="spellStart"/>
+                  <w:r>
+                    <w:rPr>
+                      <w:rFonts w:cstheme="minorHAnsi"/>
+                      <w:sz w:val="21"/>
+                      <w:szCs w:val="21"/>
+                    </w:rPr>
+                    <w:t>eutDescription</w:t>
+                  </w:r>
+                  <w:proofErr w:type="spellEnd"/>
+                  <w:r>
+                    <w:rPr>
+                      <w:rFonts w:cstheme="minorHAnsi"/>
+                      <w:sz w:val="21"/>
+                      <w:szCs w:val="21"/>
+                    </w:rPr>
+                    <w:t>}</w:t>
+                  </w:r>
                 </w:p>
               </w:tc>
               <w:tc>
@@ -585,10 +757,21 @@
                 <w:p>
                   <w:pPr>
                     <w:ind w:left="0" w:firstLine="0"/>
+                    <w:jc w:val="center"/>
                     <w:rPr>
                       <w:rFonts w:cstheme="minorHAnsi"/>
+                      <w:sz w:val="21"/>
+                      <w:szCs w:val="21"/>
                     </w:rPr>
                   </w:pPr>
+                  <w:r>
+                    <w:rPr>
+                      <w:rFonts w:cstheme="minorHAnsi"/>
+                      <w:sz w:val="21"/>
+                      <w:szCs w:val="21"/>
+                    </w:rPr>
+                    <w:t>{qty}</w:t>
+                  </w:r>
                 </w:p>
               </w:tc>
               <w:tc>
@@ -598,46 +781,44 @@
                 <w:p>
                   <w:pPr>
                     <w:ind w:left="0" w:firstLine="0"/>
+                    <w:jc w:val="center"/>
                     <w:rPr>
                       <w:rFonts w:cstheme="minorHAnsi"/>
+                      <w:sz w:val="21"/>
+                      <w:szCs w:val="21"/>
                     </w:rPr>
                   </w:pPr>
+                  <w:r>
+                    <w:rPr>
+                      <w:rFonts w:cstheme="minorHAnsi"/>
+                      <w:sz w:val="21"/>
+                      <w:szCs w:val="21"/>
+                    </w:rPr>
+                    <w:t>{</w:t>
+                  </w:r>
+                  <w:proofErr w:type="spellStart"/>
+                  <w:r>
+                    <w:rPr>
+                      <w:rFonts w:cstheme="minorHAnsi"/>
+                      <w:sz w:val="21"/>
+                      <w:szCs w:val="21"/>
+                    </w:rPr>
+                    <w:t>partNo</w:t>
+                  </w:r>
+                  <w:proofErr w:type="spellEnd"/>
+                  <w:r>
+                    <w:rPr>
+                      <w:rFonts w:cstheme="minorHAnsi"/>
+                      <w:sz w:val="21"/>
+                      <w:szCs w:val="21"/>
+                    </w:rPr>
+                    <w:t>}</w:t>
+                  </w:r>
                 </w:p>
               </w:tc>
               <w:tc>
                 <w:tcPr>
-                  <w:tcW w:w="1409" w:type="dxa"/>
-                </w:tcPr>
-                <w:p>
-                  <w:pPr>
-                    <w:ind w:left="0" w:firstLine="0"/>
-                    <w:rPr>
-                      <w:rFonts w:cstheme="minorHAnsi"/>
-                    </w:rPr>
-                  </w:pPr>
-                </w:p>
-              </w:tc>
-              <w:tc>
-                <w:tcPr>
-                  <w:tcW w:w="2560" w:type="dxa"/>
-                </w:tcPr>
-                <w:p>
-                  <w:pPr>
-                    <w:ind w:left="0" w:firstLine="0"/>
-                    <w:rPr>
-                      <w:rFonts w:cstheme="minorHAnsi"/>
-                    </w:rPr>
-                  </w:pPr>
-                </w:p>
-              </w:tc>
-            </w:tr>
-            <w:tr>
-              <w:trPr>
-                <w:trHeight w:val="381"/>
-              </w:trPr>
-              <w:tc>
-                <w:tcPr>
-                  <w:tcW w:w="675" w:type="dxa"/>
+                  <w:tcW w:w="1526" w:type="dxa"/>
                 </w:tcPr>
                 <w:p>
                   <w:pPr>
@@ -645,89 +826,41 @@
                     <w:jc w:val="center"/>
                     <w:rPr>
                       <w:rFonts w:cstheme="minorHAnsi"/>
+                      <w:sz w:val="21"/>
+                      <w:szCs w:val="21"/>
                     </w:rPr>
                   </w:pPr>
                   <w:r>
                     <w:rPr>
                       <w:rFonts w:cstheme="minorHAnsi"/>
+                      <w:sz w:val="21"/>
+                      <w:szCs w:val="21"/>
                     </w:rPr>
-                    <w:t>2.</w:t>
+                    <w:t>{</w:t>
+                  </w:r>
+                  <w:proofErr w:type="spellStart"/>
+                  <w:r>
+                    <w:rPr>
+                      <w:rFonts w:cstheme="minorHAnsi"/>
+                      <w:sz w:val="21"/>
+                      <w:szCs w:val="21"/>
+                    </w:rPr>
+                    <w:t>modelNo</w:t>
+                  </w:r>
+                  <w:proofErr w:type="spellEnd"/>
+                  <w:r>
+                    <w:rPr>
+                      <w:rFonts w:cstheme="minorHAnsi"/>
+                      <w:sz w:val="21"/>
+                      <w:szCs w:val="21"/>
+                    </w:rPr>
+                    <w:t>}</w:t>
                   </w:r>
                 </w:p>
               </w:tc>
               <w:tc>
                 <w:tcPr>
-                  <w:tcW w:w="4165" w:type="dxa"/>
-                </w:tcPr>
-                <w:p>
-                  <w:pPr>
-                    <w:ind w:left="0" w:firstLine="0"/>
-                    <w:rPr>
-                      <w:rFonts w:cstheme="minorHAnsi"/>
-                    </w:rPr>
-                  </w:pPr>
-                </w:p>
-              </w:tc>
-              <w:tc>
-                <w:tcPr>
-                  <w:tcW w:w="532" w:type="dxa"/>
-                </w:tcPr>
-                <w:p>
-                  <w:pPr>
-                    <w:ind w:left="0" w:firstLine="0"/>
-                    <w:rPr>
-                      <w:rFonts w:cstheme="minorHAnsi"/>
-                    </w:rPr>
-                  </w:pPr>
-                </w:p>
-              </w:tc>
-              <w:tc>
-                <w:tcPr>
-                  <w:tcW w:w="1241" w:type="dxa"/>
-                </w:tcPr>
-                <w:p>
-                  <w:pPr>
-                    <w:ind w:left="0" w:firstLine="0"/>
-                    <w:rPr>
-                      <w:rFonts w:cstheme="minorHAnsi"/>
-                    </w:rPr>
-                  </w:pPr>
-                </w:p>
-              </w:tc>
-              <w:tc>
-                <w:tcPr>
-                  <w:tcW w:w="1409" w:type="dxa"/>
-                </w:tcPr>
-                <w:p>
-                  <w:pPr>
-                    <w:ind w:left="0" w:firstLine="0"/>
-                    <w:rPr>
-                      <w:rFonts w:cstheme="minorHAnsi"/>
-                    </w:rPr>
-                  </w:pPr>
-                </w:p>
-              </w:tc>
-              <w:tc>
-                <w:tcPr>
-                  <w:tcW w:w="2560" w:type="dxa"/>
-                </w:tcPr>
-                <w:p>
-                  <w:pPr>
-                    <w:ind w:left="0" w:firstLine="0"/>
-                    <w:rPr>
-                      <w:rFonts w:cstheme="minorHAnsi"/>
-                    </w:rPr>
-                  </w:pPr>
-                </w:p>
-              </w:tc>
-            </w:tr>
-            <w:tr>
-              <w:trPr>
-                <w:trHeight w:val="398"/>
-              </w:trPr>
-              <w:tc>
-                <w:tcPr>
-                  <w:tcW w:w="675" w:type="dxa"/>
+                  <w:tcW w:w="2443" w:type="dxa"/>
                 </w:tcPr>
                 <w:p>
                   <w:pPr>
@@ -735,259 +868,66 @@
                     <w:jc w:val="center"/>
                     <w:rPr>
                       <w:rFonts w:cstheme="minorHAnsi"/>
+                      <w:sz w:val="21"/>
+                      <w:szCs w:val="21"/>
                     </w:rPr>
                   </w:pPr>
                   <w:r>
                     <w:rPr>
                       <w:rFonts w:cstheme="minorHAnsi"/>
+                      <w:sz w:val="21"/>
+                      <w:szCs w:val="21"/>
                     </w:rPr>
-                    <w:t>3.</w:t>
+                    <w:t>{</w:t>
                   </w:r>
-                </w:p>
-              </w:tc>
-              <w:tc>
-                <w:tcPr>
-                  <w:tcW w:w="4165" w:type="dxa"/>
-                </w:tcPr>
-                <w:p>
-                  <w:pPr>
-                    <w:ind w:left="0" w:firstLine="0"/>
-                    <w:rPr>
-                      <w:rFonts w:cstheme="minorHAnsi"/>
-                    </w:rPr>
-                  </w:pPr>
-                </w:p>
-              </w:tc>
-              <w:tc>
-                <w:tcPr>
-                  <w:tcW w:w="532" w:type="dxa"/>
-                </w:tcPr>
-                <w:p>
-                  <w:pPr>
-                    <w:ind w:left="0" w:firstLine="0"/>
-                    <w:rPr>
-                      <w:rFonts w:cstheme="minorHAnsi"/>
-                    </w:rPr>
-                  </w:pPr>
-                </w:p>
-              </w:tc>
-              <w:tc>
-                <w:tcPr>
-                  <w:tcW w:w="1241" w:type="dxa"/>
-                </w:tcPr>
-                <w:p>
-                  <w:pPr>
-                    <w:ind w:left="0" w:firstLine="0"/>
-                    <w:rPr>
-                      <w:rFonts w:cstheme="minorHAnsi"/>
-                    </w:rPr>
-                  </w:pPr>
-                </w:p>
-              </w:tc>
-              <w:tc>
-                <w:tcPr>
-                  <w:tcW w:w="1409" w:type="dxa"/>
-                </w:tcPr>
-                <w:p>
-                  <w:pPr>
-                    <w:ind w:left="0" w:firstLine="0"/>
-                    <w:rPr>
-                      <w:rFonts w:cstheme="minorHAnsi"/>
-                    </w:rPr>
-                  </w:pPr>
-                </w:p>
-              </w:tc>
-              <w:tc>
-                <w:tcPr>
-                  <w:tcW w:w="2560" w:type="dxa"/>
-                </w:tcPr>
-                <w:p>
-                  <w:pPr>
-                    <w:ind w:left="0" w:firstLine="0"/>
-                    <w:rPr>
-                      <w:rFonts w:cstheme="minorHAnsi"/>
-                    </w:rPr>
-                  </w:pPr>
-                </w:p>
-              </w:tc>
-            </w:tr>
-            <w:tr>
-              <w:trPr>
-                <w:trHeight w:val="378"/>
-              </w:trPr>
-              <w:tc>
-                <w:tcPr>
-                  <w:tcW w:w="675" w:type="dxa"/>
-                </w:tcPr>
-                <w:p>
-                  <w:pPr>
-                    <w:ind w:left="0" w:firstLine="0"/>
-                    <w:jc w:val="center"/>
-                    <w:rPr>
-                      <w:rFonts w:cstheme="minorHAnsi"/>
-                    </w:rPr>
-                  </w:pPr>
+                  <w:proofErr w:type="spellStart"/>
                   <w:r>
                     <w:rPr>
                       <w:rFonts w:cstheme="minorHAnsi"/>
+                      <w:sz w:val="21"/>
+                      <w:szCs w:val="21"/>
                     </w:rPr>
-                    <w:t>4.</w:t>
+                    <w:t>serialNo</w:t>
                   </w:r>
-                </w:p>
-              </w:tc>
-              <w:tc>
-                <w:tcPr>
-                  <w:tcW w:w="4165" w:type="dxa"/>
-                </w:tcPr>
-                <w:p>
-                  <w:pPr>
-                    <w:ind w:left="0" w:firstLine="0"/>
-                    <w:rPr>
-                      <w:rFonts w:cstheme="minorHAnsi"/>
-                    </w:rPr>
-                  </w:pPr>
-                </w:p>
-              </w:tc>
-              <w:tc>
-                <w:tcPr>
-                  <w:tcW w:w="532" w:type="dxa"/>
-                </w:tcPr>
-                <w:p>
-                  <w:pPr>
-                    <w:ind w:left="0" w:firstLine="0"/>
-                    <w:rPr>
-                      <w:rFonts w:cstheme="minorHAnsi"/>
-                    </w:rPr>
-                  </w:pPr>
-                </w:p>
-              </w:tc>
-              <w:tc>
-                <w:tcPr>
-                  <w:tcW w:w="1241" w:type="dxa"/>
-                </w:tcPr>
-                <w:p>
-                  <w:pPr>
-                    <w:ind w:left="0" w:firstLine="0"/>
-                    <w:rPr>
-                      <w:rFonts w:cstheme="minorHAnsi"/>
-                    </w:rPr>
-                  </w:pPr>
-                </w:p>
-              </w:tc>
-              <w:tc>
-                <w:tcPr>
-                  <w:tcW w:w="1409" w:type="dxa"/>
-                </w:tcPr>
-                <w:p>
-                  <w:pPr>
-                    <w:ind w:left="0" w:firstLine="0"/>
-                    <w:rPr>
-                      <w:rFonts w:cstheme="minorHAnsi"/>
-                    </w:rPr>
-                  </w:pPr>
-                </w:p>
-              </w:tc>
-              <w:tc>
-                <w:tcPr>
-                  <w:tcW w:w="2560" w:type="dxa"/>
-                </w:tcPr>
-                <w:p>
-                  <w:pPr>
-                    <w:ind w:left="0" w:firstLine="0"/>
-                    <w:rPr>
-                      <w:rFonts w:cstheme="minorHAnsi"/>
-                    </w:rPr>
-                  </w:pPr>
-                </w:p>
-              </w:tc>
-            </w:tr>
-            <w:tr>
-              <w:trPr>
-                <w:trHeight w:val="397"/>
-              </w:trPr>
-              <w:tc>
-                <w:tcPr>
-                  <w:tcW w:w="675" w:type="dxa"/>
-                </w:tcPr>
-                <w:p>
-                  <w:pPr>
-                    <w:ind w:left="0" w:firstLine="0"/>
-                    <w:jc w:val="center"/>
-                    <w:rPr>
-                      <w:rFonts w:cstheme="minorHAnsi"/>
-                    </w:rPr>
-                  </w:pPr>
+                  <w:proofErr w:type="spellEnd"/>
                   <w:r>
                     <w:rPr>
                       <w:rFonts w:cstheme="minorHAnsi"/>
+                      <w:sz w:val="21"/>
+                      <w:szCs w:val="21"/>
                     </w:rPr>
-                    <w:t>5.</w:t>
+                    <w:t>}</w:t>
                   </w:r>
-                </w:p>
-              </w:tc>
-              <w:tc>
-                <w:tcPr>
-                  <w:tcW w:w="4165" w:type="dxa"/>
-                </w:tcPr>
-                <w:p>
-                  <w:pPr>
-                    <w:ind w:left="0" w:firstLine="0"/>
+                  <w:r>
                     <w:rPr>
                       <w:rFonts w:cstheme="minorHAnsi"/>
+                      <w:sz w:val="21"/>
+                      <w:szCs w:val="21"/>
                     </w:rPr>
-                  </w:pPr>
-                </w:p>
-              </w:tc>
-              <w:tc>
-                <w:tcPr>
-                  <w:tcW w:w="532" w:type="dxa"/>
-                </w:tcPr>
-                <w:p>
-                  <w:pPr>
-                    <w:ind w:left="0" w:firstLine="0"/>
+                    <w:t>{/</w:t>
+                  </w:r>
+                  <w:proofErr w:type="spellStart"/>
+                  <w:r>
                     <w:rPr>
                       <w:rFonts w:cstheme="minorHAnsi"/>
+                      <w:color w:val="000000"/>
+                      <w:sz w:val="21"/>
+                      <w:szCs w:val="21"/>
+                      <w:shd w:val="clear" w:color="auto" w:fill="FFFFFF"/>
                     </w:rPr>
-                  </w:pPr>
-                </w:p>
-              </w:tc>
-              <w:tc>
-                <w:tcPr>
-                  <w:tcW w:w="1241" w:type="dxa"/>
-                </w:tcPr>
-                <w:p>
-                  <w:pPr>
-                    <w:ind w:left="0" w:firstLine="0"/>
+                    <w:t>eutDetails</w:t>
+                  </w:r>
+                  <w:proofErr w:type="spellEnd"/>
+                  <w:r>
                     <w:rPr>
                       <w:rFonts w:cstheme="minorHAnsi"/>
+                      <w:color w:val="000000"/>
+                      <w:sz w:val="21"/>
+                      <w:szCs w:val="21"/>
+                      <w:shd w:val="clear" w:color="auto" w:fill="FFFFFF"/>
                     </w:rPr>
-                  </w:pPr>
-                </w:p>
-              </w:tc>
-              <w:tc>
-                <w:tcPr>
-                  <w:tcW w:w="1409" w:type="dxa"/>
-                </w:tcPr>
-                <w:p>
-                  <w:pPr>
-                    <w:ind w:left="0" w:firstLine="0"/>
-                    <w:rPr>
-                      <w:rFonts w:cstheme="minorHAnsi"/>
-                    </w:rPr>
-                  </w:pPr>
-                </w:p>
-              </w:tc>
-              <w:tc>
-                <w:tcPr>
-                  <w:tcW w:w="2560" w:type="dxa"/>
-                </w:tcPr>
-                <w:p>
-                  <w:pPr>
-                    <w:ind w:left="0" w:firstLine="0"/>
-                    <w:rPr>
-                      <w:rFonts w:cstheme="minorHAnsi"/>
-                    </w:rPr>
-                  </w:pPr>
+                    <w:t>}</w:t>
+                  </w:r>
                 </w:p>
               </w:tc>
             </w:tr>
@@ -1005,6 +945,10 @@
             <w:r>
               <w:rPr>
                 <w:rFonts w:cstheme="minorHAnsi"/>
+                <w:b/>
+                <w:bCs/>
+                <w:sz w:val="21"/>
+                <w:szCs w:val="21"/>
               </w:rPr>
               <w:t>Project Name:</w:t>
             </w:r>
@@ -1017,22 +961,25 @@
             <w:r>
               <w:rPr>
                 <w:rFonts w:cstheme="minorHAnsi"/>
-                <w:u w:val="single"/>
-              </w:rPr>
-              <w:t xml:space="preserve"> ________________________________ </w:t>
-            </w:r>
-            <w:r>
-              <w:rPr>
-                <w:rFonts w:cstheme="minorHAnsi"/>
-                <w:u w:val="single"/>
-              </w:rPr>
-              <w:t>___</w:t>
-            </w:r>
-            <w:r>
-              <w:rPr>
-                <w:rFonts w:cstheme="minorHAnsi"/>
-              </w:rPr>
-              <w:t xml:space="preserve">         </w:t>
+              </w:rPr>
+              <w:t>{</w:t>
+            </w:r>
+            <w:proofErr w:type="spellStart"/>
+            <w:proofErr w:type="gramStart"/>
+            <w:r>
+              <w:rPr>
+                <w:rFonts w:cstheme="minorHAnsi"/>
+                <w:sz w:val="21"/>
+                <w:szCs w:val="21"/>
+              </w:rPr>
+              <w:t>projectName</w:t>
+            </w:r>
+            <w:proofErr w:type="spellEnd"/>
+            <w:r>
+              <w:rPr>
+                <w:rFonts w:cstheme="minorHAnsi"/>
+              </w:rPr>
+              <w:t>}</w:t>
             </w:r>
             <w:r>
               <w:rPr>
@@ -1040,6 +987,19 @@
               </w:rPr>
               <w:t xml:space="preserve">   </w:t>
             </w:r>
+            <w:proofErr w:type="gramEnd"/>
+            <w:r>
+              <w:rPr>
+                <w:rFonts w:cstheme="minorHAnsi"/>
+              </w:rPr>
+              <w:t xml:space="preserve"> </w:t>
+            </w:r>
+            <w:r>
+              <w:rPr>
+                <w:rFonts w:cstheme="minorHAnsi"/>
+              </w:rPr>
+              <w:t xml:space="preserve">                                                                                                </w:t>
+            </w:r>
             <w:r>
               <w:rPr>
                 <w:rFonts w:cstheme="minorHAnsi"/>
@@ -1055,22 +1015,25 @@
                 <w:sz w:val="21"/>
                 <w:szCs w:val="21"/>
               </w:rPr>
-              <w:t>Good</w:t>
-            </w:r>
-            <w:r>
-              <w:rPr>
-                <w:rFonts w:cstheme="minorHAnsi"/>
-                <w:b/>
-                <w:sz w:val="21"/>
-                <w:szCs w:val="21"/>
-              </w:rPr>
-              <w:t>/</w:t>
-            </w:r>
-            <w:r>
-              <w:rPr>
-                <w:rFonts w:cstheme="minorHAnsi"/>
-              </w:rPr>
-              <w:t>Others Specify -</w:t>
+              <w:t>{</w:t>
+            </w:r>
+            <w:proofErr w:type="spellStart"/>
+            <w:r>
+              <w:rPr>
+                <w:rFonts w:cstheme="minorHAnsi"/>
+                <w:sz w:val="21"/>
+                <w:szCs w:val="21"/>
+              </w:rPr>
+              <w:t>sampleCondition</w:t>
+            </w:r>
+            <w:proofErr w:type="spellEnd"/>
+            <w:r>
+              <w:rPr>
+                <w:rFonts w:cstheme="minorHAnsi"/>
+                <w:sz w:val="21"/>
+                <w:szCs w:val="21"/>
+              </w:rPr>
+              <w:t>}</w:t>
             </w:r>
           </w:p>
           <w:p>
@@ -1079,37 +1042,34 @@
               <w:ind w:left="173"/>
               <w:rPr>
                 <w:rFonts w:cstheme="minorHAnsi"/>
-                <w:u w:val="single"/>
-              </w:rPr>
-            </w:pPr>
-            <w:r>
-              <w:rPr>
-                <w:rFonts w:cstheme="minorHAnsi"/>
                 <w:bCs/>
                 <w:sz w:val="21"/>
                 <w:szCs w:val="21"/>
               </w:rPr>
-              <w:t>Reference Document Details (if any)</w:t>
-            </w:r>
-            <w:r>
-              <w:rPr>
-                <w:rFonts w:cstheme="minorHAnsi"/>
-                <w:bCs/>
-              </w:rPr>
-              <w:t>:</w:t>
-            </w:r>
-            <w:r>
-              <w:rPr>
-                <w:rFonts w:cstheme="minorHAnsi"/>
+            </w:pPr>
+            <w:r>
+              <w:rPr>
+                <w:rFonts w:cstheme="minorHAnsi"/>
+                <w:b/>
+                <w:sz w:val="21"/>
+                <w:szCs w:val="21"/>
               </w:rPr>
               <w:t xml:space="preserve"> </w:t>
             </w:r>
             <w:r>
               <w:rPr>
                 <w:rFonts w:cstheme="minorHAnsi"/>
-                <w:u w:val="single"/>
-              </w:rPr>
-              <w:t xml:space="preserve"> _______________________________</w:t>
+                <w:b/>
+                <w:sz w:val="21"/>
+                <w:szCs w:val="21"/>
+              </w:rPr>
+              <w:t>Reference Document Details (if any):</w:t>
+            </w:r>
+            <w:r>
+              <w:rPr>
+                <w:rFonts w:cstheme="minorHAnsi"/>
+              </w:rPr>
+              <w:t xml:space="preserve"> </w:t>
             </w:r>
           </w:p>
         </w:tc>
@@ -1134,21 +1094,18 @@
               <w:rPr>
                 <w:rFonts w:cstheme="minorHAnsi"/>
                 <w:b/>
-              </w:rPr>
-            </w:pPr>
-            <w:r>
-              <w:rPr>
-                <w:rFonts w:cstheme="minorHAnsi"/>
-                <w:b/>
-              </w:rPr>
-              <w:t>Customer</w:t>
-            </w:r>
-            <w:r>
-              <w:rPr>
-                <w:rFonts w:cstheme="minorHAnsi"/>
-                <w:b/>
-              </w:rPr>
-              <w:t xml:space="preserve"> Details:</w:t>
+                <w:sz w:val="21"/>
+                <w:szCs w:val="21"/>
+              </w:rPr>
+            </w:pPr>
+            <w:r>
+              <w:rPr>
+                <w:rFonts w:cstheme="minorHAnsi"/>
+                <w:b/>
+                <w:sz w:val="21"/>
+                <w:szCs w:val="21"/>
+              </w:rPr>
+              <w:t>Customer Details:</w:t>
             </w:r>
           </w:p>
           <w:p>
@@ -1162,40 +1119,12 @@
             <w:r>
               <w:rPr>
                 <w:rFonts w:cstheme="minorHAnsi"/>
-              </w:rPr>
-              <w:t>Customer</w:t>
-            </w:r>
-            <w:r>
-              <w:rPr>
-                <w:rFonts w:cstheme="minorHAnsi"/>
-              </w:rPr>
-              <w:t xml:space="preserve"> (Visitor) </w:t>
-            </w:r>
-            <w:r>
-              <w:rPr>
-                <w:rFonts w:cstheme="minorHAnsi"/>
-              </w:rPr>
-              <w:t>Name</w:t>
-            </w:r>
-            <w:r>
-              <w:rPr>
-                <w:rFonts w:cstheme="minorHAnsi"/>
-              </w:rPr>
-              <w:t>:</w:t>
-            </w:r>
-            <w:r>
-              <w:rPr>
-                <w:rFonts w:cstheme="minorHAnsi"/>
-                <w:u w:val="single"/>
-              </w:rPr>
-              <w:t xml:space="preserve"> ________________</w:t>
-            </w:r>
-            <w:r>
-              <w:rPr>
-                <w:rFonts w:cstheme="minorHAnsi"/>
-                <w:u w:val="single"/>
-              </w:rPr>
-              <w:t>________</w:t>
+                <w:b/>
+                <w:bCs/>
+                <w:sz w:val="21"/>
+                <w:szCs w:val="21"/>
+              </w:rPr>
+              <w:t>Customer (Visitor) Name:</w:t>
             </w:r>
             <w:r>
               <w:rPr>
@@ -1203,6 +1132,38 @@
               </w:rPr>
               <w:t xml:space="preserve"> </w:t>
             </w:r>
+            <w:r>
+              <w:rPr>
+                <w:rFonts w:cstheme="minorHAnsi"/>
+                <w:sz w:val="21"/>
+                <w:szCs w:val="21"/>
+              </w:rPr>
+              <w:t>{</w:t>
+            </w:r>
+            <w:proofErr w:type="spellStart"/>
+            <w:r>
+              <w:rPr>
+                <w:rFonts w:cstheme="minorHAnsi"/>
+                <w:sz w:val="21"/>
+                <w:szCs w:val="21"/>
+              </w:rPr>
+              <w:t>customerName</w:t>
+            </w:r>
+            <w:proofErr w:type="spellEnd"/>
+            <w:r>
+              <w:rPr>
+                <w:rFonts w:cstheme="minorHAnsi"/>
+                <w:sz w:val="21"/>
+                <w:szCs w:val="21"/>
+              </w:rPr>
+              <w:t>}</w:t>
+            </w:r>
+            <w:r>
+              <w:rPr>
+                <w:rFonts w:cstheme="minorHAnsi"/>
+              </w:rPr>
+              <w:t xml:space="preserve"> </w:t>
+            </w:r>
           </w:p>
           <w:p>
             <w:pPr>
@@ -1210,53 +1171,49 @@
               <w:ind w:left="0" w:firstLine="0"/>
               <w:rPr>
                 <w:rFonts w:cstheme="minorHAnsi"/>
-                <w:u w:val="single"/>
-              </w:rPr>
-            </w:pPr>
-            <w:r>
-              <w:rPr>
-                <w:rFonts w:cstheme="minorHAnsi"/>
-              </w:rPr>
-              <w:t xml:space="preserve">Mobile </w:t>
-            </w:r>
-            <w:r>
-              <w:rPr>
-                <w:rFonts w:cstheme="minorHAnsi"/>
-              </w:rPr>
-              <w:t>N</w:t>
-            </w:r>
-            <w:r>
-              <w:rPr>
-                <w:rFonts w:cstheme="minorHAnsi"/>
-              </w:rPr>
-              <w:t>o:</w:t>
-            </w:r>
-            <w:r>
-              <w:rPr>
-                <w:rFonts w:cstheme="minorHAnsi"/>
-                <w:u w:val="single"/>
-              </w:rPr>
-              <w:t xml:space="preserve"> _______________________</w:t>
-            </w:r>
-            <w:r>
-              <w:rPr>
-                <w:rFonts w:cstheme="minorHAnsi"/>
-                <w:u w:val="single"/>
-              </w:rPr>
-              <w:t>_______</w:t>
-            </w:r>
-            <w:r>
-              <w:rPr>
-                <w:rFonts w:cstheme="minorHAnsi"/>
-                <w:u w:val="single"/>
-              </w:rPr>
-              <w:t>______</w:t>
-            </w:r>
-            <w:r>
-              <w:rPr>
-                <w:rFonts w:cstheme="minorHAnsi"/>
-              </w:rPr>
-              <w:t xml:space="preserve">    </w:t>
+              </w:rPr>
+            </w:pPr>
+            <w:r>
+              <w:rPr>
+                <w:rFonts w:cstheme="minorHAnsi"/>
+                <w:b/>
+                <w:bCs/>
+                <w:sz w:val="21"/>
+                <w:szCs w:val="21"/>
+              </w:rPr>
+              <w:t>Mobile No:</w:t>
+            </w:r>
+            <w:r>
+              <w:rPr>
+                <w:rFonts w:cstheme="minorHAnsi"/>
+              </w:rPr>
+              <w:t xml:space="preserve"> </w:t>
+            </w:r>
+            <w:r>
+              <w:rPr>
+                <w:rFonts w:cstheme="minorHAnsi"/>
+                <w:sz w:val="21"/>
+                <w:szCs w:val="21"/>
+              </w:rPr>
+              <w:t>{</w:t>
+            </w:r>
+            <w:proofErr w:type="spellStart"/>
+            <w:r>
+              <w:rPr>
+                <w:rFonts w:cstheme="minorHAnsi"/>
+                <w:sz w:val="21"/>
+                <w:szCs w:val="21"/>
+              </w:rPr>
+              <w:t>customerPhone</w:t>
+            </w:r>
+            <w:proofErr w:type="spellEnd"/>
+            <w:r>
+              <w:rPr>
+                <w:rFonts w:cstheme="minorHAnsi"/>
+                <w:sz w:val="21"/>
+                <w:szCs w:val="21"/>
+              </w:rPr>
+              <w:t>}</w:t>
             </w:r>
           </w:p>
           <w:p>
@@ -1270,29 +1227,44 @@
             <w:r>
               <w:rPr>
                 <w:rFonts w:cstheme="minorHAnsi"/>
+                <w:b/>
+                <w:bCs/>
+                <w:sz w:val="21"/>
+                <w:szCs w:val="21"/>
               </w:rPr>
               <w:t>Email ID:</w:t>
             </w:r>
             <w:r>
               <w:rPr>
                 <w:rFonts w:cstheme="minorHAnsi"/>
-                <w:u w:val="single"/>
-              </w:rPr>
-              <w:t xml:space="preserve"> __________________________</w:t>
-            </w:r>
-            <w:r>
-              <w:rPr>
-                <w:rFonts w:cstheme="minorHAnsi"/>
-                <w:u w:val="single"/>
-              </w:rPr>
-              <w:t>_______</w:t>
-            </w:r>
-            <w:r>
-              <w:rPr>
-                <w:rFonts w:cstheme="minorHAnsi"/>
-                <w:u w:val="single"/>
-              </w:rPr>
-              <w:t>_____</w:t>
+              </w:rPr>
+              <w:t xml:space="preserve"> </w:t>
+            </w:r>
+            <w:r>
+              <w:rPr>
+                <w:rFonts w:cstheme="minorHAnsi"/>
+                <w:sz w:val="21"/>
+                <w:szCs w:val="21"/>
+              </w:rPr>
+              <w:t>{</w:t>
+            </w:r>
+            <w:proofErr w:type="spellStart"/>
+            <w:r>
+              <w:rPr>
+                <w:rFonts w:cstheme="minorHAnsi"/>
+                <w:sz w:val="21"/>
+                <w:szCs w:val="21"/>
+              </w:rPr>
+              <w:t>customerEmail</w:t>
+            </w:r>
+            <w:proofErr w:type="spellEnd"/>
+            <w:r>
+              <w:rPr>
+                <w:rFonts w:cstheme="minorHAnsi"/>
+                <w:sz w:val="21"/>
+                <w:szCs w:val="21"/>
+              </w:rPr>
+              <w:t>}</w:t>
             </w:r>
           </w:p>
           <w:p>
@@ -1313,34 +1285,44 @@
             <w:r>
               <w:rPr>
                 <w:rFonts w:cstheme="minorHAnsi"/>
-              </w:rPr>
-              <w:t>Sign</w:t>
-            </w:r>
-            <w:r>
-              <w:rPr>
-                <w:rFonts w:cstheme="minorHAnsi"/>
-              </w:rPr>
-              <w:t>ature</w:t>
-            </w:r>
-            <w:r>
-              <w:rPr>
-                <w:rFonts w:cstheme="minorHAnsi"/>
-              </w:rPr>
-              <w:t>:</w:t>
-            </w:r>
-            <w:r>
-              <w:rPr>
-                <w:rFonts w:cstheme="minorHAnsi"/>
-                <w:u w:val="single"/>
-              </w:rPr>
-              <w:t xml:space="preserve"> _____________________________</w:t>
-            </w:r>
-            <w:r>
-              <w:rPr>
-                <w:rFonts w:cstheme="minorHAnsi"/>
-                <w:u w:val="single"/>
-              </w:rPr>
-              <w:t>________</w:t>
+                <w:b/>
+                <w:bCs/>
+                <w:sz w:val="21"/>
+                <w:szCs w:val="21"/>
+              </w:rPr>
+              <w:t>Signature:</w:t>
+            </w:r>
+            <w:r>
+              <w:rPr>
+                <w:rFonts w:cstheme="minorHAnsi"/>
+              </w:rPr>
+              <w:t xml:space="preserve"> </w:t>
+            </w:r>
+            <w:r>
+              <w:rPr>
+                <w:rFonts w:cstheme="minorHAnsi"/>
+                <w:sz w:val="21"/>
+                <w:szCs w:val="21"/>
+              </w:rPr>
+              <w:t>{</w:t>
+            </w:r>
+            <w:proofErr w:type="spellStart"/>
+            <w:r>
+              <w:rPr>
+                <w:rFonts w:cstheme="minorHAnsi"/>
+                <w:sz w:val="21"/>
+                <w:szCs w:val="21"/>
+              </w:rPr>
+              <w:t>customerName</w:t>
+            </w:r>
+            <w:proofErr w:type="spellEnd"/>
+            <w:r>
+              <w:rPr>
+                <w:rFonts w:cstheme="minorHAnsi"/>
+                <w:sz w:val="21"/>
+                <w:szCs w:val="21"/>
+              </w:rPr>
+              <w:t>}</w:t>
             </w:r>
           </w:p>
         </w:tc>
@@ -1383,6 +1365,8 @@
                       <w:rFonts w:cstheme="minorHAnsi"/>
                       <w:b/>
                       <w:bCs/>
+                      <w:sz w:val="21"/>
+                      <w:szCs w:val="21"/>
                     </w:rPr>
                   </w:pPr>
                   <w:r>
@@ -1390,6 +1374,8 @@
                       <w:rFonts w:cstheme="minorHAnsi"/>
                       <w:b/>
                       <w:bCs/>
+                      <w:sz w:val="21"/>
+                      <w:szCs w:val="21"/>
                     </w:rPr>
                     <w:t>Test Name</w:t>
                   </w:r>
@@ -1408,6 +1394,8 @@
                       <w:rFonts w:cstheme="minorHAnsi"/>
                       <w:b/>
                       <w:bCs/>
+                      <w:sz w:val="21"/>
+                      <w:szCs w:val="21"/>
                     </w:rPr>
                   </w:pPr>
                   <w:r>
@@ -1415,6 +1403,8 @@
                       <w:rFonts w:cstheme="minorHAnsi"/>
                       <w:b/>
                       <w:bCs/>
+                      <w:sz w:val="21"/>
+                      <w:szCs w:val="21"/>
                     </w:rPr>
                     <w:t>Standard</w:t>
                   </w:r>
@@ -1433,10 +1423,55 @@
                   <w:pPr>
                     <w:spacing w:after="0"/>
                     <w:ind w:left="0" w:firstLine="0"/>
+                    <w:jc w:val="center"/>
                     <w:rPr>
                       <w:rFonts w:cstheme="minorHAnsi"/>
+                      <w:sz w:val="21"/>
+                      <w:szCs w:val="21"/>
                     </w:rPr>
                   </w:pPr>
+                  <w:r>
+                    <w:rPr>
+                      <w:rFonts w:cstheme="minorHAnsi"/>
+                      <w:sz w:val="21"/>
+                      <w:szCs w:val="21"/>
+                    </w:rPr>
+                    <w:t>{#</w:t>
+                  </w:r>
+                  <w:proofErr w:type="gramStart"/>
+                  <w:r>
+                    <w:rPr>
+                      <w:rFonts w:cstheme="minorHAnsi"/>
+                      <w:sz w:val="21"/>
+                      <w:szCs w:val="21"/>
+                    </w:rPr>
+                    <w:t>tests</w:t>
+                  </w:r>
+                  <w:r>
+                    <w:rPr>
+                      <w:rFonts w:cstheme="minorHAnsi"/>
+                      <w:sz w:val="21"/>
+                      <w:szCs w:val="21"/>
+                    </w:rPr>
+                    <w:t>}{</w:t>
+                  </w:r>
+                  <w:proofErr w:type="gramEnd"/>
+                  <w:r>
+                    <w:rPr>
+                      <w:rFonts w:cstheme="minorHAnsi"/>
+                      <w:sz w:val="21"/>
+                      <w:szCs w:val="21"/>
+                    </w:rPr>
+                    <w:t>test</w:t>
+                  </w:r>
+                  <w:r>
+                    <w:rPr>
+                      <w:rFonts w:cstheme="minorHAnsi"/>
+                      <w:sz w:val="21"/>
+                      <w:szCs w:val="21"/>
+                    </w:rPr>
+                    <w:t>}</w:t>
+                  </w:r>
                 </w:p>
               </w:tc>
               <w:tc>
@@ -1447,142 +1482,47 @@
                   <w:pPr>
                     <w:spacing w:after="0"/>
                     <w:ind w:left="0" w:firstLine="0"/>
+                    <w:jc w:val="center"/>
                     <w:rPr>
                       <w:rFonts w:cstheme="minorHAnsi"/>
+                      <w:sz w:val="21"/>
+                      <w:szCs w:val="21"/>
                     </w:rPr>
                   </w:pPr>
-                </w:p>
-              </w:tc>
-            </w:tr>
-            <w:tr>
-              <w:trPr>
-                <w:trHeight w:val="351"/>
-              </w:trPr>
-              <w:tc>
-                <w:tcPr>
-                  <w:tcW w:w="2515" w:type="dxa"/>
-                </w:tcPr>
-                <w:p>
-                  <w:pPr>
-                    <w:spacing w:after="0"/>
-                    <w:ind w:left="0" w:firstLine="0"/>
+                  <w:r>
                     <w:rPr>
                       <w:rFonts w:cstheme="minorHAnsi"/>
+                      <w:sz w:val="21"/>
+                      <w:szCs w:val="21"/>
                     </w:rPr>
-                  </w:pPr>
-                </w:p>
-              </w:tc>
-              <w:tc>
-                <w:tcPr>
-                  <w:tcW w:w="2520" w:type="dxa"/>
-                </w:tcPr>
-                <w:p>
-                  <w:pPr>
-                    <w:spacing w:after="0"/>
-                    <w:ind w:left="0" w:firstLine="0"/>
+                    <w:t>{</w:t>
+                  </w:r>
+                  <w:proofErr w:type="spellStart"/>
+                  <w:r>
                     <w:rPr>
                       <w:rFonts w:cstheme="minorHAnsi"/>
+                      <w:sz w:val="21"/>
+                      <w:szCs w:val="21"/>
                     </w:rPr>
-                  </w:pPr>
-                </w:p>
-              </w:tc>
-            </w:tr>
-            <w:tr>
-              <w:trPr>
-                <w:trHeight w:val="351"/>
-              </w:trPr>
-              <w:tc>
-                <w:tcPr>
-                  <w:tcW w:w="2515" w:type="dxa"/>
-                </w:tcPr>
-                <w:p>
-                  <w:pPr>
-                    <w:spacing w:after="0"/>
-                    <w:ind w:left="0" w:firstLine="0"/>
+                    <w:t>testStandard</w:t>
+                  </w:r>
+                  <w:proofErr w:type="spellEnd"/>
+                  <w:r>
                     <w:rPr>
                       <w:rFonts w:cstheme="minorHAnsi"/>
+                      <w:sz w:val="21"/>
+                      <w:szCs w:val="21"/>
                     </w:rPr>
-                  </w:pPr>
-                </w:p>
-              </w:tc>
-              <w:tc>
-                <w:tcPr>
-                  <w:tcW w:w="2520" w:type="dxa"/>
-                </w:tcPr>
-                <w:p>
-                  <w:pPr>
-                    <w:spacing w:after="0"/>
-                    <w:ind w:left="0" w:firstLine="0"/>
+                    <w:t>}</w:t>
+                  </w:r>
+                  <w:r>
                     <w:rPr>
                       <w:rFonts w:cstheme="minorHAnsi"/>
+                      <w:sz w:val="21"/>
+                      <w:szCs w:val="21"/>
                     </w:rPr>
-                  </w:pPr>
-                </w:p>
-              </w:tc>
-            </w:tr>
-            <w:tr>
-              <w:trPr>
-                <w:trHeight w:val="336"/>
-              </w:trPr>
-              <w:tc>
-                <w:tcPr>
-                  <w:tcW w:w="2515" w:type="dxa"/>
-                </w:tcPr>
-                <w:p>
-                  <w:pPr>
-                    <w:spacing w:after="0"/>
-                    <w:ind w:left="0" w:firstLine="0"/>
-                    <w:rPr>
-                      <w:rFonts w:cstheme="minorHAnsi"/>
-                    </w:rPr>
-                  </w:pPr>
-                </w:p>
-              </w:tc>
-              <w:tc>
-                <w:tcPr>
-                  <w:tcW w:w="2520" w:type="dxa"/>
-                </w:tcPr>
-                <w:p>
-                  <w:pPr>
-                    <w:spacing w:after="0"/>
-                    <w:ind w:left="0" w:firstLine="0"/>
-                    <w:rPr>
-                      <w:rFonts w:cstheme="minorHAnsi"/>
-                    </w:rPr>
-                  </w:pPr>
-                </w:p>
-              </w:tc>
-            </w:tr>
-            <w:tr>
-              <w:trPr>
-                <w:trHeight w:val="336"/>
-              </w:trPr>
-              <w:tc>
-                <w:tcPr>
-                  <w:tcW w:w="2515" w:type="dxa"/>
-                </w:tcPr>
-                <w:p>
-                  <w:pPr>
-                    <w:spacing w:after="0"/>
-                    <w:ind w:left="0" w:firstLine="0"/>
-                    <w:rPr>
-                      <w:rFonts w:cstheme="minorHAnsi"/>
-                    </w:rPr>
-                  </w:pPr>
-                </w:p>
-              </w:tc>
-              <w:tc>
-                <w:tcPr>
-                  <w:tcW w:w="2520" w:type="dxa"/>
-                </w:tcPr>
-                <w:p>
-                  <w:pPr>
-                    <w:spacing w:after="0"/>
-                    <w:ind w:left="0" w:firstLine="0"/>
-                    <w:rPr>
-                      <w:rFonts w:cstheme="minorHAnsi"/>
-                    </w:rPr>
-                  </w:pPr>
+                    <w:t>{/tests}</w:t>
+                  </w:r>
                 </w:p>
               </w:tc>
             </w:tr>
@@ -1630,29 +1570,23 @@
             <w:r>
               <w:rPr>
                 <w:rFonts w:cstheme="minorHAnsi"/>
-              </w:rPr>
-              <w:t>JC Status</w:t>
-            </w:r>
-            <w:r>
-              <w:rPr>
-                <w:rFonts w:cstheme="minorHAnsi"/>
-              </w:rPr>
-              <w:t xml:space="preserve">       </w:t>
-            </w:r>
-            <w:proofErr w:type="gramStart"/>
-            <w:r>
-              <w:rPr>
-                <w:rFonts w:cstheme="minorHAnsi"/>
-              </w:rPr>
-              <w:t xml:space="preserve">  </w:t>
-            </w:r>
-            <w:r>
-              <w:rPr>
-                <w:rFonts w:cstheme="minorHAnsi"/>
-              </w:rPr>
-              <w:t>:</w:t>
-            </w:r>
-            <w:proofErr w:type="gramEnd"/>
+                <w:b/>
+                <w:bCs/>
+                <w:sz w:val="21"/>
+                <w:szCs w:val="21"/>
+              </w:rPr>
+              <w:t xml:space="preserve">JC </w:t>
+            </w:r>
+            <w:r>
+              <w:rPr>
+                <w:rFonts w:cstheme="minorHAnsi"/>
+                <w:b/>
+                <w:bCs/>
+                <w:sz w:val="21"/>
+                <w:szCs w:val="21"/>
+              </w:rPr>
+              <w:t>Status:</w:t>
+            </w:r>
             <w:r>
               <w:rPr>
                 <w:rFonts w:cstheme="minorHAnsi"/>
@@ -1662,9 +1596,28 @@
             <w:r>
               <w:rPr>
                 <w:rFonts w:cstheme="minorHAnsi"/>
-                <w:u w:val="single"/>
-              </w:rPr>
-              <w:t xml:space="preserve">   _________ </w:t>
+                <w:sz w:val="21"/>
+                <w:szCs w:val="21"/>
+              </w:rPr>
+              <w:t>{</w:t>
+            </w:r>
+            <w:proofErr w:type="spellStart"/>
+            <w:r>
+              <w:rPr>
+                <w:rFonts w:cstheme="minorHAnsi"/>
+                <w:sz w:val="21"/>
+                <w:szCs w:val="21"/>
+              </w:rPr>
+              <w:t>jcStatus</w:t>
+            </w:r>
+            <w:proofErr w:type="spellEnd"/>
+            <w:r>
+              <w:rPr>
+                <w:rFonts w:cstheme="minorHAnsi"/>
+                <w:sz w:val="21"/>
+                <w:szCs w:val="21"/>
+              </w:rPr>
+              <w:t>}</w:t>
             </w:r>
           </w:p>
           <w:p>
@@ -1678,22 +1631,50 @@
             <w:r>
               <w:rPr>
                 <w:rFonts w:cstheme="minorHAnsi"/>
-              </w:rPr>
-              <w:t xml:space="preserve">Report Status: </w:t>
-            </w:r>
-            <w:r>
-              <w:rPr>
-                <w:rFonts w:cstheme="minorHAnsi"/>
-                <w:u w:val="single"/>
-              </w:rPr>
-              <w:t xml:space="preserve">___________ </w:t>
-            </w:r>
-            <w:r>
-              <w:rPr>
-                <w:rFonts w:cstheme="minorHAnsi"/>
-                <w:u w:val="single"/>
-              </w:rPr>
-              <w:t xml:space="preserve">        </w:t>
+                <w:b/>
+                <w:bCs/>
+                <w:sz w:val="21"/>
+                <w:szCs w:val="21"/>
+              </w:rPr>
+              <w:t>Report Status:</w:t>
+            </w:r>
+            <w:r>
+              <w:rPr>
+                <w:rFonts w:cstheme="minorHAnsi"/>
+              </w:rPr>
+              <w:t xml:space="preserve"> </w:t>
+            </w:r>
+            <w:r>
+              <w:rPr>
+                <w:rFonts w:cstheme="minorHAnsi"/>
+                <w:sz w:val="21"/>
+                <w:szCs w:val="21"/>
+              </w:rPr>
+              <w:t>{</w:t>
+            </w:r>
+            <w:proofErr w:type="spellStart"/>
+            <w:r>
+              <w:rPr>
+                <w:rFonts w:cstheme="minorHAnsi"/>
+                <w:sz w:val="21"/>
+                <w:szCs w:val="21"/>
+              </w:rPr>
+              <w:t>reportStatus</w:t>
+            </w:r>
+            <w:proofErr w:type="spellEnd"/>
+            <w:r>
+              <w:rPr>
+                <w:rFonts w:cstheme="minorHAnsi"/>
+                <w:sz w:val="21"/>
+                <w:szCs w:val="21"/>
+              </w:rPr>
+              <w:t>}</w:t>
+            </w:r>
+            <w:r>
+              <w:rPr>
+                <w:rFonts w:cstheme="minorHAnsi"/>
+              </w:rPr>
+              <w:t xml:space="preserve"> </w:t>
             </w:r>
           </w:p>
         </w:tc>
@@ -1715,34 +1696,44 @@
             <w:r>
               <w:rPr>
                 <w:rFonts w:cstheme="minorHAnsi"/>
-              </w:rPr>
-              <w:t>NABL UPLO</w:t>
-            </w:r>
-            <w:r>
-              <w:rPr>
-                <w:rFonts w:cstheme="minorHAnsi"/>
-              </w:rPr>
-              <w:t>A</w:t>
-            </w:r>
-            <w:r>
-              <w:rPr>
-                <w:rFonts w:cstheme="minorHAnsi"/>
-              </w:rPr>
-              <w:t>DED:</w:t>
-            </w:r>
-            <w:r>
-              <w:rPr>
-                <w:rFonts w:cstheme="minorHAnsi"/>
-                <w:u w:val="single"/>
-              </w:rPr>
-              <w:t xml:space="preserve"> _____________</w:t>
-            </w:r>
-            <w:r>
-              <w:rPr>
-                <w:rFonts w:cstheme="minorHAnsi"/>
-                <w:u w:val="single"/>
-              </w:rPr>
-              <w:t>__________</w:t>
+                <w:b/>
+                <w:bCs/>
+                <w:sz w:val="21"/>
+                <w:szCs w:val="21"/>
+              </w:rPr>
+              <w:t>NABL UPLOADED:</w:t>
+            </w:r>
+            <w:r>
+              <w:rPr>
+                <w:rFonts w:cstheme="minorHAnsi"/>
+              </w:rPr>
+              <w:t xml:space="preserve"> </w:t>
+            </w:r>
+            <w:r>
+              <w:rPr>
+                <w:rFonts w:cstheme="minorHAnsi"/>
+                <w:sz w:val="21"/>
+                <w:szCs w:val="21"/>
+              </w:rPr>
+              <w:t>{</w:t>
+            </w:r>
+            <w:proofErr w:type="spellStart"/>
+            <w:r>
+              <w:rPr>
+                <w:rFonts w:cstheme="minorHAnsi"/>
+                <w:sz w:val="21"/>
+                <w:szCs w:val="21"/>
+              </w:rPr>
+              <w:t>nablUploaded</w:t>
+            </w:r>
+            <w:proofErr w:type="spellEnd"/>
+            <w:r>
+              <w:rPr>
+                <w:rFonts w:cstheme="minorHAnsi"/>
+                <w:sz w:val="21"/>
+                <w:szCs w:val="21"/>
+              </w:rPr>
+              <w:t>}</w:t>
             </w:r>
           </w:p>
           <w:p>
@@ -1877,8 +1868,18 @@
               <w:ind w:left="0" w:firstLine="0"/>
               <w:rPr>
                 <w:rFonts w:cstheme="minorHAnsi"/>
-              </w:rPr>
-            </w:pPr>
+                <w:sz w:val="21"/>
+                <w:szCs w:val="21"/>
+              </w:rPr>
+            </w:pPr>
+            <w:r>
+              <w:rPr>
+                <w:rFonts w:cstheme="minorHAnsi"/>
+                <w:sz w:val="21"/>
+                <w:szCs w:val="21"/>
+              </w:rPr>
+              <w:t>{observations}</w:t>
+            </w:r>
           </w:p>
         </w:tc>
       </w:tr>
@@ -1915,6 +1916,94 @@
           <w:szCs w:val="20"/>
         </w:rPr>
       </w:pPr>
+      <w:r>
+        <w:rPr>
+          <w:rFonts w:cstheme="minorHAnsi"/>
+          <w:sz w:val="20"/>
+          <w:szCs w:val="20"/>
+        </w:rPr>
+        <w:tab/>
+      </w:r>
+      <w:r>
+        <w:rPr>
+          <w:rFonts w:cstheme="minorHAnsi"/>
+          <w:sz w:val="20"/>
+          <w:szCs w:val="20"/>
+        </w:rPr>
+        <w:tab/>
+      </w:r>
+      <w:r>
+        <w:rPr>
+          <w:rFonts w:cstheme="minorHAnsi"/>
+          <w:sz w:val="20"/>
+          <w:szCs w:val="20"/>
+        </w:rPr>
+        <w:tab/>
+      </w:r>
+      <w:r>
+        <w:rPr>
+          <w:rFonts w:cstheme="minorHAnsi"/>
+          <w:sz w:val="20"/>
+          <w:szCs w:val="20"/>
+        </w:rPr>
+        <w:tab/>
+      </w:r>
+      <w:r>
+        <w:rPr>
+          <w:rFonts w:cstheme="minorHAnsi"/>
+          <w:sz w:val="20"/>
+          <w:szCs w:val="20"/>
+        </w:rPr>
+        <w:tab/>
+      </w:r>
+      <w:r>
+        <w:rPr>
+          <w:rFonts w:cstheme="minorHAnsi"/>
+          <w:sz w:val="20"/>
+          <w:szCs w:val="20"/>
+        </w:rPr>
+        <w:tab/>
+      </w:r>
+      <w:r>
+        <w:rPr>
+          <w:rFonts w:cstheme="minorHAnsi"/>
+          <w:sz w:val="20"/>
+          <w:szCs w:val="20"/>
+        </w:rPr>
+        <w:tab/>
+      </w:r>
+      <w:r>
+        <w:rPr>
+          <w:rFonts w:cstheme="minorHAnsi"/>
+          <w:sz w:val="20"/>
+          <w:szCs w:val="20"/>
+        </w:rPr>
+        <w:tab/>
+      </w:r>
+      <w:r>
+        <w:rPr>
+          <w:rFonts w:cstheme="minorHAnsi"/>
+          <w:sz w:val="20"/>
+          <w:szCs w:val="20"/>
+        </w:rPr>
+        <w:tab/>
+      </w:r>
+      <w:r>
+        <w:rPr>
+          <w:rFonts w:cstheme="minorHAnsi"/>
+          <w:sz w:val="20"/>
+          <w:szCs w:val="20"/>
+        </w:rPr>
+        <w:tab/>
+      </w:r>
+      <w:r>
+        <w:rPr>
+          <w:rFonts w:cstheme="minorHAnsi"/>
+          <w:sz w:val="20"/>
+          <w:szCs w:val="20"/>
+        </w:rPr>
+        <w:tab/>
+      </w:r>
     </w:p>
     <w:tbl>
       <w:tblPr>
@@ -1946,19 +2035,55 @@
               <w:ind w:left="0" w:firstLine="0"/>
               <w:rPr>
                 <w:rFonts w:cstheme="minorHAnsi"/>
-              </w:rPr>
-            </w:pPr>
-            <w:r>
-              <w:rPr>
-                <w:rFonts w:cstheme="minorHAnsi"/>
-              </w:rPr>
-              <w:t xml:space="preserve">DATE: </w:t>
-            </w:r>
-            <w:r>
-              <w:rPr>
-                <w:rFonts w:cstheme="minorHAnsi"/>
-              </w:rPr>
-              <w:t xml:space="preserve">       </w:t>
+                <w:sz w:val="21"/>
+                <w:szCs w:val="21"/>
+              </w:rPr>
+            </w:pPr>
+            <w:r>
+              <w:rPr>
+                <w:rFonts w:cstheme="minorHAnsi"/>
+                <w:b/>
+                <w:bCs/>
+                <w:sz w:val="21"/>
+                <w:szCs w:val="21"/>
+              </w:rPr>
+              <w:t>DATE</w:t>
+            </w:r>
+            <w:r>
+              <w:rPr>
+                <w:rFonts w:cstheme="minorHAnsi"/>
+                <w:b/>
+                <w:bCs/>
+                <w:sz w:val="21"/>
+                <w:szCs w:val="21"/>
+              </w:rPr>
+              <w:t>:</w:t>
+            </w:r>
+            <w:r>
+              <w:rPr>
+                <w:rFonts w:cstheme="minorHAnsi"/>
+                <w:sz w:val="21"/>
+                <w:szCs w:val="21"/>
+              </w:rPr>
+              <w:t xml:space="preserve"> {</w:t>
+            </w:r>
+            <w:proofErr w:type="spellStart"/>
+            <w:r>
+              <w:rPr>
+                <w:rFonts w:cstheme="minorHAnsi"/>
+                <w:sz w:val="21"/>
+                <w:szCs w:val="21"/>
+              </w:rPr>
+              <w:t>jcOpenDate</w:t>
+            </w:r>
+            <w:proofErr w:type="spellEnd"/>
+            <w:r>
+              <w:rPr>
+                <w:rFonts w:cstheme="minorHAnsi"/>
+                <w:sz w:val="21"/>
+                <w:szCs w:val="21"/>
+              </w:rPr>
+              <w:t>}</w:t>
             </w:r>
           </w:p>
         </w:tc>
@@ -1972,8 +2097,42 @@
               <w:ind w:left="0" w:firstLine="0"/>
               <w:rPr>
                 <w:rFonts w:cstheme="minorHAnsi"/>
-              </w:rPr>
-            </w:pPr>
+                <w:sz w:val="21"/>
+                <w:szCs w:val="21"/>
+              </w:rPr>
+            </w:pPr>
+            <w:r>
+              <w:rPr>
+                <w:rFonts w:cstheme="minorHAnsi"/>
+              </w:rPr>
+              <w:t xml:space="preserve">                                </w:t>
+            </w:r>
+            <w:r>
+              <w:rPr>
+                <w:rFonts w:cstheme="minorHAnsi"/>
+                <w:sz w:val="21"/>
+                <w:szCs w:val="21"/>
+              </w:rPr>
+              <w:t>{</w:t>
+            </w:r>
+            <w:proofErr w:type="spellStart"/>
+            <w:r>
+              <w:rPr>
+                <w:rFonts w:cstheme="minorHAnsi"/>
+                <w:sz w:val="21"/>
+                <w:szCs w:val="21"/>
+              </w:rPr>
+              <w:t>testIncharge</w:t>
+            </w:r>
+            <w:proofErr w:type="spellEnd"/>
+            <w:r>
+              <w:rPr>
+                <w:rFonts w:cstheme="minorHAnsi"/>
+                <w:sz w:val="21"/>
+                <w:szCs w:val="21"/>
+              </w:rPr>
+              <w:t>}</w:t>
+            </w:r>
           </w:p>
         </w:tc>
       </w:tr>
@@ -2007,19 +2166,21 @@
               <w:jc w:val="center"/>
               <w:rPr>
                 <w:rFonts w:cstheme="minorHAnsi"/>
-              </w:rPr>
-            </w:pPr>
-            <w:r>
-              <w:rPr>
-                <w:rFonts w:cstheme="minorHAnsi"/>
-              </w:rPr>
-              <w:t xml:space="preserve">Name &amp; </w:t>
-            </w:r>
-            <w:r>
-              <w:rPr>
-                <w:rFonts w:cstheme="minorHAnsi"/>
-              </w:rPr>
-              <w:t>Signature</w:t>
+                <w:b/>
+                <w:bCs/>
+                <w:sz w:val="21"/>
+                <w:szCs w:val="21"/>
+              </w:rPr>
+            </w:pPr>
+            <w:r>
+              <w:rPr>
+                <w:rFonts w:cstheme="minorHAnsi"/>
+                <w:b/>
+                <w:bCs/>
+                <w:sz w:val="21"/>
+                <w:szCs w:val="21"/>
+              </w:rPr>
+              <w:t>Name &amp; Signature</w:t>
             </w:r>
           </w:p>
           <w:p>
@@ -2065,12 +2226,8 @@
           <w:szCs w:val="20"/>
         </w:rPr>
         <w:sectPr>
-          <w:headerReference w:type="even" r:id="rId10"/>
-          <w:headerReference w:type="default" r:id="rId11"/>
-          <w:footerReference w:type="even" r:id="rId12"/>
-          <w:footerReference w:type="default" r:id="rId13"/>
-          <w:headerReference w:type="first" r:id="rId14"/>
-          <w:footerReference w:type="first" r:id="rId15"/>
+          <w:headerReference w:type="default" r:id="rId10"/>
+          <w:footerReference w:type="default" r:id="rId11"/>
           <w:pgSz w:w="11906" w:h="16838" w:code="9"/>
           <w:pgMar w:top="1101" w:right="1440" w:bottom="720" w:left="1260" w:header="270" w:footer="0" w:gutter="0"/>
           <w:cols w:space="708"/>
@@ -5304,7 +5461,7 @@
       </w:pPr>
     </w:p>
     <w:sectPr>
-      <w:headerReference w:type="default" r:id="rId16"/>
+      <w:headerReference w:type="default" r:id="rId12"/>
       <w:pgSz w:w="15840" w:h="12240" w:orient="landscape"/>
       <w:pgMar w:top="1027" w:right="1440" w:bottom="360" w:left="720" w:header="540" w:footer="0" w:gutter="0"/>
       <w:cols w:space="708"/>
@@ -5340,16 +5497,6 @@
 </file>
 
 <file path=word/footer1.xml><?xml version="1.0" encoding="utf-8"?>
-<w:ftr xmlns:wpc="http://schemas.microsoft.com/office/word/2010/wordprocessingCanvas" xmlns:cx="http://schemas.microsoft.com/office/drawing/2014/chartex" xmlns:cx1="http://schemas.microsoft.com/office/drawing/2015/9/8/chartex" xmlns:cx2="http://schemas.microsoft.com/office/drawing/2015/10/21/chartex" xmlns:cx3="http://schemas.microsoft.com/office/drawing/2016/5/9/chartex" xmlns:cx4="http://schemas.microsoft.com/office/drawing/2016/5/10/chartex" xmlns:cx5="http://schemas.microsoft.com/office/drawing/2016/5/11/chartex" xmlns:cx6="http://schemas.microsoft.com/office/drawing/2016/5/12/chartex" xmlns:cx7="http://schemas.microsoft.com/office/drawing/2016/5/13/chartex" xmlns:cx8="http://schemas.microsoft.com/office/drawing/2016/5/14/chartex" xmlns:mc="http://schemas.openxmlformats.org/markup-compatibility/2006" xmlns:aink="http://schemas.microsoft.com/office/drawing/2016/ink" xmlns:am3d="http://schemas.microsoft.com/office/drawing/2017/model3d" xmlns:o="urn:schemas-microsoft-com:office:office" xmlns:oel="http://schemas.microsoft.com/office/2019/extlst" xmlns:r="http://schemas.openxmlformats.org/officeDocument/2006/relationships" xmlns:m="http://schemas.openxmlformats.org/officeDocument/2006/math" xmlns:v="urn:schemas-microsoft-com:vml" xmlns:wp14="http://schemas.microsoft.com/office/word/2010/wordprocessingDrawing" xmlns:wp="http://schemas.openxmlformats.org/drawingml/2006/wordprocessingDrawing" xmlns:w10="urn:schemas-microsoft-com:office:word" xmlns:w="http://schemas.openxmlformats.org/wordprocessingml/2006/main" xmlns:w14="http://schemas.microsoft.com/office/word/2010/wordml" xmlns:w15="http://schemas.microsoft.com/office/word/2012/wordml" xmlns:w16cex="http://schemas.microsoft.com/office/word/2018/wordml/cex" xmlns:w16cid="http://schemas.microsoft.com/office/word/2016/wordml/cid" xmlns:w16="http://schemas.microsoft.com/office/word/2018/wordml" xmlns:w16du="http://schemas.microsoft.com/office/word/2023/wordml/word16du" xmlns:w16sdtdh="http://schemas.microsoft.com/office/word/2020/wordml/sdtdatahash" xmlns:w16se="http://schemas.microsoft.com/office/word/2015/wordml/symex" xmlns:wpg="http://schemas.microsoft.com/office/word/2010/wordprocessingGroup" xmlns:wpi="http://schemas.microsoft.com/office/word/2010/wordprocessingInk" xmlns:wne="http://schemas.microsoft.com/office/word/2006/wordml" xmlns:wps="http://schemas.microsoft.com/office/word/2010/wordprocessingShape" mc:Ignorable="w14 w15 w16se w16cid w16 w16cex w16sdtdh w16du wp14">
-  <w:p>
-    <w:pPr>
-      <w:pStyle w:val="Footer"/>
-    </w:pPr>
-  </w:p>
-</w:ftr>
-</file>
-
-<file path=word/footer2.xml><?xml version="1.0" encoding="utf-8"?>
 <w:ftr xmlns:wpc="http://schemas.microsoft.com/office/word/2010/wordprocessingCanvas" xmlns:cx="http://schemas.microsoft.com/office/drawing/2014/chartex" xmlns:cx1="http://schemas.microsoft.com/office/drawing/2015/9/8/chartex" xmlns:cx2="http://schemas.microsoft.com/office/drawing/2015/10/21/chartex" xmlns:cx3="http://schemas.microsoft.com/office/drawing/2016/5/9/chartex" xmlns:cx4="http://schemas.microsoft.com/office/drawing/2016/5/10/chartex" xmlns:cx5="http://schemas.microsoft.com/office/drawing/2016/5/11/chartex" xmlns:cx6="http://schemas.microsoft.com/office/drawing/2016/5/12/chartex" xmlns:cx7="http://schemas.microsoft.com/office/drawing/2016/5/13/chartex" xmlns:cx8="http://schemas.microsoft.com/office/drawing/2016/5/14/chartex" xmlns:mc="http://schemas.openxmlformats.org/markup-compatibility/2006" xmlns:aink="http://schemas.microsoft.com/office/drawing/2016/ink" xmlns:am3d="http://schemas.microsoft.com/office/drawing/2017/model3d" xmlns:o="urn:schemas-microsoft-com:office:office" xmlns:oel="http://schemas.microsoft.com/office/2019/extlst" xmlns:r="http://schemas.openxmlformats.org/officeDocument/2006/relationships" xmlns:m="http://schemas.openxmlformats.org/officeDocument/2006/math" xmlns:v="urn:schemas-microsoft-com:vml" xmlns:wp14="http://schemas.microsoft.com/office/word/2010/wordprocessingDrawing" xmlns:wp="http://schemas.openxmlformats.org/drawingml/2006/wordprocessingDrawing" xmlns:w10="urn:schemas-microsoft-com:office:word" xmlns:w="http://schemas.openxmlformats.org/wordprocessingml/2006/main" xmlns:w14="http://schemas.microsoft.com/office/word/2010/wordml" xmlns:w15="http://schemas.microsoft.com/office/word/2012/wordml" xmlns:w16cex="http://schemas.microsoft.com/office/word/2018/wordml/cex" xmlns:w16cid="http://schemas.microsoft.com/office/word/2016/wordml/cid" xmlns:w16="http://schemas.microsoft.com/office/word/2018/wordml" xmlns:w16du="http://schemas.microsoft.com/office/word/2023/wordml/word16du" xmlns:w16sdtdh="http://schemas.microsoft.com/office/word/2020/wordml/sdtdatahash" xmlns:w16se="http://schemas.microsoft.com/office/word/2015/wordml/symex" xmlns:wpg="http://schemas.microsoft.com/office/word/2010/wordprocessingGroup" xmlns:wpi="http://schemas.microsoft.com/office/word/2010/wordprocessingInk" xmlns:wne="http://schemas.microsoft.com/office/word/2006/wordml" xmlns:wps="http://schemas.microsoft.com/office/word/2010/wordprocessingShape" mc:Ignorable="w14 w15 w16se w16cid w16 w16cex w16sdtdh w16du wp14">
   <w:p>
     <w:pPr>
@@ -5440,16 +5587,6 @@
 </w:ftr>
 </file>
 
-<file path=word/footer3.xml><?xml version="1.0" encoding="utf-8"?>
-<w:ftr xmlns:wpc="http://schemas.microsoft.com/office/word/2010/wordprocessingCanvas" xmlns:cx="http://schemas.microsoft.com/office/drawing/2014/chartex" xmlns:cx1="http://schemas.microsoft.com/office/drawing/2015/9/8/chartex" xmlns:cx2="http://schemas.microsoft.com/office/drawing/2015/10/21/chartex" xmlns:cx3="http://schemas.microsoft.com/office/drawing/2016/5/9/chartex" xmlns:cx4="http://schemas.microsoft.com/office/drawing/2016/5/10/chartex" xmlns:cx5="http://schemas.microsoft.com/office/drawing/2016/5/11/chartex" xmlns:cx6="http://schemas.microsoft.com/office/drawing/2016/5/12/chartex" xmlns:cx7="http://schemas.microsoft.com/office/drawing/2016/5/13/chartex" xmlns:cx8="http://schemas.microsoft.com/office/drawing/2016/5/14/chartex" xmlns:mc="http://schemas.openxmlformats.org/markup-compatibility/2006" xmlns:aink="http://schemas.microsoft.com/office/drawing/2016/ink" xmlns:am3d="http://schemas.microsoft.com/office/drawing/2017/model3d" xmlns:o="urn:schemas-microsoft-com:office:office" xmlns:oel="http://schemas.microsoft.com/office/2019/extlst" xmlns:r="http://schemas.openxmlformats.org/officeDocument/2006/relationships" xmlns:m="http://schemas.openxmlformats.org/officeDocument/2006/math" xmlns:v="urn:schemas-microsoft-com:vml" xmlns:wp14="http://schemas.microsoft.com/office/word/2010/wordprocessingDrawing" xmlns:wp="http://schemas.openxmlformats.org/drawingml/2006/wordprocessingDrawing" xmlns:w10="urn:schemas-microsoft-com:office:word" xmlns:w="http://schemas.openxmlformats.org/wordprocessingml/2006/main" xmlns:w14="http://schemas.microsoft.com/office/word/2010/wordml" xmlns:w15="http://schemas.microsoft.com/office/word/2012/wordml" xmlns:w16cex="http://schemas.microsoft.com/office/word/2018/wordml/cex" xmlns:w16cid="http://schemas.microsoft.com/office/word/2016/wordml/cid" xmlns:w16="http://schemas.microsoft.com/office/word/2018/wordml" xmlns:w16du="http://schemas.microsoft.com/office/word/2023/wordml/word16du" xmlns:w16sdtdh="http://schemas.microsoft.com/office/word/2020/wordml/sdtdatahash" xmlns:w16se="http://schemas.microsoft.com/office/word/2015/wordml/symex" xmlns:wpg="http://schemas.microsoft.com/office/word/2010/wordprocessingGroup" xmlns:wpi="http://schemas.microsoft.com/office/word/2010/wordprocessingInk" xmlns:wne="http://schemas.microsoft.com/office/word/2006/wordml" xmlns:wps="http://schemas.microsoft.com/office/word/2010/wordprocessingShape" mc:Ignorable="w14 w15 w16se w16cid w16 w16cex w16sdtdh w16du wp14">
-  <w:p>
-    <w:pPr>
-      <w:pStyle w:val="Footer"/>
-    </w:pPr>
-  </w:p>
-</w:ftr>
-</file>
-
 <file path=word/footnotes.xml><?xml version="1.0" encoding="utf-8"?>
 <w:footnotes xmlns:wpc="http://schemas.microsoft.com/office/word/2010/wordprocessingCanvas" xmlns:cx="http://schemas.microsoft.com/office/drawing/2014/chartex" xmlns:cx1="http://schemas.microsoft.com/office/drawing/2015/9/8/chartex" xmlns:cx2="http://schemas.microsoft.com/office/drawing/2015/10/21/chartex" xmlns:cx3="http://schemas.microsoft.com/office/drawing/2016/5/9/chartex" xmlns:cx4="http://schemas.microsoft.com/office/drawing/2016/5/10/chartex" xmlns:cx5="http://schemas.microsoft.com/office/drawing/2016/5/11/chartex" xmlns:cx6="http://schemas.microsoft.com/office/drawing/2016/5/12/chartex" xmlns:cx7="http://schemas.microsoft.com/office/drawing/2016/5/13/chartex" xmlns:cx8="http://schemas.microsoft.com/office/drawing/2016/5/14/chartex" xmlns:mc="http://schemas.openxmlformats.org/markup-compatibility/2006" xmlns:aink="http://schemas.microsoft.com/office/drawing/2016/ink" xmlns:am3d="http://schemas.microsoft.com/office/drawing/2017/model3d" xmlns:o="urn:schemas-microsoft-com:office:office" xmlns:oel="http://schemas.microsoft.com/office/2019/extlst" xmlns:r="http://schemas.openxmlformats.org/officeDocument/2006/relationships" xmlns:m="http://schemas.openxmlformats.org/officeDocument/2006/math" xmlns:v="urn:schemas-microsoft-com:vml" xmlns:wp14="http://schemas.microsoft.com/office/word/2010/wordprocessingDrawing" xmlns:wp="http://schemas.openxmlformats.org/drawingml/2006/wordprocessingDrawing" xmlns:w10="urn:schemas-microsoft-com:office:word" xmlns:w="http://schemas.openxmlformats.org/wordprocessingml/2006/main" xmlns:w14="http://schemas.microsoft.com/office/word/2010/wordml" xmlns:w15="http://schemas.microsoft.com/office/word/2012/wordml" xmlns:w16cex="http://schemas.microsoft.com/office/word/2018/wordml/cex" xmlns:w16cid="http://schemas.microsoft.com/office/word/2016/wordml/cid" xmlns:w16="http://schemas.microsoft.com/office/word/2018/wordml" xmlns:w16du="http://schemas.microsoft.com/office/word/2023/wordml/word16du" xmlns:w16sdtdh="http://schemas.microsoft.com/office/word/2020/wordml/sdtdatahash" xmlns:w16se="http://schemas.microsoft.com/office/word/2015/wordml/symex" xmlns:wpg="http://schemas.microsoft.com/office/word/2010/wordprocessingGroup" xmlns:wpi="http://schemas.microsoft.com/office/word/2010/wordprocessingInk" xmlns:wne="http://schemas.microsoft.com/office/word/2006/wordml" xmlns:wps="http://schemas.microsoft.com/office/word/2010/wordprocessingShape" mc:Ignorable="w14 w15 w16se w16cid w16 w16cex w16sdtdh w16du wp14">
   <w:footnote w:type="separator" w:id="-1">
@@ -5476,16 +5613,6 @@
 </file>
 
 <file path=word/header1.xml><?xml version="1.0" encoding="utf-8"?>
-<w:hdr xmlns:wpc="http://schemas.microsoft.com/office/word/2010/wordprocessingCanvas" xmlns:cx="http://schemas.microsoft.com/office/drawing/2014/chartex" xmlns:cx1="http://schemas.microsoft.com/office/drawing/2015/9/8/chartex" xmlns:cx2="http://schemas.microsoft.com/office/drawing/2015/10/21/chartex" xmlns:cx3="http://schemas.microsoft.com/office/drawing/2016/5/9/chartex" xmlns:cx4="http://schemas.microsoft.com/office/drawing/2016/5/10/chartex" xmlns:cx5="http://schemas.microsoft.com/office/drawing/2016/5/11/chartex" xmlns:cx6="http://schemas.microsoft.com/office/drawing/2016/5/12/chartex" xmlns:cx7="http://schemas.microsoft.com/office/drawing/2016/5/13/chartex" xmlns:cx8="http://schemas.microsoft.com/office/drawing/2016/5/14/chartex" xmlns:mc="http://schemas.openxmlformats.org/markup-compatibility/2006" xmlns:aink="http://schemas.microsoft.com/office/drawing/2016/ink" xmlns:am3d="http://schemas.microsoft.com/office/drawing/2017/model3d" xmlns:o="urn:schemas-microsoft-com:office:office" xmlns:oel="http://schemas.microsoft.com/office/2019/extlst" xmlns:r="http://schemas.openxmlformats.org/officeDocument/2006/relationships" xmlns:m="http://schemas.openxmlformats.org/officeDocument/2006/math" xmlns:v="urn:schemas-microsoft-com:vml" xmlns:wp14="http://schemas.microsoft.com/office/word/2010/wordprocessingDrawing" xmlns:wp="http://schemas.openxmlformats.org/drawingml/2006/wordprocessingDrawing" xmlns:w10="urn:schemas-microsoft-com:office:word" xmlns:w="http://schemas.openxmlformats.org/wordprocessingml/2006/main" xmlns:w14="http://schemas.microsoft.com/office/word/2010/wordml" xmlns:w15="http://schemas.microsoft.com/office/word/2012/wordml" xmlns:w16cex="http://schemas.microsoft.com/office/word/2018/wordml/cex" xmlns:w16cid="http://schemas.microsoft.com/office/word/2016/wordml/cid" xmlns:w16="http://schemas.microsoft.com/office/word/2018/wordml" xmlns:w16du="http://schemas.microsoft.com/office/word/2023/wordml/word16du" xmlns:w16sdtdh="http://schemas.microsoft.com/office/word/2020/wordml/sdtdatahash" xmlns:w16se="http://schemas.microsoft.com/office/word/2015/wordml/symex" xmlns:wpg="http://schemas.microsoft.com/office/word/2010/wordprocessingGroup" xmlns:wpi="http://schemas.microsoft.com/office/word/2010/wordprocessingInk" xmlns:wne="http://schemas.microsoft.com/office/word/2006/wordml" xmlns:wps="http://schemas.microsoft.com/office/word/2010/wordprocessingShape" mc:Ignorable="w14 w15 w16se w16cid w16 w16cex w16sdtdh w16du wp14">
-  <w:p>
-    <w:pPr>
-      <w:pStyle w:val="Header"/>
-    </w:pPr>
-  </w:p>
-</w:hdr>
-</file>
-
-<file path=word/header2.xml><?xml version="1.0" encoding="utf-8"?>
 <w:hdr xmlns:wpc="http://schemas.microsoft.com/office/word/2010/wordprocessingCanvas" xmlns:cx="http://schemas.microsoft.com/office/drawing/2014/chartex" xmlns:cx1="http://schemas.microsoft.com/office/drawing/2015/9/8/chartex" xmlns:cx2="http://schemas.microsoft.com/office/drawing/2015/10/21/chartex" xmlns:cx3="http://schemas.microsoft.com/office/drawing/2016/5/9/chartex" xmlns:cx4="http://schemas.microsoft.com/office/drawing/2016/5/10/chartex" xmlns:cx5="http://schemas.microsoft.com/office/drawing/2016/5/11/chartex" xmlns:cx6="http://schemas.microsoft.com/office/drawing/2016/5/12/chartex" xmlns:cx7="http://schemas.microsoft.com/office/drawing/2016/5/13/chartex" xmlns:cx8="http://schemas.microsoft.com/office/drawing/2016/5/14/chartex" xmlns:mc="http://schemas.openxmlformats.org/markup-compatibility/2006" xmlns:aink="http://schemas.microsoft.com/office/drawing/2016/ink" xmlns:am3d="http://schemas.microsoft.com/office/drawing/2017/model3d" xmlns:o="urn:schemas-microsoft-com:office:office" xmlns:oel="http://schemas.microsoft.com/office/2019/extlst" xmlns:r="http://schemas.openxmlformats.org/officeDocument/2006/relationships" xmlns:m="http://schemas.openxmlformats.org/officeDocument/2006/math" xmlns:v="urn:schemas-microsoft-com:vml" xmlns:wp14="http://schemas.microsoft.com/office/word/2010/wordprocessingDrawing" xmlns:wp="http://schemas.openxmlformats.org/drawingml/2006/wordprocessingDrawing" xmlns:w10="urn:schemas-microsoft-com:office:word" xmlns:w="http://schemas.openxmlformats.org/wordprocessingml/2006/main" xmlns:w14="http://schemas.microsoft.com/office/word/2010/wordml" xmlns:w15="http://schemas.microsoft.com/office/word/2012/wordml" xmlns:w16cex="http://schemas.microsoft.com/office/word/2018/wordml/cex" xmlns:w16cid="http://schemas.microsoft.com/office/word/2016/wordml/cid" xmlns:w16="http://schemas.microsoft.com/office/word/2018/wordml" xmlns:w16du="http://schemas.microsoft.com/office/word/2023/wordml/word16du" xmlns:w16sdtdh="http://schemas.microsoft.com/office/word/2020/wordml/sdtdatahash" xmlns:w16se="http://schemas.microsoft.com/office/word/2015/wordml/symex" xmlns:wpg="http://schemas.microsoft.com/office/word/2010/wordprocessingGroup" xmlns:wpi="http://schemas.microsoft.com/office/word/2010/wordprocessingInk" xmlns:wne="http://schemas.microsoft.com/office/word/2006/wordml" xmlns:wps="http://schemas.microsoft.com/office/word/2010/wordprocessingShape" mc:Ignorable="w14 w15 w16se w16cid w16 w16cex w16sdtdh w16du wp14">
   <w:p>
     <w:pPr>
@@ -5737,8 +5864,9 @@
                               <w:szCs w:val="28"/>
                               <w:lang w:val="en-US"/>
                             </w:rPr>
-                            <w:t>202</w:t>
+                            <w:t>{</w:t>
                           </w:r>
+                          <w:proofErr w:type="spellStart"/>
                           <w:r>
                             <w:rPr>
                               <w:b/>
@@ -5747,8 +5875,9 @@
                               <w:szCs w:val="28"/>
                               <w:lang w:val="en-US"/>
                             </w:rPr>
-                            <w:t>4</w:t>
+                            <w:t>jcNumber</w:t>
                           </w:r>
+                          <w:proofErr w:type="spellEnd"/>
                           <w:r>
                             <w:rPr>
                               <w:b/>
@@ -5757,97 +5886,7 @@
                               <w:szCs w:val="28"/>
                               <w:lang w:val="en-US"/>
                             </w:rPr>
-                            <w:t>-</w:t>
-                          </w:r>
-                          <w:r>
-                            <w:rPr>
-                              <w:b/>
-                              <w:bCs/>
-                              <w:sz w:val="28"/>
-                              <w:szCs w:val="28"/>
-                              <w:lang w:val="en-US"/>
-                            </w:rPr>
-                            <w:t>2</w:t>
-                          </w:r>
-                          <w:r>
-                            <w:rPr>
-                              <w:b/>
-                              <w:bCs/>
-                              <w:sz w:val="28"/>
-                              <w:szCs w:val="28"/>
-                              <w:lang w:val="en-US"/>
-                            </w:rPr>
-                            <w:t>5</w:t>
-                          </w:r>
-                          <w:r>
-                            <w:rPr>
-                              <w:b/>
-                              <w:bCs/>
-                              <w:sz w:val="28"/>
-                              <w:szCs w:val="28"/>
-                              <w:lang w:val="en-US"/>
-                            </w:rPr>
-                            <w:t xml:space="preserve"> </w:t>
-                          </w:r>
-                          <w:r>
-                            <w:rPr>
-                              <w:b/>
-                              <w:bCs/>
-                              <w:sz w:val="28"/>
-                              <w:szCs w:val="28"/>
-                              <w:lang w:val="en-US"/>
-                            </w:rPr>
-                            <w:t>/</w:t>
-                          </w:r>
-                          <w:r>
-                            <w:rPr>
-                              <w:b/>
-                              <w:bCs/>
-                              <w:sz w:val="28"/>
-                              <w:szCs w:val="28"/>
-                              <w:lang w:val="en-US"/>
-                            </w:rPr>
-                            <w:t xml:space="preserve"> </w:t>
-                          </w:r>
-                          <w:r>
-                            <w:rPr>
-                              <w:b/>
-                              <w:bCs/>
-                              <w:sz w:val="28"/>
-                              <w:szCs w:val="28"/>
-                              <w:lang w:val="en-US"/>
-                            </w:rPr>
-                            <w:t>04</w:t>
-                          </w:r>
-                          <w:r>
-                            <w:rPr>
-                              <w:b/>
-                              <w:bCs/>
-                              <w:sz w:val="28"/>
-                              <w:szCs w:val="28"/>
-                              <w:lang w:val="en-US"/>
-                            </w:rPr>
-                            <w:t>-</w:t>
-                          </w:r>
-                          <w:r>
-                            <w:rPr>
-                              <w:b/>
-                              <w:bCs/>
-                              <w:sz w:val="28"/>
-                              <w:szCs w:val="28"/>
-                              <w:lang w:val="en-US"/>
-                            </w:rPr>
-                            <w:t>9</w:t>
-                          </w:r>
-                          <w:r>
-                            <w:rPr>
-                              <w:b/>
-                              <w:bCs/>
-                              <w:sz w:val="28"/>
-                              <w:szCs w:val="28"/>
-                              <w:lang w:val="en-US"/>
-                            </w:rPr>
-                            <w:t>1</w:t>
+                            <w:t>}</w:t>
                           </w:r>
                         </w:p>
                       </w:txbxContent>
@@ -5892,8 +5931,9 @@
                         <w:szCs w:val="28"/>
                         <w:lang w:val="en-US"/>
                       </w:rPr>
-                      <w:t>202</w:t>
+                      <w:t>{</w:t>
                     </w:r>
+                    <w:proofErr w:type="spellStart"/>
                     <w:r>
                       <w:rPr>
                         <w:b/>
@@ -5902,8 +5942,9 @@
                         <w:szCs w:val="28"/>
                         <w:lang w:val="en-US"/>
                       </w:rPr>
-                      <w:t>4</w:t>
+                      <w:t>jcNumber</w:t>
                     </w:r>
+                    <w:proofErr w:type="spellEnd"/>
                     <w:r>
                       <w:rPr>
                         <w:b/>
@@ -5912,97 +5953,7 @@
                         <w:szCs w:val="28"/>
                         <w:lang w:val="en-US"/>
                       </w:rPr>
-                      <w:t>-</w:t>
-                    </w:r>
-                    <w:r>
-                      <w:rPr>
-                        <w:b/>
-                        <w:bCs/>
-                        <w:sz w:val="28"/>
-                        <w:szCs w:val="28"/>
-                        <w:lang w:val="en-US"/>
-                      </w:rPr>
-                      <w:t>2</w:t>
-                    </w:r>
-                    <w:r>
-                      <w:rPr>
-                        <w:b/>
-                        <w:bCs/>
-                        <w:sz w:val="28"/>
-                        <w:szCs w:val="28"/>
-                        <w:lang w:val="en-US"/>
-                      </w:rPr>
-                      <w:t>5</w:t>
-                    </w:r>
-                    <w:r>
-                      <w:rPr>
-                        <w:b/>
-                        <w:bCs/>
-                        <w:sz w:val="28"/>
-                        <w:szCs w:val="28"/>
-                        <w:lang w:val="en-US"/>
-                      </w:rPr>
-                      <w:t xml:space="preserve"> </w:t>
-                    </w:r>
-                    <w:r>
-                      <w:rPr>
-                        <w:b/>
-                        <w:bCs/>
-                        <w:sz w:val="28"/>
-                        <w:szCs w:val="28"/>
-                        <w:lang w:val="en-US"/>
-                      </w:rPr>
-                      <w:t>/</w:t>
-                    </w:r>
-                    <w:r>
-                      <w:rPr>
-                        <w:b/>
-                        <w:bCs/>
-                        <w:sz w:val="28"/>
-                        <w:szCs w:val="28"/>
-                        <w:lang w:val="en-US"/>
-                      </w:rPr>
-                      <w:t xml:space="preserve"> </w:t>
-                    </w:r>
-                    <w:r>
-                      <w:rPr>
-                        <w:b/>
-                        <w:bCs/>
-                        <w:sz w:val="28"/>
-                        <w:szCs w:val="28"/>
-                        <w:lang w:val="en-US"/>
-                      </w:rPr>
-                      <w:t>04</w:t>
-                    </w:r>
-                    <w:r>
-                      <w:rPr>
-                        <w:b/>
-                        <w:bCs/>
-                        <w:sz w:val="28"/>
-                        <w:szCs w:val="28"/>
-                        <w:lang w:val="en-US"/>
-                      </w:rPr>
-                      <w:t>-</w:t>
-                    </w:r>
-                    <w:r>
-                      <w:rPr>
-                        <w:b/>
-                        <w:bCs/>
-                        <w:sz w:val="28"/>
-                        <w:szCs w:val="28"/>
-                        <w:lang w:val="en-US"/>
-                      </w:rPr>
-                      <w:t>9</w:t>
-                    </w:r>
-                    <w:r>
-                      <w:rPr>
-                        <w:b/>
-                        <w:bCs/>
-                        <w:sz w:val="28"/>
-                        <w:szCs w:val="28"/>
-                        <w:lang w:val="en-US"/>
-                      </w:rPr>
-                      <w:t>1</w:t>
+                      <w:t>}</w:t>
                     </w:r>
                   </w:p>
                 </w:txbxContent>
@@ -6116,17 +6067,7 @@
 </w:hdr>
 </file>
 
-<file path=word/header3.xml><?xml version="1.0" encoding="utf-8"?>
-<w:hdr xmlns:wpc="http://schemas.microsoft.com/office/word/2010/wordprocessingCanvas" xmlns:cx="http://schemas.microsoft.com/office/drawing/2014/chartex" xmlns:cx1="http://schemas.microsoft.com/office/drawing/2015/9/8/chartex" xmlns:cx2="http://schemas.microsoft.com/office/drawing/2015/10/21/chartex" xmlns:cx3="http://schemas.microsoft.com/office/drawing/2016/5/9/chartex" xmlns:cx4="http://schemas.microsoft.com/office/drawing/2016/5/10/chartex" xmlns:cx5="http://schemas.microsoft.com/office/drawing/2016/5/11/chartex" xmlns:cx6="http://schemas.microsoft.com/office/drawing/2016/5/12/chartex" xmlns:cx7="http://schemas.microsoft.com/office/drawing/2016/5/13/chartex" xmlns:cx8="http://schemas.microsoft.com/office/drawing/2016/5/14/chartex" xmlns:mc="http://schemas.openxmlformats.org/markup-compatibility/2006" xmlns:aink="http://schemas.microsoft.com/office/drawing/2016/ink" xmlns:am3d="http://schemas.microsoft.com/office/drawing/2017/model3d" xmlns:o="urn:schemas-microsoft-com:office:office" xmlns:oel="http://schemas.microsoft.com/office/2019/extlst" xmlns:r="http://schemas.openxmlformats.org/officeDocument/2006/relationships" xmlns:m="http://schemas.openxmlformats.org/officeDocument/2006/math" xmlns:v="urn:schemas-microsoft-com:vml" xmlns:wp14="http://schemas.microsoft.com/office/word/2010/wordprocessingDrawing" xmlns:wp="http://schemas.openxmlformats.org/drawingml/2006/wordprocessingDrawing" xmlns:w10="urn:schemas-microsoft-com:office:word" xmlns:w="http://schemas.openxmlformats.org/wordprocessingml/2006/main" xmlns:w14="http://schemas.microsoft.com/office/word/2010/wordml" xmlns:w15="http://schemas.microsoft.com/office/word/2012/wordml" xmlns:w16cex="http://schemas.microsoft.com/office/word/2018/wordml/cex" xmlns:w16cid="http://schemas.microsoft.com/office/word/2016/wordml/cid" xmlns:w16="http://schemas.microsoft.com/office/word/2018/wordml" xmlns:w16du="http://schemas.microsoft.com/office/word/2023/wordml/word16du" xmlns:w16sdtdh="http://schemas.microsoft.com/office/word/2020/wordml/sdtdatahash" xmlns:w16se="http://schemas.microsoft.com/office/word/2015/wordml/symex" xmlns:wpg="http://schemas.microsoft.com/office/word/2010/wordprocessingGroup" xmlns:wpi="http://schemas.microsoft.com/office/word/2010/wordprocessingInk" xmlns:wne="http://schemas.microsoft.com/office/word/2006/wordml" xmlns:wps="http://schemas.microsoft.com/office/word/2010/wordprocessingShape" mc:Ignorable="w14 w15 w16se w16cid w16 w16cex w16sdtdh w16du wp14">
-  <w:p>
-    <w:pPr>
-      <w:pStyle w:val="Header"/>
-    </w:pPr>
-  </w:p>
-</w:hdr>
-</file>
-
-<file path=word/header4.xml><?xml version="1.0" encoding="utf-8"?>
+<file path=word/header2.xml><?xml version="1.0" encoding="utf-8"?>
 <w:hdr xmlns:wpc="http://schemas.microsoft.com/office/word/2010/wordprocessingCanvas" xmlns:cx="http://schemas.microsoft.com/office/drawing/2014/chartex" xmlns:cx1="http://schemas.microsoft.com/office/drawing/2015/9/8/chartex" xmlns:cx2="http://schemas.microsoft.com/office/drawing/2015/10/21/chartex" xmlns:cx3="http://schemas.microsoft.com/office/drawing/2016/5/9/chartex" xmlns:cx4="http://schemas.microsoft.com/office/drawing/2016/5/10/chartex" xmlns:cx5="http://schemas.microsoft.com/office/drawing/2016/5/11/chartex" xmlns:cx6="http://schemas.microsoft.com/office/drawing/2016/5/12/chartex" xmlns:cx7="http://schemas.microsoft.com/office/drawing/2016/5/13/chartex" xmlns:cx8="http://schemas.microsoft.com/office/drawing/2016/5/14/chartex" xmlns:mc="http://schemas.openxmlformats.org/markup-compatibility/2006" xmlns:aink="http://schemas.microsoft.com/office/drawing/2016/ink" xmlns:am3d="http://schemas.microsoft.com/office/drawing/2017/model3d" xmlns:o="urn:schemas-microsoft-com:office:office" xmlns:oel="http://schemas.microsoft.com/office/2019/extlst" xmlns:r="http://schemas.openxmlformats.org/officeDocument/2006/relationships" xmlns:m="http://schemas.openxmlformats.org/officeDocument/2006/math" xmlns:v="urn:schemas-microsoft-com:vml" xmlns:wp14="http://schemas.microsoft.com/office/word/2010/wordprocessingDrawing" xmlns:wp="http://schemas.openxmlformats.org/drawingml/2006/wordprocessingDrawing" xmlns:w10="urn:schemas-microsoft-com:office:word" xmlns:w="http://schemas.openxmlformats.org/wordprocessingml/2006/main" xmlns:w14="http://schemas.microsoft.com/office/word/2010/wordml" xmlns:w15="http://schemas.microsoft.com/office/word/2012/wordml" xmlns:w16cex="http://schemas.microsoft.com/office/word/2018/wordml/cex" xmlns:w16cid="http://schemas.microsoft.com/office/word/2016/wordml/cid" xmlns:w16="http://schemas.microsoft.com/office/word/2018/wordml" xmlns:w16du="http://schemas.microsoft.com/office/word/2023/wordml/word16du" xmlns:w16sdtdh="http://schemas.microsoft.com/office/word/2020/wordml/sdtdatahash" xmlns:w16se="http://schemas.microsoft.com/office/word/2015/wordml/symex" xmlns:wpg="http://schemas.microsoft.com/office/word/2010/wordprocessingGroup" xmlns:wpi="http://schemas.microsoft.com/office/word/2010/wordprocessingInk" xmlns:wne="http://schemas.microsoft.com/office/word/2006/wordml" xmlns:wps="http://schemas.microsoft.com/office/word/2010/wordprocessingShape" mc:Ignorable="w14 w15 w16se w16cid w16 w16cex w16sdtdh w16du wp14">
   <w:p>
     <w:pPr>

</xml_diff>

<commit_message>
JC changes completed, Project Dashboard 80 percent completed
</commit_message>
<xml_diff>
--- a/frontend/src/templates/JobcardTemplate.docx
+++ b/frontend/src/templates/JobcardTemplate.docx
@@ -1,6 +1,6 @@
 
 <file path=word/document.xml><?xml version="1.0" encoding="utf-8"?>
-<w:document xmlns:wpc="http://schemas.microsoft.com/office/word/2010/wordprocessingCanvas" xmlns:cx="http://schemas.microsoft.com/office/drawing/2014/chartex" xmlns:cx1="http://schemas.microsoft.com/office/drawing/2015/9/8/chartex" xmlns:cx2="http://schemas.microsoft.com/office/drawing/2015/10/21/chartex" xmlns:cx3="http://schemas.microsoft.com/office/drawing/2016/5/9/chartex" xmlns:cx4="http://schemas.microsoft.com/office/drawing/2016/5/10/chartex" xmlns:cx5="http://schemas.microsoft.com/office/drawing/2016/5/11/chartex" xmlns:cx6="http://schemas.microsoft.com/office/drawing/2016/5/12/chartex" xmlns:cx7="http://schemas.microsoft.com/office/drawing/2016/5/13/chartex" xmlns:cx8="http://schemas.microsoft.com/office/drawing/2016/5/14/chartex" xmlns:mc="http://schemas.openxmlformats.org/markup-compatibility/2006" xmlns:aink="http://schemas.microsoft.com/office/drawing/2016/ink" xmlns:am3d="http://schemas.microsoft.com/office/drawing/2017/model3d" xmlns:o="urn:schemas-microsoft-com:office:office" xmlns:oel="http://schemas.microsoft.com/office/2019/extlst" xmlns:r="http://schemas.openxmlformats.org/officeDocument/2006/relationships" xmlns:m="http://schemas.openxmlformats.org/officeDocument/2006/math" xmlns:v="urn:schemas-microsoft-com:vml" xmlns:wp14="http://schemas.microsoft.com/office/word/2010/wordprocessingDrawing" xmlns:wp="http://schemas.openxmlformats.org/drawingml/2006/wordprocessingDrawing" xmlns:w10="urn:schemas-microsoft-com:office:word" xmlns:w="http://schemas.openxmlformats.org/wordprocessingml/2006/main" xmlns:w14="http://schemas.microsoft.com/office/word/2010/wordml" xmlns:w15="http://schemas.microsoft.com/office/word/2012/wordml" xmlns:w16cex="http://schemas.microsoft.com/office/word/2018/wordml/cex" xmlns:w16cid="http://schemas.microsoft.com/office/word/2016/wordml/cid" xmlns:w16="http://schemas.microsoft.com/office/word/2018/wordml" xmlns:w16du="http://schemas.microsoft.com/office/word/2023/wordml/word16du" xmlns:w16sdtdh="http://schemas.microsoft.com/office/word/2020/wordml/sdtdatahash" xmlns:w16se="http://schemas.microsoft.com/office/word/2015/wordml/symex" xmlns:wpg="http://schemas.microsoft.com/office/word/2010/wordprocessingGroup" xmlns:wpi="http://schemas.microsoft.com/office/word/2010/wordprocessingInk" xmlns:wne="http://schemas.microsoft.com/office/word/2006/wordml" xmlns:wps="http://schemas.microsoft.com/office/word/2010/wordprocessingShape" mc:Ignorable="w14 w15 w16se w16cid w16 w16cex w16sdtdh w16du wp14">
+<w:document xmlns:wpc="http://schemas.microsoft.com/office/word/2010/wordprocessingCanvas" xmlns:cx="http://schemas.microsoft.com/office/drawing/2014/chartex" xmlns:cx1="http://schemas.microsoft.com/office/drawing/2015/9/8/chartex" xmlns:cx2="http://schemas.microsoft.com/office/drawing/2015/10/21/chartex" xmlns:cx3="http://schemas.microsoft.com/office/drawing/2016/5/9/chartex" xmlns:cx4="http://schemas.microsoft.com/office/drawing/2016/5/10/chartex" xmlns:cx5="http://schemas.microsoft.com/office/drawing/2016/5/11/chartex" xmlns:cx6="http://schemas.microsoft.com/office/drawing/2016/5/12/chartex" xmlns:cx7="http://schemas.microsoft.com/office/drawing/2016/5/13/chartex" xmlns:cx8="http://schemas.microsoft.com/office/drawing/2016/5/14/chartex" xmlns:mc="http://schemas.openxmlformats.org/markup-compatibility/2006" xmlns:aink="http://schemas.microsoft.com/office/drawing/2016/ink" xmlns:am3d="http://schemas.microsoft.com/office/drawing/2017/model3d" xmlns:o="urn:schemas-microsoft-com:office:office" xmlns:oel="http://schemas.microsoft.com/office/2019/extlst" xmlns:r="http://schemas.openxmlformats.org/officeDocument/2006/relationships" xmlns:m="http://schemas.openxmlformats.org/officeDocument/2006/math" xmlns:v="urn:schemas-microsoft-com:vml" xmlns:wp14="http://schemas.microsoft.com/office/word/2010/wordprocessingDrawing" xmlns:wp="http://schemas.openxmlformats.org/drawingml/2006/wordprocessingDrawing" xmlns:w10="urn:schemas-microsoft-com:office:word" xmlns:w="http://schemas.openxmlformats.org/wordprocessingml/2006/main" xmlns:w14="http://schemas.microsoft.com/office/word/2010/wordml" xmlns:w15="http://schemas.microsoft.com/office/word/2012/wordml" xmlns:w16cex="http://schemas.microsoft.com/office/word/2018/wordml/cex" xmlns:w16cid="http://schemas.microsoft.com/office/word/2016/wordml/cid" xmlns:w16="http://schemas.microsoft.com/office/word/2018/wordml" xmlns:w16du="http://schemas.microsoft.com/office/word/2023/wordml/word16du" xmlns:w16sdtdh="http://schemas.microsoft.com/office/word/2020/wordml/sdtdatahash" xmlns:w16sdtfl="http://schemas.microsoft.com/office/word/2024/wordml/sdtformatlock" xmlns:w16se="http://schemas.microsoft.com/office/word/2015/wordml/symex" xmlns:wpg="http://schemas.microsoft.com/office/word/2010/wordprocessingGroup" xmlns:wpi="http://schemas.microsoft.com/office/word/2010/wordprocessingInk" xmlns:wne="http://schemas.microsoft.com/office/word/2006/wordml" xmlns:wps="http://schemas.microsoft.com/office/word/2010/wordprocessingShape" mc:Ignorable="w14 w15 w16se w16cid w16 w16cex w16sdtdh w16sdtfl w16du wp14">
   <w:body>
     <w:tbl>
       <w:tblPr>
@@ -964,6 +964,7 @@
               <w:t>{</w:t>
             </w:r>
             <w:proofErr w:type="spellStart"/>
+            <w:proofErr w:type="gramStart"/>
             <w:r>
               <w:rPr>
                 <w:rFonts w:cstheme="minorHAnsi"/>
@@ -983,7 +984,14 @@
               <w:rPr>
                 <w:rFonts w:cstheme="minorHAnsi"/>
               </w:rPr>
-              <w:t xml:space="preserve">                                                                                             </w:t>
+              <w:t xml:space="preserve">   </w:t>
+            </w:r>
+            <w:proofErr w:type="gramEnd"/>
+            <w:r>
+              <w:rPr>
+                <w:rFonts w:cstheme="minorHAnsi"/>
+              </w:rPr>
+              <w:t xml:space="preserve">                                                                                          </w:t>
             </w:r>
             <w:r>
               <w:rPr>
@@ -1439,7 +1447,25 @@
                       <w:sz w:val="21"/>
                       <w:szCs w:val="21"/>
                     </w:rPr>
-                    <w:t>{#tests}{test}</w:t>
+                    <w:t>{#</w:t>
+                  </w:r>
+                  <w:proofErr w:type="gramStart"/>
+                  <w:r>
+                    <w:rPr>
+                      <w:rFonts w:cstheme="minorHAnsi"/>
+                      <w:sz w:val="21"/>
+                      <w:szCs w:val="21"/>
+                    </w:rPr>
+                    <w:t>tests}{</w:t>
+                  </w:r>
+                  <w:proofErr w:type="gramEnd"/>
+                  <w:r>
+                    <w:rPr>
+                      <w:rFonts w:cstheme="minorHAnsi"/>
+                      <w:sz w:val="21"/>
+                      <w:szCs w:val="21"/>
+                    </w:rPr>
+                    <w:t>test}</w:t>
                   </w:r>
                 </w:p>
               </w:tc>
@@ -1613,8 +1639,20 @@
                 <w:szCs w:val="21"/>
                 <w:shd w:val="clear" w:color="auto" w:fill="FFFFFF"/>
               </w:rPr>
-              <w:t>{#testDetails}{</w:t>
-            </w:r>
+              <w:t>{#</w:t>
+            </w:r>
+            <w:proofErr w:type="gramStart"/>
+            <w:r>
+              <w:rPr>
+                <w:rFonts w:cstheme="minorHAnsi"/>
+                <w:color w:val="000000"/>
+                <w:sz w:val="21"/>
+                <w:szCs w:val="21"/>
+                <w:shd w:val="clear" w:color="auto" w:fill="FFFFFF"/>
+              </w:rPr>
+              <w:t>testDetails}{</w:t>
+            </w:r>
+            <w:proofErr w:type="gramEnd"/>
             <w:r>
               <w:rPr>
                 <w:rFonts w:cstheme="minorHAnsi"/>
@@ -1676,8 +1714,20 @@
                 <w:szCs w:val="21"/>
                 <w:shd w:val="clear" w:color="auto" w:fill="FFFFFF"/>
               </w:rPr>
-              <w:t>{#testDetails}{</w:t>
-            </w:r>
+              <w:t>{#</w:t>
+            </w:r>
+            <w:proofErr w:type="gramStart"/>
+            <w:r>
+              <w:rPr>
+                <w:rFonts w:cstheme="minorHAnsi"/>
+                <w:color w:val="000000"/>
+                <w:sz w:val="21"/>
+                <w:szCs w:val="21"/>
+                <w:shd w:val="clear" w:color="auto" w:fill="FFFFFF"/>
+              </w:rPr>
+              <w:t>testDetails}{</w:t>
+            </w:r>
+            <w:proofErr w:type="gramEnd"/>
             <w:r>
               <w:rPr>
                 <w:rFonts w:cstheme="minorHAnsi"/>
@@ -2229,30 +2279,31 @@
     <w:tbl>
       <w:tblPr>
         <w:tblStyle w:val="TableGrid"/>
-        <w:tblW w:w="15030" w:type="dxa"/>
+        <w:tblW w:w="15192" w:type="dxa"/>
         <w:tblInd w:w="-455" w:type="dxa"/>
         <w:tblLayout w:type="fixed"/>
         <w:tblLook w:val="04A0" w:firstRow="1" w:lastRow="0" w:firstColumn="1" w:lastColumn="0" w:noHBand="0" w:noVBand="1"/>
       </w:tblPr>
       <w:tblGrid>
-        <w:gridCol w:w="720"/>
-        <w:gridCol w:w="2070"/>
-        <w:gridCol w:w="1800"/>
-        <w:gridCol w:w="1440"/>
-        <w:gridCol w:w="1800"/>
-        <w:gridCol w:w="1440"/>
-        <w:gridCol w:w="1710"/>
-        <w:gridCol w:w="1350"/>
-        <w:gridCol w:w="1166"/>
-        <w:gridCol w:w="1534"/>
+        <w:gridCol w:w="629"/>
+        <w:gridCol w:w="1809"/>
+        <w:gridCol w:w="1052"/>
+        <w:gridCol w:w="1239"/>
+        <w:gridCol w:w="1533"/>
+        <w:gridCol w:w="1559"/>
+        <w:gridCol w:w="1560"/>
+        <w:gridCol w:w="1559"/>
+        <w:gridCol w:w="1559"/>
+        <w:gridCol w:w="1418"/>
+        <w:gridCol w:w="1275"/>
       </w:tblGrid>
       <w:tr>
         <w:trPr>
-          <w:trHeight w:val="538"/>
+          <w:trHeight w:val="529"/>
         </w:trPr>
         <w:tc>
           <w:tcPr>
-            <w:tcW w:w="720" w:type="dxa"/>
+            <w:tcW w:w="629" w:type="dxa"/>
             <w:vAlign w:val="center"/>
           </w:tcPr>
           <w:p>
@@ -2280,7 +2331,7 @@
         </w:tc>
         <w:tc>
           <w:tcPr>
-            <w:tcW w:w="2070" w:type="dxa"/>
+            <w:tcW w:w="1809" w:type="dxa"/>
             <w:vAlign w:val="center"/>
           </w:tcPr>
           <w:p>
@@ -2307,7 +2358,7 @@
         </w:tc>
         <w:tc>
           <w:tcPr>
-            <w:tcW w:w="1800" w:type="dxa"/>
+            <w:tcW w:w="1052" w:type="dxa"/>
             <w:vAlign w:val="center"/>
           </w:tcPr>
           <w:p>
@@ -2355,7 +2406,7 @@
         </w:tc>
         <w:tc>
           <w:tcPr>
-            <w:tcW w:w="1440" w:type="dxa"/>
+            <w:tcW w:w="1239" w:type="dxa"/>
             <w:vAlign w:val="center"/>
           </w:tcPr>
           <w:p>
@@ -2382,7 +2433,7 @@
         </w:tc>
         <w:tc>
           <w:tcPr>
-            <w:tcW w:w="1800" w:type="dxa"/>
+            <w:tcW w:w="1533" w:type="dxa"/>
             <w:vAlign w:val="center"/>
           </w:tcPr>
           <w:p>
@@ -2409,7 +2460,7 @@
         </w:tc>
         <w:tc>
           <w:tcPr>
-            <w:tcW w:w="1440" w:type="dxa"/>
+            <w:tcW w:w="1559" w:type="dxa"/>
             <w:vAlign w:val="center"/>
           </w:tcPr>
           <w:p>
@@ -2436,7 +2487,7 @@
         </w:tc>
         <w:tc>
           <w:tcPr>
-            <w:tcW w:w="1710" w:type="dxa"/>
+            <w:tcW w:w="1560" w:type="dxa"/>
             <w:vAlign w:val="center"/>
           </w:tcPr>
           <w:p>
@@ -2463,7 +2514,7 @@
         </w:tc>
         <w:tc>
           <w:tcPr>
-            <w:tcW w:w="1350" w:type="dxa"/>
+            <w:tcW w:w="1559" w:type="dxa"/>
             <w:vAlign w:val="center"/>
           </w:tcPr>
           <w:p>
@@ -2490,8 +2541,7 @@
         </w:tc>
         <w:tc>
           <w:tcPr>
-            <w:tcW w:w="1166" w:type="dxa"/>
-            <w:vAlign w:val="center"/>
+            <w:tcW w:w="1559" w:type="dxa"/>
           </w:tcPr>
           <w:p>
             <w:pPr>
@@ -2511,9 +2561,15 @@
                 <w:rFonts w:cstheme="minorHAnsi"/>
                 <w:b/>
               </w:rPr>
-              <w:t>Total Test/</w:t>
-            </w:r>
-          </w:p>
+              <w:t>Test Reviewed By</w:t>
+            </w:r>
+          </w:p>
+        </w:tc>
+        <w:tc>
+          <w:tcPr>
+            <w:tcW w:w="1418" w:type="dxa"/>
+            <w:vAlign w:val="center"/>
+          </w:tcPr>
           <w:p>
             <w:pPr>
               <w:tabs>
@@ -2532,22 +2588,9 @@
                 <w:rFonts w:cstheme="minorHAnsi"/>
                 <w:b/>
               </w:rPr>
-              <w:t>Duration</w:t>
-            </w:r>
-            <w:r>
-              <w:rPr>
-                <w:rFonts w:cstheme="minorHAnsi"/>
-                <w:b/>
-              </w:rPr>
-              <w:t xml:space="preserve"> (Hrs)</w:t>
-            </w:r>
-          </w:p>
-        </w:tc>
-        <w:tc>
-          <w:tcPr>
-            <w:tcW w:w="1534" w:type="dxa"/>
-            <w:vAlign w:val="center"/>
-          </w:tcPr>
+              <w:t>Total Test/</w:t>
+            </w:r>
+          </w:p>
           <w:p>
             <w:pPr>
               <w:tabs>
@@ -2566,19 +2609,20 @@
                 <w:rFonts w:cstheme="minorHAnsi"/>
                 <w:b/>
               </w:rPr>
-              <w:t>Report No/ Prepared By</w:t>
+              <w:t>Duration</w:t>
+            </w:r>
+            <w:r>
+              <w:rPr>
+                <w:rFonts w:cstheme="minorHAnsi"/>
+                <w:b/>
+              </w:rPr>
+              <w:t xml:space="preserve"> (Hrs)</w:t>
             </w:r>
           </w:p>
         </w:tc>
-      </w:tr>
-      <w:tr>
-        <w:trPr>
-          <w:trHeight w:val="1168"/>
-        </w:trPr>
         <w:tc>
           <w:tcPr>
-            <w:tcW w:w="720" w:type="dxa"/>
-            <w:vMerge w:val="restart"/>
+            <w:tcW w:w="1275" w:type="dxa"/>
             <w:vAlign w:val="center"/>
           </w:tcPr>
           <w:p>
@@ -2591,754 +2635,27 @@
               <w:jc w:val="center"/>
               <w:rPr>
                 <w:rFonts w:cstheme="minorHAnsi"/>
-              </w:rPr>
-            </w:pPr>
-            <w:r>
-              <w:rPr>
-                <w:rFonts w:cstheme="minorHAnsi"/>
-                <w:color w:val="000000"/>
-                <w:shd w:val="clear" w:color="auto" w:fill="FFFFFF"/>
-              </w:rPr>
-              <w:t>{#testDetails} {</w:t>
-            </w:r>
-            <w:proofErr w:type="spellStart"/>
-            <w:r>
-              <w:rPr>
-                <w:rFonts w:cstheme="minorHAnsi"/>
-                <w:color w:val="000000"/>
-                <w:shd w:val="clear" w:color="auto" w:fill="FFFFFF"/>
-              </w:rPr>
-              <w:t>slNoCounter</w:t>
-            </w:r>
-            <w:proofErr w:type="spellEnd"/>
-            <w:r>
-              <w:rPr>
-                <w:rFonts w:cstheme="minorHAnsi"/>
-                <w:color w:val="000000"/>
-                <w:shd w:val="clear" w:color="auto" w:fill="FFFFFF"/>
-              </w:rPr>
-              <w:t>}</w:t>
-            </w:r>
-          </w:p>
-        </w:tc>
-        <w:tc>
-          <w:tcPr>
-            <w:tcW w:w="2070" w:type="dxa"/>
-            <w:vMerge w:val="restart"/>
-            <w:vAlign w:val="center"/>
-          </w:tcPr>
-          <w:p>
-            <w:pPr>
-              <w:jc w:val="center"/>
-              <w:rPr>
-                <w:rFonts w:cstheme="minorHAnsi"/>
-              </w:rPr>
-            </w:pPr>
-            <w:r>
-              <w:rPr>
-                <w:rFonts w:cstheme="minorHAnsi"/>
-              </w:rPr>
-              <w:t>{</w:t>
-            </w:r>
-            <w:proofErr w:type="spellStart"/>
-            <w:r>
-              <w:rPr>
-                <w:rFonts w:cstheme="minorHAnsi"/>
-              </w:rPr>
-              <w:t>testName</w:t>
-            </w:r>
-            <w:proofErr w:type="spellEnd"/>
-            <w:r>
-              <w:rPr>
-                <w:rFonts w:cstheme="minorHAnsi"/>
-              </w:rPr>
-              <w:t>}</w:t>
-            </w:r>
-          </w:p>
-          <w:p>
-            <w:pPr>
-              <w:jc w:val="center"/>
-              <w:rPr>
-                <w:rFonts w:cstheme="minorHAnsi"/>
-              </w:rPr>
-            </w:pPr>
-            <w:r>
-              <w:rPr>
-                <w:rFonts w:cstheme="minorHAnsi"/>
-              </w:rPr>
-              <w:t>(</w:t>
-            </w:r>
-            <w:r>
-              <w:rPr>
-                <w:rFonts w:cstheme="minorHAnsi"/>
-              </w:rPr>
-              <w:t>{</w:t>
-            </w:r>
-            <w:proofErr w:type="spellStart"/>
-            <w:r>
-              <w:rPr>
-                <w:rFonts w:cstheme="minorHAnsi"/>
-              </w:rPr>
-              <w:t>testChamber</w:t>
-            </w:r>
-            <w:proofErr w:type="spellEnd"/>
-            <w:r>
-              <w:rPr>
-                <w:rFonts w:cstheme="minorHAnsi"/>
-              </w:rPr>
-              <w:t>}</w:t>
-            </w:r>
-            <w:r>
-              <w:rPr>
-                <w:rFonts w:cstheme="minorHAnsi"/>
-              </w:rPr>
-              <w:t>)</w:t>
-            </w:r>
-          </w:p>
-        </w:tc>
-        <w:tc>
-          <w:tcPr>
-            <w:tcW w:w="1800" w:type="dxa"/>
-            <w:vMerge w:val="restart"/>
-          </w:tcPr>
-          <w:p>
-            <w:pPr>
-              <w:tabs>
-                <w:tab w:val="left" w:pos="7815"/>
-              </w:tabs>
-              <w:ind w:left="0" w:firstLine="0"/>
-              <w:jc w:val="center"/>
-              <w:rPr>
-                <w:rFonts w:cstheme="minorHAnsi"/>
-                <w:bCs/>
-              </w:rPr>
-            </w:pPr>
-          </w:p>
-          <w:p>
-            <w:pPr>
-              <w:tabs>
-                <w:tab w:val="left" w:pos="7815"/>
-              </w:tabs>
-              <w:ind w:left="0" w:firstLine="0"/>
-              <w:jc w:val="center"/>
-              <w:rPr>
-                <w:rFonts w:cstheme="minorHAnsi"/>
-                <w:bCs/>
-              </w:rPr>
-            </w:pPr>
-          </w:p>
-          <w:p>
-            <w:pPr>
-              <w:tabs>
-                <w:tab w:val="left" w:pos="7815"/>
-              </w:tabs>
-              <w:ind w:left="0" w:firstLine="0"/>
-              <w:jc w:val="center"/>
-              <w:rPr>
-                <w:rFonts w:cstheme="minorHAnsi"/>
-                <w:bCs/>
-              </w:rPr>
-            </w:pPr>
-            <w:r>
-              <w:rPr>
-                <w:rFonts w:cstheme="minorHAnsi"/>
-                <w:bCs/>
-              </w:rPr>
-              <w:t>{</w:t>
-            </w:r>
-            <w:proofErr w:type="spellStart"/>
-            <w:r>
-              <w:rPr>
-                <w:rFonts w:cstheme="minorHAnsi"/>
-                <w:bCs/>
-              </w:rPr>
-              <w:t>eutSerialNo</w:t>
-            </w:r>
-            <w:proofErr w:type="spellEnd"/>
-            <w:r>
-              <w:rPr>
-                <w:rFonts w:cstheme="minorHAnsi"/>
-                <w:bCs/>
-              </w:rPr>
-              <w:t>}</w:t>
-            </w:r>
-          </w:p>
-        </w:tc>
-        <w:tc>
-          <w:tcPr>
-            <w:tcW w:w="1440" w:type="dxa"/>
-            <w:vMerge w:val="restart"/>
-          </w:tcPr>
-          <w:p>
-            <w:pPr>
-              <w:tabs>
-                <w:tab w:val="left" w:pos="7815"/>
-              </w:tabs>
-              <w:ind w:left="0" w:firstLine="0"/>
-              <w:jc w:val="center"/>
-              <w:rPr>
-                <w:rFonts w:cstheme="minorHAnsi"/>
-                <w:bCs/>
-              </w:rPr>
-            </w:pPr>
-          </w:p>
-          <w:p>
-            <w:pPr>
-              <w:tabs>
-                <w:tab w:val="left" w:pos="7815"/>
-              </w:tabs>
-              <w:ind w:left="0" w:firstLine="0"/>
-              <w:jc w:val="center"/>
-              <w:rPr>
-                <w:rFonts w:cstheme="minorHAnsi"/>
-                <w:bCs/>
-              </w:rPr>
-            </w:pPr>
-          </w:p>
-          <w:p>
-            <w:pPr>
-              <w:tabs>
-                <w:tab w:val="left" w:pos="7815"/>
-              </w:tabs>
-              <w:ind w:left="0" w:firstLine="0"/>
-              <w:jc w:val="center"/>
-              <w:rPr>
-                <w:rFonts w:cstheme="minorHAnsi"/>
-                <w:bCs/>
-              </w:rPr>
-            </w:pPr>
-            <w:r>
-              <w:rPr>
-                <w:rFonts w:cstheme="minorHAnsi"/>
-                <w:bCs/>
-              </w:rPr>
-              <w:t>{standard}</w:t>
-            </w:r>
-          </w:p>
-        </w:tc>
-        <w:tc>
-          <w:tcPr>
-            <w:tcW w:w="1800" w:type="dxa"/>
-            <w:vAlign w:val="center"/>
-          </w:tcPr>
-          <w:p>
-            <w:pPr>
-              <w:tabs>
-                <w:tab w:val="left" w:pos="7815"/>
-              </w:tabs>
-              <w:ind w:left="0" w:firstLine="0"/>
-              <w:rPr>
-                <w:rFonts w:cstheme="minorHAnsi"/>
-                <w:bCs/>
-              </w:rPr>
-            </w:pPr>
-            <w:r>
-              <w:rPr>
-                <w:rFonts w:cstheme="minorHAnsi"/>
-                <w:b/>
-              </w:rPr>
-              <w:t>Time:</w:t>
-            </w:r>
-            <w:r>
-              <w:rPr>
-                <w:rFonts w:cstheme="minorHAnsi"/>
-                <w:b/>
-              </w:rPr>
-              <w:t xml:space="preserve"> </w:t>
-            </w:r>
-            <w:r>
-              <w:rPr>
-                <w:rFonts w:cstheme="minorHAnsi"/>
-                <w:bCs/>
-              </w:rPr>
-              <w:t>{</w:t>
-            </w:r>
-            <w:r>
-              <w:rPr>
-                <w:rFonts w:cstheme="minorHAnsi"/>
-                <w:bCs/>
-              </w:rPr>
-              <w:t>#</w:t>
-            </w:r>
-            <w:r>
-              <w:rPr>
-                <w:rFonts w:cstheme="minorHAnsi"/>
-                <w:bCs/>
-              </w:rPr>
-              <w:t>startDate</w:t>
-            </w:r>
-            <w:r>
-              <w:rPr>
-                <w:rFonts w:cstheme="minorHAnsi"/>
-                <w:bCs/>
-              </w:rPr>
-              <w:t>}{</w:t>
-            </w:r>
-            <w:r>
-              <w:rPr>
-                <w:rFonts w:cstheme="minorHAnsi"/>
-                <w:bCs/>
-              </w:rPr>
-              <w:t>time}</w:t>
-            </w:r>
-          </w:p>
-          <w:p>
-            <w:pPr>
-              <w:tabs>
-                <w:tab w:val="left" w:pos="7815"/>
-              </w:tabs>
-              <w:ind w:left="0" w:firstLine="0"/>
-              <w:rPr>
-                <w:rFonts w:cstheme="minorHAnsi"/>
-                <w:b/>
-              </w:rPr>
-            </w:pPr>
-            <w:r>
-              <w:rPr>
-                <w:rFonts w:cstheme="minorHAnsi"/>
-                <w:b/>
-              </w:rPr>
-              <w:t>Date</w:t>
-            </w:r>
-            <w:r>
-              <w:rPr>
-                <w:rFonts w:cstheme="minorHAnsi"/>
-                <w:b/>
-              </w:rPr>
-              <w:t>:</w:t>
-            </w:r>
-            <w:r>
-              <w:rPr>
-                <w:rFonts w:cstheme="minorHAnsi"/>
-                <w:b/>
-              </w:rPr>
-              <w:t xml:space="preserve"> </w:t>
-            </w:r>
-            <w:r>
-              <w:rPr>
-                <w:rFonts w:cstheme="minorHAnsi"/>
-                <w:bCs/>
-              </w:rPr>
-              <w:t>{date</w:t>
-            </w:r>
-            <w:r>
-              <w:rPr>
-                <w:rFonts w:cstheme="minorHAnsi"/>
-                <w:bCs/>
-              </w:rPr>
-              <w:t>}</w:t>
-            </w:r>
-            <w:r>
-              <w:rPr>
-                <w:rFonts w:cstheme="minorHAnsi"/>
-                <w:bCs/>
-              </w:rPr>
-              <w:t>{</w:t>
-            </w:r>
-            <w:r>
-              <w:rPr>
-                <w:rFonts w:cstheme="minorHAnsi"/>
-                <w:bCs/>
-              </w:rPr>
-              <w:t>/</w:t>
-            </w:r>
-            <w:proofErr w:type="spellStart"/>
-            <w:r>
-              <w:rPr>
-                <w:rFonts w:cstheme="minorHAnsi"/>
-                <w:bCs/>
-              </w:rPr>
-              <w:t>startDate</w:t>
-            </w:r>
-            <w:proofErr w:type="spellEnd"/>
-            <w:r>
-              <w:rPr>
-                <w:rFonts w:cstheme="minorHAnsi"/>
-                <w:bCs/>
-              </w:rPr>
-              <w:t xml:space="preserve">} </w:t>
-            </w:r>
-          </w:p>
-        </w:tc>
-        <w:tc>
-          <w:tcPr>
-            <w:tcW w:w="1440" w:type="dxa"/>
-          </w:tcPr>
-          <w:p>
-            <w:pPr>
-              <w:tabs>
-                <w:tab w:val="left" w:pos="7815"/>
-              </w:tabs>
-              <w:ind w:left="0"/>
-              <w:jc w:val="center"/>
-              <w:rPr>
-                <w:rFonts w:cstheme="minorHAnsi"/>
-                <w:b/>
-              </w:rPr>
-            </w:pPr>
-            <w:r>
-              <w:rPr>
-                <w:rFonts w:cstheme="minorHAnsi"/>
-                <w:b/>
-              </w:rPr>
-              <w:t>Name</w:t>
-            </w:r>
-          </w:p>
-          <w:p>
-            <w:pPr>
-              <w:tabs>
-                <w:tab w:val="left" w:pos="7815"/>
-              </w:tabs>
-              <w:ind w:left="0"/>
-              <w:jc w:val="center"/>
-              <w:rPr>
-                <w:rFonts w:cstheme="minorHAnsi"/>
-                <w:bCs/>
-              </w:rPr>
-            </w:pPr>
-            <w:r>
-              <w:rPr>
-                <w:rFonts w:cstheme="minorHAnsi"/>
-                <w:bCs/>
-              </w:rPr>
-              <w:t>{</w:t>
-            </w:r>
-            <w:proofErr w:type="spellStart"/>
-            <w:r>
-              <w:rPr>
-                <w:rFonts w:cstheme="minorHAnsi"/>
-                <w:bCs/>
-              </w:rPr>
-              <w:t>testStartedBy</w:t>
-            </w:r>
-            <w:proofErr w:type="spellEnd"/>
-            <w:r>
-              <w:rPr>
-                <w:rFonts w:cstheme="minorHAnsi"/>
-                <w:bCs/>
-              </w:rPr>
-              <w:t>}</w:t>
-            </w:r>
-          </w:p>
-        </w:tc>
-        <w:tc>
-          <w:tcPr>
-            <w:tcW w:w="1710" w:type="dxa"/>
-            <w:vAlign w:val="center"/>
-          </w:tcPr>
-          <w:p>
-            <w:pPr>
-              <w:tabs>
-                <w:tab w:val="left" w:pos="7815"/>
-              </w:tabs>
-              <w:ind w:left="0" w:firstLine="0"/>
-              <w:rPr>
-                <w:rFonts w:cstheme="minorHAnsi"/>
-                <w:b/>
-              </w:rPr>
-            </w:pPr>
-            <w:r>
-              <w:rPr>
-                <w:rFonts w:cstheme="minorHAnsi"/>
-                <w:b/>
-              </w:rPr>
-              <w:t xml:space="preserve">Time: </w:t>
-            </w:r>
-            <w:r>
-              <w:rPr>
-                <w:rFonts w:cstheme="minorHAnsi"/>
-                <w:bCs/>
-              </w:rPr>
-              <w:t>{</w:t>
-            </w:r>
-            <w:r>
-              <w:rPr>
-                <w:rFonts w:cstheme="minorHAnsi"/>
-                <w:bCs/>
-              </w:rPr>
-              <w:t>#</w:t>
-            </w:r>
-            <w:r>
-              <w:rPr>
-                <w:rFonts w:cstheme="minorHAnsi"/>
-                <w:bCs/>
-              </w:rPr>
-              <w:t>end</w:t>
-            </w:r>
-            <w:r>
-              <w:rPr>
-                <w:rFonts w:cstheme="minorHAnsi"/>
-                <w:bCs/>
-              </w:rPr>
-              <w:t>Date</w:t>
-            </w:r>
-            <w:r>
-              <w:rPr>
-                <w:rFonts w:cstheme="minorHAnsi"/>
-                <w:bCs/>
-              </w:rPr>
-              <w:t>}{</w:t>
-            </w:r>
-            <w:r>
-              <w:rPr>
-                <w:rFonts w:cstheme="minorHAnsi"/>
-                <w:bCs/>
-              </w:rPr>
-              <w:t>time</w:t>
-            </w:r>
-            <w:r>
-              <w:rPr>
-                <w:rFonts w:cstheme="minorHAnsi"/>
-                <w:bCs/>
-              </w:rPr>
-              <w:t>}</w:t>
-            </w:r>
-          </w:p>
-          <w:p>
-            <w:pPr>
-              <w:tabs>
-                <w:tab w:val="left" w:pos="7815"/>
-              </w:tabs>
-              <w:ind w:left="0" w:firstLine="0"/>
-              <w:rPr>
-                <w:rFonts w:cstheme="minorHAnsi"/>
-                <w:bCs/>
-              </w:rPr>
-            </w:pPr>
-            <w:r>
-              <w:rPr>
-                <w:rFonts w:cstheme="minorHAnsi"/>
-                <w:b/>
-              </w:rPr>
-              <w:t>Date</w:t>
-            </w:r>
-            <w:r>
-              <w:rPr>
-                <w:rFonts w:cstheme="minorHAnsi"/>
-                <w:b/>
-              </w:rPr>
-              <w:t>:</w:t>
-            </w:r>
-            <w:r>
-              <w:rPr>
-                <w:rFonts w:cstheme="minorHAnsi"/>
-                <w:b/>
-              </w:rPr>
-              <w:t xml:space="preserve"> </w:t>
-            </w:r>
-            <w:r>
-              <w:rPr>
-                <w:rFonts w:cstheme="minorHAnsi"/>
-                <w:bCs/>
-              </w:rPr>
-              <w:t>{date</w:t>
-            </w:r>
-            <w:r>
-              <w:rPr>
-                <w:rFonts w:cstheme="minorHAnsi"/>
-                <w:bCs/>
-              </w:rPr>
-              <w:t>}</w:t>
-            </w:r>
-            <w:r>
-              <w:rPr>
-                <w:rFonts w:cstheme="minorHAnsi"/>
-                <w:bCs/>
-              </w:rPr>
-              <w:t>{</w:t>
-            </w:r>
-            <w:r>
-              <w:rPr>
-                <w:rFonts w:cstheme="minorHAnsi"/>
-                <w:bCs/>
-              </w:rPr>
-              <w:t>/</w:t>
-            </w:r>
-            <w:proofErr w:type="spellStart"/>
-            <w:r>
-              <w:rPr>
-                <w:rFonts w:cstheme="minorHAnsi"/>
-                <w:bCs/>
-              </w:rPr>
-              <w:t>end</w:t>
-            </w:r>
-            <w:r>
-              <w:rPr>
-                <w:rFonts w:cstheme="minorHAnsi"/>
-                <w:bCs/>
-              </w:rPr>
-              <w:t>Date</w:t>
-            </w:r>
-            <w:proofErr w:type="spellEnd"/>
-            <w:r>
-              <w:rPr>
-                <w:rFonts w:cstheme="minorHAnsi"/>
-                <w:bCs/>
-              </w:rPr>
-              <w:t>}</w:t>
-            </w:r>
-          </w:p>
-        </w:tc>
-        <w:tc>
-          <w:tcPr>
-            <w:tcW w:w="1350" w:type="dxa"/>
-          </w:tcPr>
-          <w:p>
-            <w:pPr>
-              <w:tabs>
-                <w:tab w:val="left" w:pos="7815"/>
-              </w:tabs>
-              <w:ind w:left="0"/>
-              <w:jc w:val="center"/>
-              <w:rPr>
-                <w:rFonts w:cstheme="minorHAnsi"/>
-                <w:b/>
-              </w:rPr>
-            </w:pPr>
-            <w:r>
-              <w:rPr>
-                <w:rFonts w:cstheme="minorHAnsi"/>
-                <w:b/>
-              </w:rPr>
-              <w:t>Name</w:t>
-            </w:r>
-          </w:p>
-          <w:p>
-            <w:pPr>
-              <w:tabs>
-                <w:tab w:val="left" w:pos="7815"/>
-              </w:tabs>
-              <w:ind w:left="0"/>
-              <w:jc w:val="center"/>
-              <w:rPr>
-                <w:rFonts w:cstheme="minorHAnsi"/>
-                <w:bCs/>
-              </w:rPr>
-            </w:pPr>
-            <w:r>
-              <w:rPr>
-                <w:rFonts w:cstheme="minorHAnsi"/>
-                <w:bCs/>
-              </w:rPr>
-              <w:t>{</w:t>
-            </w:r>
-            <w:proofErr w:type="spellStart"/>
-            <w:r>
-              <w:rPr>
-                <w:rFonts w:cstheme="minorHAnsi"/>
-                <w:bCs/>
-              </w:rPr>
-              <w:t>testEndedBy</w:t>
-            </w:r>
-            <w:proofErr w:type="spellEnd"/>
-            <w:r>
-              <w:rPr>
-                <w:rFonts w:cstheme="minorHAnsi"/>
-                <w:bCs/>
-              </w:rPr>
-              <w:t>}</w:t>
-            </w:r>
-          </w:p>
-        </w:tc>
-        <w:tc>
-          <w:tcPr>
-            <w:tcW w:w="1166" w:type="dxa"/>
-            <w:vMerge w:val="restart"/>
-            <w:vAlign w:val="center"/>
-          </w:tcPr>
-          <w:p>
-            <w:pPr>
-              <w:tabs>
-                <w:tab w:val="left" w:pos="7815"/>
-              </w:tabs>
-              <w:ind w:left="0" w:firstLine="0"/>
-              <w:jc w:val="center"/>
-              <w:rPr>
-                <w:rFonts w:cstheme="minorHAnsi"/>
-              </w:rPr>
-            </w:pPr>
-            <w:r>
-              <w:rPr>
-                <w:rFonts w:cstheme="minorHAnsi"/>
-              </w:rPr>
-              <w:t>{</w:t>
-            </w:r>
-            <w:proofErr w:type="spellStart"/>
-            <w:r>
-              <w:rPr>
-                <w:rFonts w:cstheme="minorHAnsi"/>
-              </w:rPr>
-              <w:t>actualTestDuration</w:t>
-            </w:r>
-            <w:proofErr w:type="spellEnd"/>
-            <w:r>
-              <w:rPr>
-                <w:rFonts w:cstheme="minorHAnsi"/>
-              </w:rPr>
-              <w:t>}</w:t>
-            </w:r>
-          </w:p>
-        </w:tc>
-        <w:tc>
-          <w:tcPr>
-            <w:tcW w:w="1534" w:type="dxa"/>
-          </w:tcPr>
-          <w:p>
-            <w:pPr>
-              <w:tabs>
-                <w:tab w:val="left" w:pos="7815"/>
-              </w:tabs>
-              <w:ind w:left="0" w:firstLine="0"/>
-              <w:jc w:val="center"/>
-              <w:rPr>
-                <w:rFonts w:cstheme="minorHAnsi"/>
-                <w:sz w:val="8"/>
-                <w:szCs w:val="8"/>
-              </w:rPr>
-            </w:pPr>
-          </w:p>
-          <w:p>
-            <w:pPr>
-              <w:tabs>
-                <w:tab w:val="left" w:pos="7815"/>
-              </w:tabs>
-              <w:ind w:left="0" w:firstLine="0"/>
-              <w:jc w:val="center"/>
-              <w:rPr>
-                <w:rFonts w:cstheme="minorHAnsi"/>
-              </w:rPr>
-            </w:pPr>
-            <w:r>
-              <w:rPr>
-                <w:rFonts w:cstheme="minorHAnsi"/>
-              </w:rPr>
-              <w:t>{</w:t>
-            </w:r>
-            <w:proofErr w:type="spellStart"/>
-            <w:r>
-              <w:rPr>
-                <w:rFonts w:cstheme="minorHAnsi"/>
-              </w:rPr>
-              <w:t>reportNumber</w:t>
-            </w:r>
-            <w:proofErr w:type="spellEnd"/>
-            <w:r>
-              <w:rPr>
-                <w:rFonts w:cstheme="minorHAnsi"/>
-              </w:rPr>
-              <w:t>}</w:t>
+                <w:b/>
+              </w:rPr>
+            </w:pPr>
+            <w:r>
+              <w:rPr>
+                <w:rFonts w:cstheme="minorHAnsi"/>
+                <w:b/>
+              </w:rPr>
+              <w:t>Report No/ Prepared By</w:t>
             </w:r>
           </w:p>
         </w:tc>
       </w:tr>
       <w:tr>
         <w:trPr>
-          <w:trHeight w:val="691"/>
+          <w:trHeight w:val="1150"/>
         </w:trPr>
         <w:tc>
           <w:tcPr>
-            <w:tcW w:w="720" w:type="dxa"/>
-            <w:vMerge/>
+            <w:tcW w:w="629" w:type="dxa"/>
+            <w:vMerge w:val="restart"/>
             <w:vAlign w:val="center"/>
           </w:tcPr>
           <w:p>
@@ -3353,13 +2670,113 @@
                 <w:rFonts w:cstheme="minorHAnsi"/>
               </w:rPr>
             </w:pPr>
+            <w:r>
+              <w:rPr>
+                <w:rFonts w:cstheme="minorHAnsi"/>
+                <w:color w:val="000000"/>
+                <w:shd w:val="clear" w:color="auto" w:fill="FFFFFF"/>
+              </w:rPr>
+              <w:t>{#testDetails} {</w:t>
+            </w:r>
+            <w:proofErr w:type="spellStart"/>
+            <w:r>
+              <w:rPr>
+                <w:rFonts w:cstheme="minorHAnsi"/>
+                <w:color w:val="000000"/>
+                <w:shd w:val="clear" w:color="auto" w:fill="FFFFFF"/>
+              </w:rPr>
+              <w:t>slNoCounter</w:t>
+            </w:r>
+            <w:proofErr w:type="spellEnd"/>
+            <w:r>
+              <w:rPr>
+                <w:rFonts w:cstheme="minorHAnsi"/>
+                <w:color w:val="000000"/>
+                <w:shd w:val="clear" w:color="auto" w:fill="FFFFFF"/>
+              </w:rPr>
+              <w:t>}</w:t>
+            </w:r>
           </w:p>
         </w:tc>
         <w:tc>
           <w:tcPr>
-            <w:tcW w:w="2070" w:type="dxa"/>
-            <w:vMerge/>
+            <w:tcW w:w="1809" w:type="dxa"/>
+            <w:vMerge w:val="restart"/>
             <w:vAlign w:val="center"/>
+          </w:tcPr>
+          <w:p>
+            <w:pPr>
+              <w:jc w:val="center"/>
+              <w:rPr>
+                <w:rFonts w:cstheme="minorHAnsi"/>
+              </w:rPr>
+            </w:pPr>
+            <w:r>
+              <w:rPr>
+                <w:rFonts w:cstheme="minorHAnsi"/>
+              </w:rPr>
+              <w:t>{</w:t>
+            </w:r>
+            <w:proofErr w:type="spellStart"/>
+            <w:r>
+              <w:rPr>
+                <w:rFonts w:cstheme="minorHAnsi"/>
+              </w:rPr>
+              <w:t>testName</w:t>
+            </w:r>
+            <w:proofErr w:type="spellEnd"/>
+            <w:r>
+              <w:rPr>
+                <w:rFonts w:cstheme="minorHAnsi"/>
+              </w:rPr>
+              <w:t>}</w:t>
+            </w:r>
+          </w:p>
+          <w:p>
+            <w:pPr>
+              <w:jc w:val="center"/>
+              <w:rPr>
+                <w:rFonts w:cstheme="minorHAnsi"/>
+              </w:rPr>
+            </w:pPr>
+            <w:r>
+              <w:rPr>
+                <w:rFonts w:cstheme="minorHAnsi"/>
+              </w:rPr>
+              <w:t>(</w:t>
+            </w:r>
+            <w:r>
+              <w:rPr>
+                <w:rFonts w:cstheme="minorHAnsi"/>
+              </w:rPr>
+              <w:t>{</w:t>
+            </w:r>
+            <w:proofErr w:type="spellStart"/>
+            <w:r>
+              <w:rPr>
+                <w:rFonts w:cstheme="minorHAnsi"/>
+              </w:rPr>
+              <w:t>testChamber</w:t>
+            </w:r>
+            <w:proofErr w:type="spellEnd"/>
+            <w:r>
+              <w:rPr>
+                <w:rFonts w:cstheme="minorHAnsi"/>
+              </w:rPr>
+              <w:t>}</w:t>
+            </w:r>
+            <w:r>
+              <w:rPr>
+                <w:rFonts w:cstheme="minorHAnsi"/>
+              </w:rPr>
+              <w:t>)</w:t>
+            </w:r>
+          </w:p>
+        </w:tc>
+        <w:tc>
+          <w:tcPr>
+            <w:tcW w:w="1052" w:type="dxa"/>
+            <w:vMerge w:val="restart"/>
           </w:tcPr>
           <w:p>
             <w:pPr>
@@ -3367,51 +2784,753 @@
                 <w:tab w:val="left" w:pos="7815"/>
               </w:tabs>
               <w:ind w:left="0" w:firstLine="0"/>
-              <w:rPr>
-                <w:rFonts w:cstheme="minorHAnsi"/>
-              </w:rPr>
-            </w:pPr>
-          </w:p>
-        </w:tc>
-        <w:tc>
-          <w:tcPr>
-            <w:tcW w:w="1800" w:type="dxa"/>
-            <w:vMerge/>
-          </w:tcPr>
+              <w:jc w:val="center"/>
+              <w:rPr>
+                <w:rFonts w:cstheme="minorHAnsi"/>
+                <w:bCs/>
+              </w:rPr>
+            </w:pPr>
+          </w:p>
           <w:p>
             <w:pPr>
               <w:tabs>
                 <w:tab w:val="left" w:pos="7815"/>
               </w:tabs>
               <w:ind w:left="0" w:firstLine="0"/>
-              <w:rPr>
-                <w:rFonts w:cstheme="minorHAnsi"/>
-                <w:b/>
-              </w:rPr>
-            </w:pPr>
-          </w:p>
-        </w:tc>
-        <w:tc>
-          <w:tcPr>
-            <w:tcW w:w="1440" w:type="dxa"/>
-            <w:vMerge/>
-          </w:tcPr>
+              <w:jc w:val="center"/>
+              <w:rPr>
+                <w:rFonts w:cstheme="minorHAnsi"/>
+                <w:bCs/>
+              </w:rPr>
+            </w:pPr>
+          </w:p>
           <w:p>
             <w:pPr>
               <w:tabs>
                 <w:tab w:val="left" w:pos="7815"/>
               </w:tabs>
               <w:ind w:left="0" w:firstLine="0"/>
-              <w:rPr>
-                <w:rFonts w:cstheme="minorHAnsi"/>
-                <w:b/>
-              </w:rPr>
-            </w:pPr>
+              <w:jc w:val="center"/>
+              <w:rPr>
+                <w:rFonts w:cstheme="minorHAnsi"/>
+                <w:bCs/>
+              </w:rPr>
+            </w:pPr>
+            <w:r>
+              <w:rPr>
+                <w:rFonts w:cstheme="minorHAnsi"/>
+                <w:bCs/>
+              </w:rPr>
+              <w:t>{</w:t>
+            </w:r>
+            <w:proofErr w:type="spellStart"/>
+            <w:r>
+              <w:rPr>
+                <w:rFonts w:cstheme="minorHAnsi"/>
+                <w:bCs/>
+              </w:rPr>
+              <w:t>eutSerialNo</w:t>
+            </w:r>
+            <w:proofErr w:type="spellEnd"/>
+            <w:r>
+              <w:rPr>
+                <w:rFonts w:cstheme="minorHAnsi"/>
+                <w:bCs/>
+              </w:rPr>
+              <w:t>}</w:t>
+            </w:r>
           </w:p>
         </w:tc>
         <w:tc>
           <w:tcPr>
-            <w:tcW w:w="1800" w:type="dxa"/>
+            <w:tcW w:w="1239" w:type="dxa"/>
+            <w:vMerge w:val="restart"/>
+          </w:tcPr>
+          <w:p>
+            <w:pPr>
+              <w:tabs>
+                <w:tab w:val="left" w:pos="7815"/>
+              </w:tabs>
+              <w:ind w:left="0" w:firstLine="0"/>
+              <w:jc w:val="center"/>
+              <w:rPr>
+                <w:rFonts w:cstheme="minorHAnsi"/>
+                <w:bCs/>
+              </w:rPr>
+            </w:pPr>
+          </w:p>
+          <w:p>
+            <w:pPr>
+              <w:tabs>
+                <w:tab w:val="left" w:pos="7815"/>
+              </w:tabs>
+              <w:ind w:left="0" w:firstLine="0"/>
+              <w:jc w:val="center"/>
+              <w:rPr>
+                <w:rFonts w:cstheme="minorHAnsi"/>
+                <w:bCs/>
+              </w:rPr>
+            </w:pPr>
+          </w:p>
+          <w:p>
+            <w:pPr>
+              <w:tabs>
+                <w:tab w:val="left" w:pos="7815"/>
+              </w:tabs>
+              <w:ind w:left="0" w:firstLine="0"/>
+              <w:jc w:val="center"/>
+              <w:rPr>
+                <w:rFonts w:cstheme="minorHAnsi"/>
+                <w:bCs/>
+              </w:rPr>
+            </w:pPr>
+            <w:r>
+              <w:rPr>
+                <w:rFonts w:cstheme="minorHAnsi"/>
+                <w:bCs/>
+              </w:rPr>
+              <w:t>{standard}</w:t>
+            </w:r>
+          </w:p>
+        </w:tc>
+        <w:tc>
+          <w:tcPr>
+            <w:tcW w:w="1533" w:type="dxa"/>
+            <w:vAlign w:val="center"/>
+          </w:tcPr>
+          <w:p>
+            <w:pPr>
+              <w:tabs>
+                <w:tab w:val="left" w:pos="7815"/>
+              </w:tabs>
+              <w:ind w:left="0" w:firstLine="0"/>
+              <w:rPr>
+                <w:rFonts w:cstheme="minorHAnsi"/>
+                <w:bCs/>
+              </w:rPr>
+            </w:pPr>
+            <w:r>
+              <w:rPr>
+                <w:rFonts w:cstheme="minorHAnsi"/>
+                <w:b/>
+              </w:rPr>
+              <w:t xml:space="preserve">Time: </w:t>
+            </w:r>
+            <w:r>
+              <w:rPr>
+                <w:rFonts w:cstheme="minorHAnsi"/>
+                <w:bCs/>
+              </w:rPr>
+              <w:t>{</w:t>
+            </w:r>
+            <w:r>
+              <w:rPr>
+                <w:rFonts w:cstheme="minorHAnsi"/>
+                <w:bCs/>
+              </w:rPr>
+              <w:t>#</w:t>
+            </w:r>
+            <w:proofErr w:type="gramStart"/>
+            <w:r>
+              <w:rPr>
+                <w:rFonts w:cstheme="minorHAnsi"/>
+                <w:bCs/>
+              </w:rPr>
+              <w:t>startDate</w:t>
+            </w:r>
+            <w:r>
+              <w:rPr>
+                <w:rFonts w:cstheme="minorHAnsi"/>
+                <w:bCs/>
+              </w:rPr>
+              <w:t>}{</w:t>
+            </w:r>
+            <w:proofErr w:type="gramEnd"/>
+            <w:r>
+              <w:rPr>
+                <w:rFonts w:cstheme="minorHAnsi"/>
+                <w:bCs/>
+              </w:rPr>
+              <w:t>time}</w:t>
+            </w:r>
+          </w:p>
+          <w:p>
+            <w:pPr>
+              <w:tabs>
+                <w:tab w:val="left" w:pos="7815"/>
+              </w:tabs>
+              <w:ind w:left="0" w:firstLine="0"/>
+              <w:rPr>
+                <w:rFonts w:cstheme="minorHAnsi"/>
+                <w:b/>
+              </w:rPr>
+            </w:pPr>
+            <w:r>
+              <w:rPr>
+                <w:rFonts w:cstheme="minorHAnsi"/>
+                <w:b/>
+              </w:rPr>
+              <w:t>Date</w:t>
+            </w:r>
+            <w:r>
+              <w:rPr>
+                <w:rFonts w:cstheme="minorHAnsi"/>
+                <w:b/>
+              </w:rPr>
+              <w:t>:</w:t>
+            </w:r>
+            <w:r>
+              <w:rPr>
+                <w:rFonts w:cstheme="minorHAnsi"/>
+                <w:b/>
+              </w:rPr>
+              <w:t xml:space="preserve"> </w:t>
+            </w:r>
+            <w:r>
+              <w:rPr>
+                <w:rFonts w:cstheme="minorHAnsi"/>
+                <w:bCs/>
+              </w:rPr>
+              <w:t>{date</w:t>
+            </w:r>
+            <w:r>
+              <w:rPr>
+                <w:rFonts w:cstheme="minorHAnsi"/>
+                <w:bCs/>
+              </w:rPr>
+              <w:t>}</w:t>
+            </w:r>
+            <w:r>
+              <w:rPr>
+                <w:rFonts w:cstheme="minorHAnsi"/>
+                <w:bCs/>
+              </w:rPr>
+              <w:t>{/</w:t>
+            </w:r>
+            <w:proofErr w:type="spellStart"/>
+            <w:r>
+              <w:rPr>
+                <w:rFonts w:cstheme="minorHAnsi"/>
+                <w:bCs/>
+              </w:rPr>
+              <w:t>startDate</w:t>
+            </w:r>
+            <w:proofErr w:type="spellEnd"/>
+            <w:r>
+              <w:rPr>
+                <w:rFonts w:cstheme="minorHAnsi"/>
+                <w:bCs/>
+              </w:rPr>
+              <w:t xml:space="preserve">} </w:t>
+            </w:r>
+          </w:p>
+        </w:tc>
+        <w:tc>
+          <w:tcPr>
+            <w:tcW w:w="1559" w:type="dxa"/>
+          </w:tcPr>
+          <w:p>
+            <w:pPr>
+              <w:tabs>
+                <w:tab w:val="left" w:pos="7815"/>
+              </w:tabs>
+              <w:ind w:left="0"/>
+              <w:jc w:val="center"/>
+              <w:rPr>
+                <w:rFonts w:cstheme="minorHAnsi"/>
+                <w:b/>
+              </w:rPr>
+            </w:pPr>
+            <w:r>
+              <w:rPr>
+                <w:rFonts w:cstheme="minorHAnsi"/>
+                <w:b/>
+              </w:rPr>
+              <w:t>Name</w:t>
+            </w:r>
+          </w:p>
+          <w:p>
+            <w:pPr>
+              <w:tabs>
+                <w:tab w:val="left" w:pos="7815"/>
+              </w:tabs>
+              <w:ind w:left="0"/>
+              <w:jc w:val="center"/>
+              <w:rPr>
+                <w:rFonts w:cstheme="minorHAnsi"/>
+                <w:bCs/>
+              </w:rPr>
+            </w:pPr>
+            <w:r>
+              <w:rPr>
+                <w:rFonts w:cstheme="minorHAnsi"/>
+                <w:bCs/>
+              </w:rPr>
+              <w:t>{</w:t>
+            </w:r>
+            <w:proofErr w:type="spellStart"/>
+            <w:r>
+              <w:rPr>
+                <w:rFonts w:cstheme="minorHAnsi"/>
+                <w:bCs/>
+              </w:rPr>
+              <w:t>testStartedBy</w:t>
+            </w:r>
+            <w:proofErr w:type="spellEnd"/>
+            <w:r>
+              <w:rPr>
+                <w:rFonts w:cstheme="minorHAnsi"/>
+                <w:bCs/>
+              </w:rPr>
+              <w:t>}</w:t>
+            </w:r>
+          </w:p>
+        </w:tc>
+        <w:tc>
+          <w:tcPr>
+            <w:tcW w:w="1560" w:type="dxa"/>
+            <w:vAlign w:val="center"/>
+          </w:tcPr>
+          <w:p>
+            <w:pPr>
+              <w:tabs>
+                <w:tab w:val="left" w:pos="7815"/>
+              </w:tabs>
+              <w:ind w:left="0" w:firstLine="0"/>
+              <w:rPr>
+                <w:rFonts w:cstheme="minorHAnsi"/>
+                <w:b/>
+              </w:rPr>
+            </w:pPr>
+            <w:r>
+              <w:rPr>
+                <w:rFonts w:cstheme="minorHAnsi"/>
+                <w:b/>
+              </w:rPr>
+              <w:t xml:space="preserve">Time: </w:t>
+            </w:r>
+            <w:r>
+              <w:rPr>
+                <w:rFonts w:cstheme="minorHAnsi"/>
+                <w:bCs/>
+              </w:rPr>
+              <w:t>{</w:t>
+            </w:r>
+            <w:r>
+              <w:rPr>
+                <w:rFonts w:cstheme="minorHAnsi"/>
+                <w:bCs/>
+              </w:rPr>
+              <w:t>#</w:t>
+            </w:r>
+            <w:proofErr w:type="gramStart"/>
+            <w:r>
+              <w:rPr>
+                <w:rFonts w:cstheme="minorHAnsi"/>
+                <w:bCs/>
+              </w:rPr>
+              <w:t>end</w:t>
+            </w:r>
+            <w:r>
+              <w:rPr>
+                <w:rFonts w:cstheme="minorHAnsi"/>
+                <w:bCs/>
+              </w:rPr>
+              <w:t>Date</w:t>
+            </w:r>
+            <w:r>
+              <w:rPr>
+                <w:rFonts w:cstheme="minorHAnsi"/>
+                <w:bCs/>
+              </w:rPr>
+              <w:t>}{</w:t>
+            </w:r>
+            <w:proofErr w:type="gramEnd"/>
+            <w:r>
+              <w:rPr>
+                <w:rFonts w:cstheme="minorHAnsi"/>
+                <w:bCs/>
+              </w:rPr>
+              <w:t>time</w:t>
+            </w:r>
+            <w:r>
+              <w:rPr>
+                <w:rFonts w:cstheme="minorHAnsi"/>
+                <w:bCs/>
+              </w:rPr>
+              <w:t>}</w:t>
+            </w:r>
+          </w:p>
+          <w:p>
+            <w:pPr>
+              <w:tabs>
+                <w:tab w:val="left" w:pos="7815"/>
+              </w:tabs>
+              <w:ind w:left="0" w:firstLine="0"/>
+              <w:rPr>
+                <w:rFonts w:cstheme="minorHAnsi"/>
+                <w:bCs/>
+              </w:rPr>
+            </w:pPr>
+            <w:r>
+              <w:rPr>
+                <w:rFonts w:cstheme="minorHAnsi"/>
+                <w:b/>
+              </w:rPr>
+              <w:t>Date</w:t>
+            </w:r>
+            <w:r>
+              <w:rPr>
+                <w:rFonts w:cstheme="minorHAnsi"/>
+                <w:b/>
+              </w:rPr>
+              <w:t>:</w:t>
+            </w:r>
+            <w:r>
+              <w:rPr>
+                <w:rFonts w:cstheme="minorHAnsi"/>
+                <w:b/>
+              </w:rPr>
+              <w:t xml:space="preserve"> </w:t>
+            </w:r>
+            <w:r>
+              <w:rPr>
+                <w:rFonts w:cstheme="minorHAnsi"/>
+                <w:bCs/>
+              </w:rPr>
+              <w:t>{date</w:t>
+            </w:r>
+            <w:r>
+              <w:rPr>
+                <w:rFonts w:cstheme="minorHAnsi"/>
+                <w:bCs/>
+              </w:rPr>
+              <w:t>}{</w:t>
+            </w:r>
+            <w:r>
+              <w:rPr>
+                <w:rFonts w:cstheme="minorHAnsi"/>
+                <w:bCs/>
+              </w:rPr>
+              <w:t>/</w:t>
+            </w:r>
+            <w:proofErr w:type="spellStart"/>
+            <w:r>
+              <w:rPr>
+                <w:rFonts w:cstheme="minorHAnsi"/>
+                <w:bCs/>
+              </w:rPr>
+              <w:t>end</w:t>
+            </w:r>
+            <w:r>
+              <w:rPr>
+                <w:rFonts w:cstheme="minorHAnsi"/>
+                <w:bCs/>
+              </w:rPr>
+              <w:t>Date</w:t>
+            </w:r>
+            <w:proofErr w:type="spellEnd"/>
+            <w:r>
+              <w:rPr>
+                <w:rFonts w:cstheme="minorHAnsi"/>
+                <w:bCs/>
+              </w:rPr>
+              <w:t>}</w:t>
+            </w:r>
+          </w:p>
+        </w:tc>
+        <w:tc>
+          <w:tcPr>
+            <w:tcW w:w="1559" w:type="dxa"/>
+          </w:tcPr>
+          <w:p>
+            <w:pPr>
+              <w:tabs>
+                <w:tab w:val="left" w:pos="7815"/>
+              </w:tabs>
+              <w:ind w:left="0"/>
+              <w:jc w:val="center"/>
+              <w:rPr>
+                <w:rFonts w:cstheme="minorHAnsi"/>
+                <w:b/>
+              </w:rPr>
+            </w:pPr>
+            <w:r>
+              <w:rPr>
+                <w:rFonts w:cstheme="minorHAnsi"/>
+                <w:b/>
+              </w:rPr>
+              <w:t>Name</w:t>
+            </w:r>
+          </w:p>
+          <w:p>
+            <w:pPr>
+              <w:tabs>
+                <w:tab w:val="left" w:pos="7815"/>
+              </w:tabs>
+              <w:ind w:left="0"/>
+              <w:jc w:val="center"/>
+              <w:rPr>
+                <w:rFonts w:cstheme="minorHAnsi"/>
+                <w:bCs/>
+              </w:rPr>
+            </w:pPr>
+            <w:r>
+              <w:rPr>
+                <w:rFonts w:cstheme="minorHAnsi"/>
+                <w:bCs/>
+              </w:rPr>
+              <w:t>{</w:t>
+            </w:r>
+            <w:proofErr w:type="spellStart"/>
+            <w:r>
+              <w:rPr>
+                <w:rFonts w:cstheme="minorHAnsi"/>
+                <w:bCs/>
+              </w:rPr>
+              <w:t>testEndedBy</w:t>
+            </w:r>
+            <w:proofErr w:type="spellEnd"/>
+            <w:r>
+              <w:rPr>
+                <w:rFonts w:cstheme="minorHAnsi"/>
+                <w:bCs/>
+              </w:rPr>
+              <w:t>}</w:t>
+            </w:r>
+          </w:p>
+        </w:tc>
+        <w:tc>
+          <w:tcPr>
+            <w:tcW w:w="1559" w:type="dxa"/>
+          </w:tcPr>
+          <w:p>
+            <w:pPr>
+              <w:tabs>
+                <w:tab w:val="left" w:pos="7815"/>
+              </w:tabs>
+              <w:ind w:left="0" w:firstLine="0"/>
+              <w:jc w:val="center"/>
+              <w:rPr>
+                <w:rFonts w:cstheme="minorHAnsi"/>
+                <w:b/>
+                <w:bCs/>
+              </w:rPr>
+            </w:pPr>
+            <w:r>
+              <w:rPr>
+                <w:rFonts w:cstheme="minorHAnsi"/>
+                <w:b/>
+                <w:bCs/>
+              </w:rPr>
+              <w:t>Name</w:t>
+            </w:r>
+          </w:p>
+          <w:p>
+            <w:pPr>
+              <w:tabs>
+                <w:tab w:val="left" w:pos="7815"/>
+              </w:tabs>
+              <w:ind w:left="0" w:firstLine="0"/>
+              <w:jc w:val="center"/>
+              <w:rPr>
+                <w:rFonts w:cstheme="minorHAnsi"/>
+              </w:rPr>
+            </w:pPr>
+            <w:r>
+              <w:rPr>
+                <w:rFonts w:cstheme="minorHAnsi"/>
+              </w:rPr>
+              <w:t>{</w:t>
+            </w:r>
+            <w:proofErr w:type="spellStart"/>
+            <w:r>
+              <w:rPr>
+                <w:rFonts w:cstheme="minorHAnsi"/>
+              </w:rPr>
+              <w:t>testReviewdBy</w:t>
+            </w:r>
+            <w:proofErr w:type="spellEnd"/>
+            <w:r>
+              <w:rPr>
+                <w:rFonts w:cstheme="minorHAnsi"/>
+              </w:rPr>
+              <w:t>}</w:t>
+            </w:r>
+          </w:p>
+        </w:tc>
+        <w:tc>
+          <w:tcPr>
+            <w:tcW w:w="1418" w:type="dxa"/>
+            <w:vMerge w:val="restart"/>
+            <w:vAlign w:val="center"/>
+          </w:tcPr>
+          <w:p>
+            <w:pPr>
+              <w:tabs>
+                <w:tab w:val="left" w:pos="7815"/>
+              </w:tabs>
+              <w:ind w:left="0" w:firstLine="0"/>
+              <w:jc w:val="center"/>
+              <w:rPr>
+                <w:rFonts w:cstheme="minorHAnsi"/>
+              </w:rPr>
+            </w:pPr>
+            <w:r>
+              <w:rPr>
+                <w:rFonts w:cstheme="minorHAnsi"/>
+              </w:rPr>
+              <w:t>{</w:t>
+            </w:r>
+            <w:proofErr w:type="spellStart"/>
+            <w:r>
+              <w:rPr>
+                <w:rFonts w:cstheme="minorHAnsi"/>
+              </w:rPr>
+              <w:t>actualTestDuration</w:t>
+            </w:r>
+            <w:proofErr w:type="spellEnd"/>
+            <w:r>
+              <w:rPr>
+                <w:rFonts w:cstheme="minorHAnsi"/>
+              </w:rPr>
+              <w:t>}</w:t>
+            </w:r>
+          </w:p>
+        </w:tc>
+        <w:tc>
+          <w:tcPr>
+            <w:tcW w:w="1275" w:type="dxa"/>
+          </w:tcPr>
+          <w:p>
+            <w:pPr>
+              <w:tabs>
+                <w:tab w:val="left" w:pos="7815"/>
+              </w:tabs>
+              <w:ind w:left="0" w:firstLine="0"/>
+              <w:jc w:val="center"/>
+              <w:rPr>
+                <w:rFonts w:cstheme="minorHAnsi"/>
+                <w:sz w:val="8"/>
+                <w:szCs w:val="8"/>
+              </w:rPr>
+            </w:pPr>
+          </w:p>
+          <w:p>
+            <w:pPr>
+              <w:tabs>
+                <w:tab w:val="left" w:pos="7815"/>
+              </w:tabs>
+              <w:ind w:left="0" w:firstLine="0"/>
+              <w:jc w:val="center"/>
+              <w:rPr>
+                <w:rFonts w:cstheme="minorHAnsi"/>
+              </w:rPr>
+            </w:pPr>
+            <w:r>
+              <w:rPr>
+                <w:rFonts w:cstheme="minorHAnsi"/>
+              </w:rPr>
+              <w:t>{</w:t>
+            </w:r>
+            <w:proofErr w:type="spellStart"/>
+            <w:r>
+              <w:rPr>
+                <w:rFonts w:cstheme="minorHAnsi"/>
+              </w:rPr>
+              <w:t>reportNumber</w:t>
+            </w:r>
+            <w:proofErr w:type="spellEnd"/>
+            <w:r>
+              <w:rPr>
+                <w:rFonts w:cstheme="minorHAnsi"/>
+              </w:rPr>
+              <w:t>}</w:t>
+            </w:r>
+          </w:p>
+        </w:tc>
+      </w:tr>
+      <w:tr>
+        <w:trPr>
+          <w:trHeight w:val="680"/>
+        </w:trPr>
+        <w:tc>
+          <w:tcPr>
+            <w:tcW w:w="629" w:type="dxa"/>
+            <w:vMerge/>
+            <w:vAlign w:val="center"/>
+          </w:tcPr>
+          <w:p>
+            <w:pPr>
+              <w:tabs>
+                <w:tab w:val="left" w:pos="7815"/>
+              </w:tabs>
+              <w:spacing w:after="0"/>
+              <w:ind w:left="0" w:firstLine="0"/>
+              <w:jc w:val="center"/>
+              <w:rPr>
+                <w:rFonts w:cstheme="minorHAnsi"/>
+              </w:rPr>
+            </w:pPr>
+          </w:p>
+        </w:tc>
+        <w:tc>
+          <w:tcPr>
+            <w:tcW w:w="1809" w:type="dxa"/>
+            <w:vMerge/>
+            <w:vAlign w:val="center"/>
+          </w:tcPr>
+          <w:p>
+            <w:pPr>
+              <w:tabs>
+                <w:tab w:val="left" w:pos="7815"/>
+              </w:tabs>
+              <w:ind w:left="0" w:firstLine="0"/>
+              <w:rPr>
+                <w:rFonts w:cstheme="minorHAnsi"/>
+              </w:rPr>
+            </w:pPr>
+          </w:p>
+        </w:tc>
+        <w:tc>
+          <w:tcPr>
+            <w:tcW w:w="1052" w:type="dxa"/>
+            <w:vMerge/>
+          </w:tcPr>
+          <w:p>
+            <w:pPr>
+              <w:tabs>
+                <w:tab w:val="left" w:pos="7815"/>
+              </w:tabs>
+              <w:ind w:left="0" w:firstLine="0"/>
+              <w:rPr>
+                <w:rFonts w:cstheme="minorHAnsi"/>
+                <w:b/>
+              </w:rPr>
+            </w:pPr>
+          </w:p>
+        </w:tc>
+        <w:tc>
+          <w:tcPr>
+            <w:tcW w:w="1239" w:type="dxa"/>
+            <w:vMerge/>
+          </w:tcPr>
+          <w:p>
+            <w:pPr>
+              <w:tabs>
+                <w:tab w:val="left" w:pos="7815"/>
+              </w:tabs>
+              <w:ind w:left="0" w:firstLine="0"/>
+              <w:rPr>
+                <w:rFonts w:cstheme="minorHAnsi"/>
+                <w:b/>
+              </w:rPr>
+            </w:pPr>
+          </w:p>
+        </w:tc>
+        <w:tc>
+          <w:tcPr>
+            <w:tcW w:w="1533" w:type="dxa"/>
             <w:vAlign w:val="center"/>
           </w:tcPr>
           <w:p>
@@ -3438,14 +3557,7 @@
                 <w:rFonts w:cstheme="minorHAnsi"/>
                 <w:b/>
               </w:rPr>
-              <w:t>(°C)</w:t>
-            </w:r>
-            <w:r>
-              <w:rPr>
-                <w:rFonts w:cstheme="minorHAnsi"/>
-                <w:b/>
-              </w:rPr>
-              <w:t>:</w:t>
+              <w:t>(°C):</w:t>
             </w:r>
             <w:r>
               <w:rPr>
@@ -3502,14 +3614,7 @@
                 <w:rFonts w:cstheme="minorHAnsi"/>
                 <w:b/>
               </w:rPr>
-              <w:t xml:space="preserve"> (</w:t>
-            </w:r>
-            <w:r>
-              <w:rPr>
-                <w:rFonts w:cstheme="minorHAnsi"/>
-                <w:b/>
-              </w:rPr>
-              <w:t>%)</w:t>
+              <w:t xml:space="preserve"> (%)</w:t>
             </w:r>
             <w:r>
               <w:rPr>
@@ -3559,7 +3664,7 @@
         </w:tc>
         <w:tc>
           <w:tcPr>
-            <w:tcW w:w="1440" w:type="dxa"/>
+            <w:tcW w:w="1559" w:type="dxa"/>
           </w:tcPr>
           <w:p>
             <w:pPr>
@@ -3636,7 +3741,7 @@
         </w:tc>
         <w:tc>
           <w:tcPr>
-            <w:tcW w:w="1710" w:type="dxa"/>
+            <w:tcW w:w="1560" w:type="dxa"/>
             <w:vAlign w:val="center"/>
           </w:tcPr>
           <w:p>
@@ -3720,14 +3825,7 @@
                 <w:rFonts w:cstheme="minorHAnsi"/>
                 <w:b/>
               </w:rPr>
-              <w:t xml:space="preserve"> (</w:t>
-            </w:r>
-            <w:r>
-              <w:rPr>
-                <w:rFonts w:cstheme="minorHAnsi"/>
-                <w:b/>
-              </w:rPr>
-              <w:t>%)</w:t>
+              <w:t xml:space="preserve"> (%)</w:t>
             </w:r>
             <w:r>
               <w:rPr>
@@ -3770,7 +3868,7 @@
         </w:tc>
         <w:tc>
           <w:tcPr>
-            <w:tcW w:w="1350" w:type="dxa"/>
+            <w:tcW w:w="1559" w:type="dxa"/>
           </w:tcPr>
           <w:p>
             <w:pPr>
@@ -3847,9 +3945,7 @@
         </w:tc>
         <w:tc>
           <w:tcPr>
-            <w:tcW w:w="1166" w:type="dxa"/>
-            <w:vMerge/>
-            <w:vAlign w:val="center"/>
+            <w:tcW w:w="1559" w:type="dxa"/>
           </w:tcPr>
           <w:p>
             <w:pPr>
@@ -3860,13 +3956,76 @@
               <w:jc w:val="center"/>
               <w:rPr>
                 <w:rFonts w:cstheme="minorHAnsi"/>
-              </w:rPr>
-            </w:pPr>
+                <w:b/>
+                <w:bCs/>
+              </w:rPr>
+            </w:pPr>
+            <w:r>
+              <w:rPr>
+                <w:rFonts w:cstheme="minorHAnsi"/>
+                <w:b/>
+                <w:bCs/>
+              </w:rPr>
+              <w:t>Sign</w:t>
+            </w:r>
+          </w:p>
+          <w:p>
+            <w:pPr>
+              <w:tabs>
+                <w:tab w:val="left" w:pos="7815"/>
+              </w:tabs>
+              <w:ind w:left="0" w:firstLine="0"/>
+              <w:jc w:val="center"/>
+              <w:rPr>
+                <w:rFonts w:cstheme="minorHAnsi"/>
+                <w:b/>
+                <w:bCs/>
+              </w:rPr>
+            </w:pPr>
+            <w:r>
+              <w:rPr>
+                <w:rFonts w:cstheme="minorHAnsi"/>
+              </w:rPr>
+              <w:t>{</w:t>
+            </w:r>
+            <w:proofErr w:type="spellStart"/>
+            <w:r>
+              <w:rPr>
+                <w:rFonts w:cstheme="minorHAnsi"/>
+              </w:rPr>
+              <w:t>testReviewdBy</w:t>
+            </w:r>
+            <w:proofErr w:type="spellEnd"/>
+            <w:r>
+              <w:rPr>
+                <w:rFonts w:cstheme="minorHAnsi"/>
+              </w:rPr>
+              <w:t>}</w:t>
+            </w:r>
           </w:p>
         </w:tc>
         <w:tc>
           <w:tcPr>
-            <w:tcW w:w="1534" w:type="dxa"/>
+            <w:tcW w:w="1418" w:type="dxa"/>
+            <w:vMerge/>
+            <w:vAlign w:val="center"/>
+          </w:tcPr>
+          <w:p>
+            <w:pPr>
+              <w:tabs>
+                <w:tab w:val="left" w:pos="7815"/>
+              </w:tabs>
+              <w:ind w:left="0" w:firstLine="0"/>
+              <w:jc w:val="center"/>
+              <w:rPr>
+                <w:rFonts w:cstheme="minorHAnsi"/>
+              </w:rPr>
+            </w:pPr>
+          </w:p>
+        </w:tc>
+        <w:tc>
+          <w:tcPr>
+            <w:tcW w:w="1275" w:type="dxa"/>
           </w:tcPr>
           <w:p>
             <w:pPr>
@@ -3989,7 +4148,7 @@
 </file>
 
 <file path=word/endnotes.xml><?xml version="1.0" encoding="utf-8"?>
-<w:endnotes xmlns:wpc="http://schemas.microsoft.com/office/word/2010/wordprocessingCanvas" xmlns:cx="http://schemas.microsoft.com/office/drawing/2014/chartex" xmlns:cx1="http://schemas.microsoft.com/office/drawing/2015/9/8/chartex" xmlns:cx2="http://schemas.microsoft.com/office/drawing/2015/10/21/chartex" xmlns:cx3="http://schemas.microsoft.com/office/drawing/2016/5/9/chartex" xmlns:cx4="http://schemas.microsoft.com/office/drawing/2016/5/10/chartex" xmlns:cx5="http://schemas.microsoft.com/office/drawing/2016/5/11/chartex" xmlns:cx6="http://schemas.microsoft.com/office/drawing/2016/5/12/chartex" xmlns:cx7="http://schemas.microsoft.com/office/drawing/2016/5/13/chartex" xmlns:cx8="http://schemas.microsoft.com/office/drawing/2016/5/14/chartex" xmlns:mc="http://schemas.openxmlformats.org/markup-compatibility/2006" xmlns:aink="http://schemas.microsoft.com/office/drawing/2016/ink" xmlns:am3d="http://schemas.microsoft.com/office/drawing/2017/model3d" xmlns:o="urn:schemas-microsoft-com:office:office" xmlns:oel="http://schemas.microsoft.com/office/2019/extlst" xmlns:r="http://schemas.openxmlformats.org/officeDocument/2006/relationships" xmlns:m="http://schemas.openxmlformats.org/officeDocument/2006/math" xmlns:v="urn:schemas-microsoft-com:vml" xmlns:wp14="http://schemas.microsoft.com/office/word/2010/wordprocessingDrawing" xmlns:wp="http://schemas.openxmlformats.org/drawingml/2006/wordprocessingDrawing" xmlns:w10="urn:schemas-microsoft-com:office:word" xmlns:w="http://schemas.openxmlformats.org/wordprocessingml/2006/main" xmlns:w14="http://schemas.microsoft.com/office/word/2010/wordml" xmlns:w15="http://schemas.microsoft.com/office/word/2012/wordml" xmlns:w16cex="http://schemas.microsoft.com/office/word/2018/wordml/cex" xmlns:w16cid="http://schemas.microsoft.com/office/word/2016/wordml/cid" xmlns:w16="http://schemas.microsoft.com/office/word/2018/wordml" xmlns:w16du="http://schemas.microsoft.com/office/word/2023/wordml/word16du" xmlns:w16sdtdh="http://schemas.microsoft.com/office/word/2020/wordml/sdtdatahash" xmlns:w16se="http://schemas.microsoft.com/office/word/2015/wordml/symex" xmlns:wpg="http://schemas.microsoft.com/office/word/2010/wordprocessingGroup" xmlns:wpi="http://schemas.microsoft.com/office/word/2010/wordprocessingInk" xmlns:wne="http://schemas.microsoft.com/office/word/2006/wordml" xmlns:wps="http://schemas.microsoft.com/office/word/2010/wordprocessingShape" mc:Ignorable="w14 w15 w16se w16cid w16 w16cex w16sdtdh w16du wp14">
+<w:endnotes xmlns:wpc="http://schemas.microsoft.com/office/word/2010/wordprocessingCanvas" xmlns:cx="http://schemas.microsoft.com/office/drawing/2014/chartex" xmlns:cx1="http://schemas.microsoft.com/office/drawing/2015/9/8/chartex" xmlns:cx2="http://schemas.microsoft.com/office/drawing/2015/10/21/chartex" xmlns:cx3="http://schemas.microsoft.com/office/drawing/2016/5/9/chartex" xmlns:cx4="http://schemas.microsoft.com/office/drawing/2016/5/10/chartex" xmlns:cx5="http://schemas.microsoft.com/office/drawing/2016/5/11/chartex" xmlns:cx6="http://schemas.microsoft.com/office/drawing/2016/5/12/chartex" xmlns:cx7="http://schemas.microsoft.com/office/drawing/2016/5/13/chartex" xmlns:cx8="http://schemas.microsoft.com/office/drawing/2016/5/14/chartex" xmlns:mc="http://schemas.openxmlformats.org/markup-compatibility/2006" xmlns:aink="http://schemas.microsoft.com/office/drawing/2016/ink" xmlns:am3d="http://schemas.microsoft.com/office/drawing/2017/model3d" xmlns:o="urn:schemas-microsoft-com:office:office" xmlns:oel="http://schemas.microsoft.com/office/2019/extlst" xmlns:r="http://schemas.openxmlformats.org/officeDocument/2006/relationships" xmlns:m="http://schemas.openxmlformats.org/officeDocument/2006/math" xmlns:v="urn:schemas-microsoft-com:vml" xmlns:wp14="http://schemas.microsoft.com/office/word/2010/wordprocessingDrawing" xmlns:wp="http://schemas.openxmlformats.org/drawingml/2006/wordprocessingDrawing" xmlns:w10="urn:schemas-microsoft-com:office:word" xmlns:w="http://schemas.openxmlformats.org/wordprocessingml/2006/main" xmlns:w14="http://schemas.microsoft.com/office/word/2010/wordml" xmlns:w15="http://schemas.microsoft.com/office/word/2012/wordml" xmlns:w16cex="http://schemas.microsoft.com/office/word/2018/wordml/cex" xmlns:w16cid="http://schemas.microsoft.com/office/word/2016/wordml/cid" xmlns:w16="http://schemas.microsoft.com/office/word/2018/wordml" xmlns:w16du="http://schemas.microsoft.com/office/word/2023/wordml/word16du" xmlns:w16sdtdh="http://schemas.microsoft.com/office/word/2020/wordml/sdtdatahash" xmlns:w16sdtfl="http://schemas.microsoft.com/office/word/2024/wordml/sdtformatlock" xmlns:w16se="http://schemas.microsoft.com/office/word/2015/wordml/symex" xmlns:wpg="http://schemas.microsoft.com/office/word/2010/wordprocessingGroup" xmlns:wpi="http://schemas.microsoft.com/office/word/2010/wordprocessingInk" xmlns:wne="http://schemas.microsoft.com/office/word/2006/wordml" xmlns:wps="http://schemas.microsoft.com/office/word/2010/wordprocessingShape" mc:Ignorable="w14 w15 w16se w16cid w16 w16cex w16sdtdh w16sdtfl w16du wp14">
   <w:endnote w:type="separator" w:id="-1">
     <w:p>
       <w:pPr>
@@ -4014,7 +4173,7 @@
 </file>
 
 <file path=word/footer1.xml><?xml version="1.0" encoding="utf-8"?>
-<w:ftr xmlns:wpc="http://schemas.microsoft.com/office/word/2010/wordprocessingCanvas" xmlns:cx="http://schemas.microsoft.com/office/drawing/2014/chartex" xmlns:cx1="http://schemas.microsoft.com/office/drawing/2015/9/8/chartex" xmlns:cx2="http://schemas.microsoft.com/office/drawing/2015/10/21/chartex" xmlns:cx3="http://schemas.microsoft.com/office/drawing/2016/5/9/chartex" xmlns:cx4="http://schemas.microsoft.com/office/drawing/2016/5/10/chartex" xmlns:cx5="http://schemas.microsoft.com/office/drawing/2016/5/11/chartex" xmlns:cx6="http://schemas.microsoft.com/office/drawing/2016/5/12/chartex" xmlns:cx7="http://schemas.microsoft.com/office/drawing/2016/5/13/chartex" xmlns:cx8="http://schemas.microsoft.com/office/drawing/2016/5/14/chartex" xmlns:mc="http://schemas.openxmlformats.org/markup-compatibility/2006" xmlns:aink="http://schemas.microsoft.com/office/drawing/2016/ink" xmlns:am3d="http://schemas.microsoft.com/office/drawing/2017/model3d" xmlns:o="urn:schemas-microsoft-com:office:office" xmlns:oel="http://schemas.microsoft.com/office/2019/extlst" xmlns:r="http://schemas.openxmlformats.org/officeDocument/2006/relationships" xmlns:m="http://schemas.openxmlformats.org/officeDocument/2006/math" xmlns:v="urn:schemas-microsoft-com:vml" xmlns:wp14="http://schemas.microsoft.com/office/word/2010/wordprocessingDrawing" xmlns:wp="http://schemas.openxmlformats.org/drawingml/2006/wordprocessingDrawing" xmlns:w10="urn:schemas-microsoft-com:office:word" xmlns:w="http://schemas.openxmlformats.org/wordprocessingml/2006/main" xmlns:w14="http://schemas.microsoft.com/office/word/2010/wordml" xmlns:w15="http://schemas.microsoft.com/office/word/2012/wordml" xmlns:w16cex="http://schemas.microsoft.com/office/word/2018/wordml/cex" xmlns:w16cid="http://schemas.microsoft.com/office/word/2016/wordml/cid" xmlns:w16="http://schemas.microsoft.com/office/word/2018/wordml" xmlns:w16du="http://schemas.microsoft.com/office/word/2023/wordml/word16du" xmlns:w16sdtdh="http://schemas.microsoft.com/office/word/2020/wordml/sdtdatahash" xmlns:w16se="http://schemas.microsoft.com/office/word/2015/wordml/symex" xmlns:wpg="http://schemas.microsoft.com/office/word/2010/wordprocessingGroup" xmlns:wpi="http://schemas.microsoft.com/office/word/2010/wordprocessingInk" xmlns:wne="http://schemas.microsoft.com/office/word/2006/wordml" xmlns:wps="http://schemas.microsoft.com/office/word/2010/wordprocessingShape" mc:Ignorable="w14 w15 w16se w16cid w16 w16cex w16sdtdh w16du wp14">
+<w:ftr xmlns:wpc="http://schemas.microsoft.com/office/word/2010/wordprocessingCanvas" xmlns:cx="http://schemas.microsoft.com/office/drawing/2014/chartex" xmlns:cx1="http://schemas.microsoft.com/office/drawing/2015/9/8/chartex" xmlns:cx2="http://schemas.microsoft.com/office/drawing/2015/10/21/chartex" xmlns:cx3="http://schemas.microsoft.com/office/drawing/2016/5/9/chartex" xmlns:cx4="http://schemas.microsoft.com/office/drawing/2016/5/10/chartex" xmlns:cx5="http://schemas.microsoft.com/office/drawing/2016/5/11/chartex" xmlns:cx6="http://schemas.microsoft.com/office/drawing/2016/5/12/chartex" xmlns:cx7="http://schemas.microsoft.com/office/drawing/2016/5/13/chartex" xmlns:cx8="http://schemas.microsoft.com/office/drawing/2016/5/14/chartex" xmlns:mc="http://schemas.openxmlformats.org/markup-compatibility/2006" xmlns:aink="http://schemas.microsoft.com/office/drawing/2016/ink" xmlns:am3d="http://schemas.microsoft.com/office/drawing/2017/model3d" xmlns:o="urn:schemas-microsoft-com:office:office" xmlns:oel="http://schemas.microsoft.com/office/2019/extlst" xmlns:r="http://schemas.openxmlformats.org/officeDocument/2006/relationships" xmlns:m="http://schemas.openxmlformats.org/officeDocument/2006/math" xmlns:v="urn:schemas-microsoft-com:vml" xmlns:wp14="http://schemas.microsoft.com/office/word/2010/wordprocessingDrawing" xmlns:wp="http://schemas.openxmlformats.org/drawingml/2006/wordprocessingDrawing" xmlns:w10="urn:schemas-microsoft-com:office:word" xmlns:w="http://schemas.openxmlformats.org/wordprocessingml/2006/main" xmlns:w14="http://schemas.microsoft.com/office/word/2010/wordml" xmlns:w15="http://schemas.microsoft.com/office/word/2012/wordml" xmlns:w16cex="http://schemas.microsoft.com/office/word/2018/wordml/cex" xmlns:w16cid="http://schemas.microsoft.com/office/word/2016/wordml/cid" xmlns:w16="http://schemas.microsoft.com/office/word/2018/wordml" xmlns:w16du="http://schemas.microsoft.com/office/word/2023/wordml/word16du" xmlns:w16sdtdh="http://schemas.microsoft.com/office/word/2020/wordml/sdtdatahash" xmlns:w16sdtfl="http://schemas.microsoft.com/office/word/2024/wordml/sdtformatlock" xmlns:w16se="http://schemas.microsoft.com/office/word/2015/wordml/symex" xmlns:wpg="http://schemas.microsoft.com/office/word/2010/wordprocessingGroup" xmlns:wpi="http://schemas.microsoft.com/office/word/2010/wordprocessingInk" xmlns:wne="http://schemas.microsoft.com/office/word/2006/wordml" xmlns:wps="http://schemas.microsoft.com/office/word/2010/wordprocessingShape" mc:Ignorable="w14 w15 w16se w16cid w16 w16cex w16sdtdh w16sdtfl w16du wp14">
   <w:p>
     <w:pPr>
       <w:tabs>
@@ -4127,7 +4286,7 @@
 </file>
 
 <file path=word/footnotes.xml><?xml version="1.0" encoding="utf-8"?>
-<w:footnotes xmlns:wpc="http://schemas.microsoft.com/office/word/2010/wordprocessingCanvas" xmlns:cx="http://schemas.microsoft.com/office/drawing/2014/chartex" xmlns:cx1="http://schemas.microsoft.com/office/drawing/2015/9/8/chartex" xmlns:cx2="http://schemas.microsoft.com/office/drawing/2015/10/21/chartex" xmlns:cx3="http://schemas.microsoft.com/office/drawing/2016/5/9/chartex" xmlns:cx4="http://schemas.microsoft.com/office/drawing/2016/5/10/chartex" xmlns:cx5="http://schemas.microsoft.com/office/drawing/2016/5/11/chartex" xmlns:cx6="http://schemas.microsoft.com/office/drawing/2016/5/12/chartex" xmlns:cx7="http://schemas.microsoft.com/office/drawing/2016/5/13/chartex" xmlns:cx8="http://schemas.microsoft.com/office/drawing/2016/5/14/chartex" xmlns:mc="http://schemas.openxmlformats.org/markup-compatibility/2006" xmlns:aink="http://schemas.microsoft.com/office/drawing/2016/ink" xmlns:am3d="http://schemas.microsoft.com/office/drawing/2017/model3d" xmlns:o="urn:schemas-microsoft-com:office:office" xmlns:oel="http://schemas.microsoft.com/office/2019/extlst" xmlns:r="http://schemas.openxmlformats.org/officeDocument/2006/relationships" xmlns:m="http://schemas.openxmlformats.org/officeDocument/2006/math" xmlns:v="urn:schemas-microsoft-com:vml" xmlns:wp14="http://schemas.microsoft.com/office/word/2010/wordprocessingDrawing" xmlns:wp="http://schemas.openxmlformats.org/drawingml/2006/wordprocessingDrawing" xmlns:w10="urn:schemas-microsoft-com:office:word" xmlns:w="http://schemas.openxmlformats.org/wordprocessingml/2006/main" xmlns:w14="http://schemas.microsoft.com/office/word/2010/wordml" xmlns:w15="http://schemas.microsoft.com/office/word/2012/wordml" xmlns:w16cex="http://schemas.microsoft.com/office/word/2018/wordml/cex" xmlns:w16cid="http://schemas.microsoft.com/office/word/2016/wordml/cid" xmlns:w16="http://schemas.microsoft.com/office/word/2018/wordml" xmlns:w16du="http://schemas.microsoft.com/office/word/2023/wordml/word16du" xmlns:w16sdtdh="http://schemas.microsoft.com/office/word/2020/wordml/sdtdatahash" xmlns:w16se="http://schemas.microsoft.com/office/word/2015/wordml/symex" xmlns:wpg="http://schemas.microsoft.com/office/word/2010/wordprocessingGroup" xmlns:wpi="http://schemas.microsoft.com/office/word/2010/wordprocessingInk" xmlns:wne="http://schemas.microsoft.com/office/word/2006/wordml" xmlns:wps="http://schemas.microsoft.com/office/word/2010/wordprocessingShape" mc:Ignorable="w14 w15 w16se w16cid w16 w16cex w16sdtdh w16du wp14">
+<w:footnotes xmlns:wpc="http://schemas.microsoft.com/office/word/2010/wordprocessingCanvas" xmlns:cx="http://schemas.microsoft.com/office/drawing/2014/chartex" xmlns:cx1="http://schemas.microsoft.com/office/drawing/2015/9/8/chartex" xmlns:cx2="http://schemas.microsoft.com/office/drawing/2015/10/21/chartex" xmlns:cx3="http://schemas.microsoft.com/office/drawing/2016/5/9/chartex" xmlns:cx4="http://schemas.microsoft.com/office/drawing/2016/5/10/chartex" xmlns:cx5="http://schemas.microsoft.com/office/drawing/2016/5/11/chartex" xmlns:cx6="http://schemas.microsoft.com/office/drawing/2016/5/12/chartex" xmlns:cx7="http://schemas.microsoft.com/office/drawing/2016/5/13/chartex" xmlns:cx8="http://schemas.microsoft.com/office/drawing/2016/5/14/chartex" xmlns:mc="http://schemas.openxmlformats.org/markup-compatibility/2006" xmlns:aink="http://schemas.microsoft.com/office/drawing/2016/ink" xmlns:am3d="http://schemas.microsoft.com/office/drawing/2017/model3d" xmlns:o="urn:schemas-microsoft-com:office:office" xmlns:oel="http://schemas.microsoft.com/office/2019/extlst" xmlns:r="http://schemas.openxmlformats.org/officeDocument/2006/relationships" xmlns:m="http://schemas.openxmlformats.org/officeDocument/2006/math" xmlns:v="urn:schemas-microsoft-com:vml" xmlns:wp14="http://schemas.microsoft.com/office/word/2010/wordprocessingDrawing" xmlns:wp="http://schemas.openxmlformats.org/drawingml/2006/wordprocessingDrawing" xmlns:w10="urn:schemas-microsoft-com:office:word" xmlns:w="http://schemas.openxmlformats.org/wordprocessingml/2006/main" xmlns:w14="http://schemas.microsoft.com/office/word/2010/wordml" xmlns:w15="http://schemas.microsoft.com/office/word/2012/wordml" xmlns:w16cex="http://schemas.microsoft.com/office/word/2018/wordml/cex" xmlns:w16cid="http://schemas.microsoft.com/office/word/2016/wordml/cid" xmlns:w16="http://schemas.microsoft.com/office/word/2018/wordml" xmlns:w16du="http://schemas.microsoft.com/office/word/2023/wordml/word16du" xmlns:w16sdtdh="http://schemas.microsoft.com/office/word/2020/wordml/sdtdatahash" xmlns:w16sdtfl="http://schemas.microsoft.com/office/word/2024/wordml/sdtformatlock" xmlns:w16se="http://schemas.microsoft.com/office/word/2015/wordml/symex" xmlns:wpg="http://schemas.microsoft.com/office/word/2010/wordprocessingGroup" xmlns:wpi="http://schemas.microsoft.com/office/word/2010/wordprocessingInk" xmlns:wne="http://schemas.microsoft.com/office/word/2006/wordml" xmlns:wps="http://schemas.microsoft.com/office/word/2010/wordprocessingShape" mc:Ignorable="w14 w15 w16se w16cid w16 w16cex w16sdtdh w16sdtfl w16du wp14">
   <w:footnote w:type="separator" w:id="-1">
     <w:p>
       <w:pPr>
@@ -4152,7 +4311,7 @@
 </file>
 
 <file path=word/header1.xml><?xml version="1.0" encoding="utf-8"?>
-<w:hdr xmlns:wpc="http://schemas.microsoft.com/office/word/2010/wordprocessingCanvas" xmlns:cx="http://schemas.microsoft.com/office/drawing/2014/chartex" xmlns:cx1="http://schemas.microsoft.com/office/drawing/2015/9/8/chartex" xmlns:cx2="http://schemas.microsoft.com/office/drawing/2015/10/21/chartex" xmlns:cx3="http://schemas.microsoft.com/office/drawing/2016/5/9/chartex" xmlns:cx4="http://schemas.microsoft.com/office/drawing/2016/5/10/chartex" xmlns:cx5="http://schemas.microsoft.com/office/drawing/2016/5/11/chartex" xmlns:cx6="http://schemas.microsoft.com/office/drawing/2016/5/12/chartex" xmlns:cx7="http://schemas.microsoft.com/office/drawing/2016/5/13/chartex" xmlns:cx8="http://schemas.microsoft.com/office/drawing/2016/5/14/chartex" xmlns:mc="http://schemas.openxmlformats.org/markup-compatibility/2006" xmlns:aink="http://schemas.microsoft.com/office/drawing/2016/ink" xmlns:am3d="http://schemas.microsoft.com/office/drawing/2017/model3d" xmlns:o="urn:schemas-microsoft-com:office:office" xmlns:oel="http://schemas.microsoft.com/office/2019/extlst" xmlns:r="http://schemas.openxmlformats.org/officeDocument/2006/relationships" xmlns:m="http://schemas.openxmlformats.org/officeDocument/2006/math" xmlns:v="urn:schemas-microsoft-com:vml" xmlns:wp14="http://schemas.microsoft.com/office/word/2010/wordprocessingDrawing" xmlns:wp="http://schemas.openxmlformats.org/drawingml/2006/wordprocessingDrawing" xmlns:w10="urn:schemas-microsoft-com:office:word" xmlns:w="http://schemas.openxmlformats.org/wordprocessingml/2006/main" xmlns:w14="http://schemas.microsoft.com/office/word/2010/wordml" xmlns:w15="http://schemas.microsoft.com/office/word/2012/wordml" xmlns:w16cex="http://schemas.microsoft.com/office/word/2018/wordml/cex" xmlns:w16cid="http://schemas.microsoft.com/office/word/2016/wordml/cid" xmlns:w16="http://schemas.microsoft.com/office/word/2018/wordml" xmlns:w16du="http://schemas.microsoft.com/office/word/2023/wordml/word16du" xmlns:w16sdtdh="http://schemas.microsoft.com/office/word/2020/wordml/sdtdatahash" xmlns:w16se="http://schemas.microsoft.com/office/word/2015/wordml/symex" xmlns:wpg="http://schemas.microsoft.com/office/word/2010/wordprocessingGroup" xmlns:wpi="http://schemas.microsoft.com/office/word/2010/wordprocessingInk" xmlns:wne="http://schemas.microsoft.com/office/word/2006/wordml" xmlns:wps="http://schemas.microsoft.com/office/word/2010/wordprocessingShape" mc:Ignorable="w14 w15 w16se w16cid w16 w16cex w16sdtdh w16du wp14">
+<w:hdr xmlns:wpc="http://schemas.microsoft.com/office/word/2010/wordprocessingCanvas" xmlns:cx="http://schemas.microsoft.com/office/drawing/2014/chartex" xmlns:cx1="http://schemas.microsoft.com/office/drawing/2015/9/8/chartex" xmlns:cx2="http://schemas.microsoft.com/office/drawing/2015/10/21/chartex" xmlns:cx3="http://schemas.microsoft.com/office/drawing/2016/5/9/chartex" xmlns:cx4="http://schemas.microsoft.com/office/drawing/2016/5/10/chartex" xmlns:cx5="http://schemas.microsoft.com/office/drawing/2016/5/11/chartex" xmlns:cx6="http://schemas.microsoft.com/office/drawing/2016/5/12/chartex" xmlns:cx7="http://schemas.microsoft.com/office/drawing/2016/5/13/chartex" xmlns:cx8="http://schemas.microsoft.com/office/drawing/2016/5/14/chartex" xmlns:mc="http://schemas.openxmlformats.org/markup-compatibility/2006" xmlns:aink="http://schemas.microsoft.com/office/drawing/2016/ink" xmlns:am3d="http://schemas.microsoft.com/office/drawing/2017/model3d" xmlns:o="urn:schemas-microsoft-com:office:office" xmlns:oel="http://schemas.microsoft.com/office/2019/extlst" xmlns:r="http://schemas.openxmlformats.org/officeDocument/2006/relationships" xmlns:m="http://schemas.openxmlformats.org/officeDocument/2006/math" xmlns:v="urn:schemas-microsoft-com:vml" xmlns:wp14="http://schemas.microsoft.com/office/word/2010/wordprocessingDrawing" xmlns:wp="http://schemas.openxmlformats.org/drawingml/2006/wordprocessingDrawing" xmlns:w10="urn:schemas-microsoft-com:office:word" xmlns:w="http://schemas.openxmlformats.org/wordprocessingml/2006/main" xmlns:w14="http://schemas.microsoft.com/office/word/2010/wordml" xmlns:w15="http://schemas.microsoft.com/office/word/2012/wordml" xmlns:w16cex="http://schemas.microsoft.com/office/word/2018/wordml/cex" xmlns:w16cid="http://schemas.microsoft.com/office/word/2016/wordml/cid" xmlns:w16="http://schemas.microsoft.com/office/word/2018/wordml" xmlns:w16du="http://schemas.microsoft.com/office/word/2023/wordml/word16du" xmlns:w16sdtdh="http://schemas.microsoft.com/office/word/2020/wordml/sdtdatahash" xmlns:w16sdtfl="http://schemas.microsoft.com/office/word/2024/wordml/sdtformatlock" xmlns:w16se="http://schemas.microsoft.com/office/word/2015/wordml/symex" xmlns:wpg="http://schemas.microsoft.com/office/word/2010/wordprocessingGroup" xmlns:wpi="http://schemas.microsoft.com/office/word/2010/wordprocessingInk" xmlns:wne="http://schemas.microsoft.com/office/word/2006/wordml" xmlns:wps="http://schemas.microsoft.com/office/word/2010/wordprocessingShape" mc:Ignorable="w14 w15 w16se w16cid w16 w16cex w16sdtdh w16sdtfl w16du wp14">
   <w:p>
     <w:pPr>
       <w:spacing w:after="0" w:line="240" w:lineRule="auto"/>
@@ -4601,7 +4760,7 @@
 </file>
 
 <file path=word/header2.xml><?xml version="1.0" encoding="utf-8"?>
-<w:hdr xmlns:wpc="http://schemas.microsoft.com/office/word/2010/wordprocessingCanvas" xmlns:cx="http://schemas.microsoft.com/office/drawing/2014/chartex" xmlns:cx1="http://schemas.microsoft.com/office/drawing/2015/9/8/chartex" xmlns:cx2="http://schemas.microsoft.com/office/drawing/2015/10/21/chartex" xmlns:cx3="http://schemas.microsoft.com/office/drawing/2016/5/9/chartex" xmlns:cx4="http://schemas.microsoft.com/office/drawing/2016/5/10/chartex" xmlns:cx5="http://schemas.microsoft.com/office/drawing/2016/5/11/chartex" xmlns:cx6="http://schemas.microsoft.com/office/drawing/2016/5/12/chartex" xmlns:cx7="http://schemas.microsoft.com/office/drawing/2016/5/13/chartex" xmlns:cx8="http://schemas.microsoft.com/office/drawing/2016/5/14/chartex" xmlns:mc="http://schemas.openxmlformats.org/markup-compatibility/2006" xmlns:aink="http://schemas.microsoft.com/office/drawing/2016/ink" xmlns:am3d="http://schemas.microsoft.com/office/drawing/2017/model3d" xmlns:o="urn:schemas-microsoft-com:office:office" xmlns:oel="http://schemas.microsoft.com/office/2019/extlst" xmlns:r="http://schemas.openxmlformats.org/officeDocument/2006/relationships" xmlns:m="http://schemas.openxmlformats.org/officeDocument/2006/math" xmlns:v="urn:schemas-microsoft-com:vml" xmlns:wp14="http://schemas.microsoft.com/office/word/2010/wordprocessingDrawing" xmlns:wp="http://schemas.openxmlformats.org/drawingml/2006/wordprocessingDrawing" xmlns:w10="urn:schemas-microsoft-com:office:word" xmlns:w="http://schemas.openxmlformats.org/wordprocessingml/2006/main" xmlns:w14="http://schemas.microsoft.com/office/word/2010/wordml" xmlns:w15="http://schemas.microsoft.com/office/word/2012/wordml" xmlns:w16cex="http://schemas.microsoft.com/office/word/2018/wordml/cex" xmlns:w16cid="http://schemas.microsoft.com/office/word/2016/wordml/cid" xmlns:w16="http://schemas.microsoft.com/office/word/2018/wordml" xmlns:w16du="http://schemas.microsoft.com/office/word/2023/wordml/word16du" xmlns:w16sdtdh="http://schemas.microsoft.com/office/word/2020/wordml/sdtdatahash" xmlns:w16se="http://schemas.microsoft.com/office/word/2015/wordml/symex" xmlns:wpg="http://schemas.microsoft.com/office/word/2010/wordprocessingGroup" xmlns:wpi="http://schemas.microsoft.com/office/word/2010/wordprocessingInk" xmlns:wne="http://schemas.microsoft.com/office/word/2006/wordml" xmlns:wps="http://schemas.microsoft.com/office/word/2010/wordprocessingShape" mc:Ignorable="w14 w15 w16se w16cid w16 w16cex w16sdtdh w16du wp14">
+<w:hdr xmlns:wpc="http://schemas.microsoft.com/office/word/2010/wordprocessingCanvas" xmlns:cx="http://schemas.microsoft.com/office/drawing/2014/chartex" xmlns:cx1="http://schemas.microsoft.com/office/drawing/2015/9/8/chartex" xmlns:cx2="http://schemas.microsoft.com/office/drawing/2015/10/21/chartex" xmlns:cx3="http://schemas.microsoft.com/office/drawing/2016/5/9/chartex" xmlns:cx4="http://schemas.microsoft.com/office/drawing/2016/5/10/chartex" xmlns:cx5="http://schemas.microsoft.com/office/drawing/2016/5/11/chartex" xmlns:cx6="http://schemas.microsoft.com/office/drawing/2016/5/12/chartex" xmlns:cx7="http://schemas.microsoft.com/office/drawing/2016/5/13/chartex" xmlns:cx8="http://schemas.microsoft.com/office/drawing/2016/5/14/chartex" xmlns:mc="http://schemas.openxmlformats.org/markup-compatibility/2006" xmlns:aink="http://schemas.microsoft.com/office/drawing/2016/ink" xmlns:am3d="http://schemas.microsoft.com/office/drawing/2017/model3d" xmlns:o="urn:schemas-microsoft-com:office:office" xmlns:oel="http://schemas.microsoft.com/office/2019/extlst" xmlns:r="http://schemas.openxmlformats.org/officeDocument/2006/relationships" xmlns:m="http://schemas.openxmlformats.org/officeDocument/2006/math" xmlns:v="urn:schemas-microsoft-com:vml" xmlns:wp14="http://schemas.microsoft.com/office/word/2010/wordprocessingDrawing" xmlns:wp="http://schemas.openxmlformats.org/drawingml/2006/wordprocessingDrawing" xmlns:w10="urn:schemas-microsoft-com:office:word" xmlns:w="http://schemas.openxmlformats.org/wordprocessingml/2006/main" xmlns:w14="http://schemas.microsoft.com/office/word/2010/wordml" xmlns:w15="http://schemas.microsoft.com/office/word/2012/wordml" xmlns:w16cex="http://schemas.microsoft.com/office/word/2018/wordml/cex" xmlns:w16cid="http://schemas.microsoft.com/office/word/2016/wordml/cid" xmlns:w16="http://schemas.microsoft.com/office/word/2018/wordml" xmlns:w16du="http://schemas.microsoft.com/office/word/2023/wordml/word16du" xmlns:w16sdtdh="http://schemas.microsoft.com/office/word/2020/wordml/sdtdatahash" xmlns:w16sdtfl="http://schemas.microsoft.com/office/word/2024/wordml/sdtformatlock" xmlns:w16se="http://schemas.microsoft.com/office/word/2015/wordml/symex" xmlns:wpg="http://schemas.microsoft.com/office/word/2010/wordprocessingGroup" xmlns:wpi="http://schemas.microsoft.com/office/word/2010/wordprocessingInk" xmlns:wne="http://schemas.microsoft.com/office/word/2006/wordml" xmlns:wps="http://schemas.microsoft.com/office/word/2010/wordprocessingShape" mc:Ignorable="w14 w15 w16se w16cid w16 w16cex w16sdtdh w16sdtfl w16du wp14">
   <w:p>
     <w:pPr>
       <w:spacing w:after="0" w:line="240" w:lineRule="auto"/>
@@ -4687,7 +4846,7 @@
 </file>
 
 <file path=word/numbering.xml><?xml version="1.0" encoding="utf-8"?>
-<w:numbering xmlns:wpc="http://schemas.microsoft.com/office/word/2010/wordprocessingCanvas" xmlns:cx="http://schemas.microsoft.com/office/drawing/2014/chartex" xmlns:cx1="http://schemas.microsoft.com/office/drawing/2015/9/8/chartex" xmlns:cx2="http://schemas.microsoft.com/office/drawing/2015/10/21/chartex" xmlns:cx3="http://schemas.microsoft.com/office/drawing/2016/5/9/chartex" xmlns:cx4="http://schemas.microsoft.com/office/drawing/2016/5/10/chartex" xmlns:cx5="http://schemas.microsoft.com/office/drawing/2016/5/11/chartex" xmlns:cx6="http://schemas.microsoft.com/office/drawing/2016/5/12/chartex" xmlns:cx7="http://schemas.microsoft.com/office/drawing/2016/5/13/chartex" xmlns:cx8="http://schemas.microsoft.com/office/drawing/2016/5/14/chartex" xmlns:mc="http://schemas.openxmlformats.org/markup-compatibility/2006" xmlns:aink="http://schemas.microsoft.com/office/drawing/2016/ink" xmlns:am3d="http://schemas.microsoft.com/office/drawing/2017/model3d" xmlns:o="urn:schemas-microsoft-com:office:office" xmlns:oel="http://schemas.microsoft.com/office/2019/extlst" xmlns:r="http://schemas.openxmlformats.org/officeDocument/2006/relationships" xmlns:m="http://schemas.openxmlformats.org/officeDocument/2006/math" xmlns:v="urn:schemas-microsoft-com:vml" xmlns:wp14="http://schemas.microsoft.com/office/word/2010/wordprocessingDrawing" xmlns:wp="http://schemas.openxmlformats.org/drawingml/2006/wordprocessingDrawing" xmlns:w10="urn:schemas-microsoft-com:office:word" xmlns:w="http://schemas.openxmlformats.org/wordprocessingml/2006/main" xmlns:w14="http://schemas.microsoft.com/office/word/2010/wordml" xmlns:w15="http://schemas.microsoft.com/office/word/2012/wordml" xmlns:w16cex="http://schemas.microsoft.com/office/word/2018/wordml/cex" xmlns:w16cid="http://schemas.microsoft.com/office/word/2016/wordml/cid" xmlns:w16="http://schemas.microsoft.com/office/word/2018/wordml" xmlns:w16du="http://schemas.microsoft.com/office/word/2023/wordml/word16du" xmlns:w16sdtdh="http://schemas.microsoft.com/office/word/2020/wordml/sdtdatahash" xmlns:w16se="http://schemas.microsoft.com/office/word/2015/wordml/symex" xmlns:wpg="http://schemas.microsoft.com/office/word/2010/wordprocessingGroup" xmlns:wpi="http://schemas.microsoft.com/office/word/2010/wordprocessingInk" xmlns:wne="http://schemas.microsoft.com/office/word/2006/wordml" xmlns:wps="http://schemas.microsoft.com/office/word/2010/wordprocessingShape" mc:Ignorable="w14 w15 w16se w16cid w16 w16cex w16sdtdh w16du wp14">
+<w:numbering xmlns:wpc="http://schemas.microsoft.com/office/word/2010/wordprocessingCanvas" xmlns:cx="http://schemas.microsoft.com/office/drawing/2014/chartex" xmlns:cx1="http://schemas.microsoft.com/office/drawing/2015/9/8/chartex" xmlns:cx2="http://schemas.microsoft.com/office/drawing/2015/10/21/chartex" xmlns:cx3="http://schemas.microsoft.com/office/drawing/2016/5/9/chartex" xmlns:cx4="http://schemas.microsoft.com/office/drawing/2016/5/10/chartex" xmlns:cx5="http://schemas.microsoft.com/office/drawing/2016/5/11/chartex" xmlns:cx6="http://schemas.microsoft.com/office/drawing/2016/5/12/chartex" xmlns:cx7="http://schemas.microsoft.com/office/drawing/2016/5/13/chartex" xmlns:cx8="http://schemas.microsoft.com/office/drawing/2016/5/14/chartex" xmlns:mc="http://schemas.openxmlformats.org/markup-compatibility/2006" xmlns:aink="http://schemas.microsoft.com/office/drawing/2016/ink" xmlns:am3d="http://schemas.microsoft.com/office/drawing/2017/model3d" xmlns:o="urn:schemas-microsoft-com:office:office" xmlns:oel="http://schemas.microsoft.com/office/2019/extlst" xmlns:r="http://schemas.openxmlformats.org/officeDocument/2006/relationships" xmlns:m="http://schemas.openxmlformats.org/officeDocument/2006/math" xmlns:v="urn:schemas-microsoft-com:vml" xmlns:wp14="http://schemas.microsoft.com/office/word/2010/wordprocessingDrawing" xmlns:wp="http://schemas.openxmlformats.org/drawingml/2006/wordprocessingDrawing" xmlns:w10="urn:schemas-microsoft-com:office:word" xmlns:w="http://schemas.openxmlformats.org/wordprocessingml/2006/main" xmlns:w14="http://schemas.microsoft.com/office/word/2010/wordml" xmlns:w15="http://schemas.microsoft.com/office/word/2012/wordml" xmlns:w16cex="http://schemas.microsoft.com/office/word/2018/wordml/cex" xmlns:w16cid="http://schemas.microsoft.com/office/word/2016/wordml/cid" xmlns:w16="http://schemas.microsoft.com/office/word/2018/wordml" xmlns:w16du="http://schemas.microsoft.com/office/word/2023/wordml/word16du" xmlns:w16sdtdh="http://schemas.microsoft.com/office/word/2020/wordml/sdtdatahash" xmlns:w16sdtfl="http://schemas.microsoft.com/office/word/2024/wordml/sdtformatlock" xmlns:w16se="http://schemas.microsoft.com/office/word/2015/wordml/symex" xmlns:wpg="http://schemas.microsoft.com/office/word/2010/wordprocessingGroup" xmlns:wpi="http://schemas.microsoft.com/office/word/2010/wordprocessingInk" xmlns:wne="http://schemas.microsoft.com/office/word/2006/wordml" xmlns:wps="http://schemas.microsoft.com/office/word/2010/wordprocessingShape" mc:Ignorable="w14 w15 w16se w16cid w16 w16cex w16sdtdh w16sdtfl w16du wp14">
   <w:abstractNum w:abstractNumId="0" w15:restartNumberingAfterBreak="0">
     <w:nsid w:val="4BE974CA"/>
     <w:multiLevelType w:val="multilevel"/>
@@ -4809,7 +4968,7 @@
 </file>
 
 <file path=word/styles.xml><?xml version="1.0" encoding="utf-8"?>
-<w:styles xmlns:mc="http://schemas.openxmlformats.org/markup-compatibility/2006" xmlns:r="http://schemas.openxmlformats.org/officeDocument/2006/relationships" xmlns:w="http://schemas.openxmlformats.org/wordprocessingml/2006/main" xmlns:w14="http://schemas.microsoft.com/office/word/2010/wordml" xmlns:w15="http://schemas.microsoft.com/office/word/2012/wordml" xmlns:w16cex="http://schemas.microsoft.com/office/word/2018/wordml/cex" xmlns:w16cid="http://schemas.microsoft.com/office/word/2016/wordml/cid" xmlns:w16="http://schemas.microsoft.com/office/word/2018/wordml" xmlns:w16du="http://schemas.microsoft.com/office/word/2023/wordml/word16du" xmlns:w16sdtdh="http://schemas.microsoft.com/office/word/2020/wordml/sdtdatahash" xmlns:w16se="http://schemas.microsoft.com/office/word/2015/wordml/symex" mc:Ignorable="w14 w15 w16se w16cid w16 w16cex w16sdtdh w16du">
+<w:styles xmlns:mc="http://schemas.openxmlformats.org/markup-compatibility/2006" xmlns:r="http://schemas.openxmlformats.org/officeDocument/2006/relationships" xmlns:w="http://schemas.openxmlformats.org/wordprocessingml/2006/main" xmlns:w14="http://schemas.microsoft.com/office/word/2010/wordml" xmlns:w15="http://schemas.microsoft.com/office/word/2012/wordml" xmlns:w16cex="http://schemas.microsoft.com/office/word/2018/wordml/cex" xmlns:w16cid="http://schemas.microsoft.com/office/word/2016/wordml/cid" xmlns:w16="http://schemas.microsoft.com/office/word/2018/wordml" xmlns:w16du="http://schemas.microsoft.com/office/word/2023/wordml/word16du" xmlns:w16sdtdh="http://schemas.microsoft.com/office/word/2020/wordml/sdtdatahash" xmlns:w16sdtfl="http://schemas.microsoft.com/office/word/2024/wordml/sdtformatlock" xmlns:w16se="http://schemas.microsoft.com/office/word/2015/wordml/symex" mc:Ignorable="w14 w15 w16se w16cid w16 w16cex w16sdtdh w16sdtfl w16du">
   <w:docDefaults>
     <w:rPrDefault>
       <w:rPr>

</xml_diff>